<commit_message>
Added awesome Auto Hot Key script
</commit_message>
<xml_diff>
--- a/slides/DEV350 Demo Details.docx
+++ b/slides/DEV350 Demo Details.docx
@@ -9,8 +9,6 @@
           <w:rFonts w:eastAsia="Times New Roman"/>
         </w:rPr>
       </w:pPr>
-      <w:bookmarkStart w:id="0" w:name="_GoBack"/>
-      <w:bookmarkEnd w:id="0"/>
       <w:r>
         <w:rPr>
           <w:rFonts w:eastAsia="Times New Roman"/>
@@ -1444,78 +1442,82 @@
           <w:ilvl w:val="0"/>
           <w:numId w:val="3"/>
         </w:numPr>
+        <w:tabs>
+          <w:tab w:val="clear" w:pos="720"/>
+          <w:tab w:val="num" w:pos="540"/>
+        </w:tabs>
+        <w:spacing w:after="0" w:line="240" w:lineRule="auto"/>
+        <w:ind w:hanging="540"/>
+        <w:textAlignment w:val="center"/>
+        <w:rPr>
+          <w:rFonts w:ascii="Segoe UI" w:eastAsia="Times New Roman" w:hAnsi="Segoe UI" w:cs="Segoe UI"/>
+          <w:sz w:val="21"/>
+          <w:szCs w:val="21"/>
+        </w:rPr>
+      </w:pPr>
+      <w:r>
+        <w:rPr>
+          <w:rFonts w:ascii="Segoe UI" w:eastAsia="Times New Roman" w:hAnsi="Segoe UI" w:cs="Segoe UI"/>
+          <w:sz w:val="21"/>
+          <w:szCs w:val="21"/>
+        </w:rPr>
+        <w:t>A small bit of CSS goes a long way</w:t>
+      </w:r>
+      <w:r>
+        <w:rPr>
+          <w:rFonts w:ascii="Segoe UI" w:eastAsia="Times New Roman" w:hAnsi="Segoe UI" w:cs="Segoe UI"/>
+          <w:sz w:val="21"/>
+          <w:szCs w:val="21"/>
+        </w:rPr>
+        <w:t>;</w:t>
+      </w:r>
+      <w:r>
+        <w:rPr>
+          <w:rFonts w:ascii="Segoe UI" w:eastAsia="Times New Roman" w:hAnsi="Segoe UI" w:cs="Segoe UI"/>
+          <w:sz w:val="21"/>
+          <w:szCs w:val="21"/>
+        </w:rPr>
+        <w:t xml:space="preserve"> </w:t>
+      </w:r>
+      <w:r>
+        <w:rPr>
+          <w:rFonts w:ascii="Segoe UI" w:eastAsia="Times New Roman" w:hAnsi="Segoe UI" w:cs="Segoe UI"/>
+          <w:sz w:val="21"/>
+          <w:szCs w:val="21"/>
+        </w:rPr>
+        <w:t>i</w:t>
+      </w:r>
+      <w:r>
+        <w:rPr>
+          <w:rFonts w:ascii="Segoe UI" w:eastAsia="Times New Roman" w:hAnsi="Segoe UI" w:cs="Segoe UI"/>
+          <w:sz w:val="21"/>
+          <w:szCs w:val="21"/>
+        </w:rPr>
+        <w:t>nsert this &lt;head&gt; element into your code</w:t>
+      </w:r>
+      <w:r>
+        <w:rPr>
+          <w:rFonts w:ascii="Segoe UI" w:eastAsia="Times New Roman" w:hAnsi="Segoe UI" w:cs="Segoe UI"/>
+          <w:sz w:val="21"/>
+          <w:szCs w:val="21"/>
+        </w:rPr>
+        <w:t>:</w:t>
+      </w:r>
+      <w:r>
+        <w:rPr>
+          <w:rFonts w:ascii="Segoe UI" w:eastAsia="Times New Roman" w:hAnsi="Segoe UI" w:cs="Segoe UI"/>
+          <w:sz w:val="21"/>
+          <w:szCs w:val="21"/>
+        </w:rPr>
+        <w:br/>
+      </w:r>
+    </w:p>
+    <w:p>
+      <w:pPr>
         <w:spacing w:after="0" w:line="240" w:lineRule="auto"/>
         <w:ind w:left="540"/>
         <w:textAlignment w:val="center"/>
         <w:rPr>
-          <w:rFonts w:ascii="Segoe UI" w:eastAsia="Times New Roman" w:hAnsi="Segoe UI" w:cs="Segoe UI"/>
-          <w:sz w:val="21"/>
-          <w:szCs w:val="21"/>
-        </w:rPr>
-      </w:pPr>
-      <w:r>
-        <w:rPr>
-          <w:rFonts w:ascii="Segoe UI" w:eastAsia="Times New Roman" w:hAnsi="Segoe UI" w:cs="Segoe UI"/>
-          <w:sz w:val="21"/>
-          <w:szCs w:val="21"/>
-        </w:rPr>
-        <w:t>A small bit of CSS goes a long way</w:t>
-      </w:r>
-      <w:r>
-        <w:rPr>
-          <w:rFonts w:ascii="Segoe UI" w:eastAsia="Times New Roman" w:hAnsi="Segoe UI" w:cs="Segoe UI"/>
-          <w:sz w:val="21"/>
-          <w:szCs w:val="21"/>
-        </w:rPr>
-        <w:t>;</w:t>
-      </w:r>
-      <w:r>
-        <w:rPr>
-          <w:rFonts w:ascii="Segoe UI" w:eastAsia="Times New Roman" w:hAnsi="Segoe UI" w:cs="Segoe UI"/>
-          <w:sz w:val="21"/>
-          <w:szCs w:val="21"/>
-        </w:rPr>
-        <w:t xml:space="preserve"> </w:t>
-      </w:r>
-      <w:r>
-        <w:rPr>
-          <w:rFonts w:ascii="Segoe UI" w:eastAsia="Times New Roman" w:hAnsi="Segoe UI" w:cs="Segoe UI"/>
-          <w:sz w:val="21"/>
-          <w:szCs w:val="21"/>
-        </w:rPr>
-        <w:t>i</w:t>
-      </w:r>
-      <w:r>
-        <w:rPr>
-          <w:rFonts w:ascii="Segoe UI" w:eastAsia="Times New Roman" w:hAnsi="Segoe UI" w:cs="Segoe UI"/>
-          <w:sz w:val="21"/>
-          <w:szCs w:val="21"/>
-        </w:rPr>
-        <w:t>nsert this &lt;head&gt; element into your code</w:t>
-      </w:r>
-      <w:r>
-        <w:rPr>
-          <w:rFonts w:ascii="Segoe UI" w:eastAsia="Times New Roman" w:hAnsi="Segoe UI" w:cs="Segoe UI"/>
-          <w:sz w:val="21"/>
-          <w:szCs w:val="21"/>
-        </w:rPr>
-        <w:t>:</w:t>
-      </w:r>
-      <w:r>
-        <w:rPr>
-          <w:rFonts w:ascii="Segoe UI" w:eastAsia="Times New Roman" w:hAnsi="Segoe UI" w:cs="Segoe UI"/>
-          <w:sz w:val="21"/>
-          <w:szCs w:val="21"/>
-        </w:rPr>
-        <w:br/>
-      </w:r>
-    </w:p>
-    <w:p>
-      <w:pPr>
-        <w:spacing w:after="0" w:line="240" w:lineRule="auto"/>
-        <w:ind w:left="540"/>
-        <w:textAlignment w:val="center"/>
-        <w:rPr>
           <w:rFonts w:ascii="Consolas" w:eastAsia="Times New Roman" w:hAnsi="Consolas" w:cs="Consolas"/>
           <w:sz w:val="21"/>
           <w:szCs w:val="21"/>
@@ -1529,6 +1531,8 @@
         </w:rPr>
         <w:t xml:space="preserve">  &lt;head&gt;</w:t>
       </w:r>
+      <w:bookmarkStart w:id="0" w:name="_GoBack"/>
+      <w:bookmarkEnd w:id="0"/>
     </w:p>
     <w:p>
       <w:pPr>
@@ -20789,9 +20793,9 @@
   <w:abstractNum w:abstractNumId="3">
     <w:nsid w:val="1C0D5F3C"/>
     <w:multiLevelType w:val="multilevel"/>
-    <w:tmpl w:val="1580443A"/>
+    <w:tmpl w:val="19B69B7C"/>
     <w:lvl w:ilvl="0">
-      <w:start w:val="1"/>
+      <w:start w:val="5"/>
       <w:numFmt w:val="decimal"/>
       <w:lvlText w:val="%1."/>
       <w:lvlJc w:val="left"/>
@@ -20801,6 +20805,9 @@
         </w:tabs>
         <w:ind w:left="720" w:hanging="360"/>
       </w:pPr>
+      <w:rPr>
+        <w:rFonts w:hint="default"/>
+      </w:rPr>
     </w:lvl>
     <w:lvl w:ilvl="1">
       <w:start w:val="1"/>
@@ -20817,7 +20824,7 @@
         <w:rFonts w:ascii="Symbol" w:hAnsi="Symbol" w:hint="default"/>
       </w:rPr>
     </w:lvl>
-    <w:lvl w:ilvl="2" w:tentative="1">
+    <w:lvl w:ilvl="2">
       <w:start w:val="1"/>
       <w:numFmt w:val="decimal"/>
       <w:lvlText w:val="%3."/>
@@ -20828,8 +20835,11 @@
         </w:tabs>
         <w:ind w:left="2160" w:hanging="360"/>
       </w:pPr>
+      <w:rPr>
+        <w:rFonts w:hint="default"/>
+      </w:rPr>
     </w:lvl>
-    <w:lvl w:ilvl="3" w:tentative="1">
+    <w:lvl w:ilvl="3">
       <w:start w:val="1"/>
       <w:numFmt w:val="decimal"/>
       <w:lvlText w:val="%4."/>
@@ -20840,8 +20850,11 @@
         </w:tabs>
         <w:ind w:left="2880" w:hanging="360"/>
       </w:pPr>
+      <w:rPr>
+        <w:rFonts w:hint="default"/>
+      </w:rPr>
     </w:lvl>
-    <w:lvl w:ilvl="4" w:tentative="1">
+    <w:lvl w:ilvl="4">
       <w:start w:val="1"/>
       <w:numFmt w:val="decimal"/>
       <w:lvlText w:val="%5."/>
@@ -20852,8 +20865,11 @@
         </w:tabs>
         <w:ind w:left="3600" w:hanging="360"/>
       </w:pPr>
+      <w:rPr>
+        <w:rFonts w:hint="default"/>
+      </w:rPr>
     </w:lvl>
-    <w:lvl w:ilvl="5" w:tentative="1">
+    <w:lvl w:ilvl="5">
       <w:start w:val="1"/>
       <w:numFmt w:val="decimal"/>
       <w:lvlText w:val="%6."/>
@@ -20864,8 +20880,11 @@
         </w:tabs>
         <w:ind w:left="4320" w:hanging="360"/>
       </w:pPr>
+      <w:rPr>
+        <w:rFonts w:hint="default"/>
+      </w:rPr>
     </w:lvl>
-    <w:lvl w:ilvl="6" w:tentative="1">
+    <w:lvl w:ilvl="6">
       <w:start w:val="1"/>
       <w:numFmt w:val="decimal"/>
       <w:lvlText w:val="%7."/>
@@ -20876,8 +20895,11 @@
         </w:tabs>
         <w:ind w:left="5040" w:hanging="360"/>
       </w:pPr>
+      <w:rPr>
+        <w:rFonts w:hint="default"/>
+      </w:rPr>
     </w:lvl>
-    <w:lvl w:ilvl="7" w:tentative="1">
+    <w:lvl w:ilvl="7">
       <w:start w:val="1"/>
       <w:numFmt w:val="decimal"/>
       <w:lvlText w:val="%8."/>
@@ -20888,8 +20910,11 @@
         </w:tabs>
         <w:ind w:left="5760" w:hanging="360"/>
       </w:pPr>
+      <w:rPr>
+        <w:rFonts w:hint="default"/>
+      </w:rPr>
     </w:lvl>
-    <w:lvl w:ilvl="8" w:tentative="1">
+    <w:lvl w:ilvl="8">
       <w:start w:val="1"/>
       <w:numFmt w:val="decimal"/>
       <w:lvlText w:val="%9."/>
@@ -20900,6 +20925,9 @@
         </w:tabs>
         <w:ind w:left="6480" w:hanging="360"/>
       </w:pPr>
+      <w:rPr>
+        <w:rFonts w:hint="default"/>
+      </w:rPr>
     </w:lvl>
   </w:abstractNum>
   <w:abstractNum w:abstractNumId="4">
@@ -22921,7 +22949,7 @@
 </file>
 
 <file path=customXml/itemProps1.xml><?xml version="1.0" encoding="utf-8"?>
-<ds:datastoreItem xmlns:ds="http://schemas.openxmlformats.org/officeDocument/2006/customXml" ds:itemID="{903BF0BC-9AC2-4558-B4CF-9655C1F50C68}">
+<ds:datastoreItem xmlns:ds="http://schemas.openxmlformats.org/officeDocument/2006/customXml" ds:itemID="{C4008578-30B4-4D75-9D34-3BF02EE33F8B}">
   <ds:schemaRefs>
     <ds:schemaRef ds:uri="http://schemas.openxmlformats.org/officeDocument/2006/bibliography"/>
   </ds:schemaRefs>

</xml_diff>

<commit_message>
Auto keyed all of part 4
Updated Editor 4 as well.
</commit_message>
<xml_diff>
--- a/slides/DEV350 Demo Details.docx
+++ b/slides/DEV350 Demo Details.docx
@@ -1531,8 +1531,6 @@
         </w:rPr>
         <w:t xml:space="preserve">  &lt;head&gt;</w:t>
       </w:r>
-      <w:bookmarkStart w:id="0" w:name="_GoBack"/>
-      <w:bookmarkEnd w:id="0"/>
     </w:p>
     <w:p>
       <w:pPr>
@@ -11344,7 +11342,7 @@
           <w:b/>
           <w:highlight w:val="white"/>
         </w:rPr>
-        <w:t>ZipHelper</w:t>
+        <w:t>Zip</w:t>
       </w:r>
       <w:r>
         <w:rPr>
@@ -11366,10 +11364,10 @@
         </w:rPr>
         <w:lastRenderedPageBreak/>
         <w:drawing>
-          <wp:inline distT="0" distB="0" distL="0" distR="0" wp14:anchorId="13052622" wp14:editId="4794B121">
+          <wp:inline distT="0" distB="0" distL="0" distR="0" wp14:anchorId="5D82FE54" wp14:editId="5001B3BD">
             <wp:extent cx="5943600" cy="3345180"/>
             <wp:effectExtent l="0" t="0" r="0" b="7620"/>
-            <wp:docPr id="61" name="Picture 61"/>
+            <wp:docPr id="3" name="Picture 3"/>
             <wp:cNvGraphicFramePr>
               <a:graphicFrameLocks xmlns:a="http://schemas.openxmlformats.org/drawingml/2006/main" noChangeAspect="1"/>
             </wp:cNvGraphicFramePr>
@@ -11771,8 +11769,10 @@
           <w:szCs w:val="19"/>
           <w:highlight w:val="white"/>
         </w:rPr>
-        <w:t xml:space="preserve"> ZipHelper</w:t>
-      </w:r>
+        <w:t xml:space="preserve"> Zip</w:t>
+      </w:r>
+      <w:bookmarkStart w:id="0" w:name="_GoBack"/>
+      <w:bookmarkEnd w:id="0"/>
     </w:p>
     <w:p>
       <w:pPr>
@@ -12364,6 +12364,64 @@
       <w:r>
         <w:rPr>
           <w:rFonts w:ascii="Consolas" w:hAnsi="Consolas" w:cs="Consolas"/>
+          <w:color w:val="008000"/>
+          <w:sz w:val="19"/>
+          <w:szCs w:val="19"/>
+          <w:highlight w:val="white"/>
+        </w:rPr>
+        <w:t xml:space="preserve">// Helper method to </w:t>
+      </w:r>
+      <w:proofErr w:type="spellStart"/>
+      <w:r>
+        <w:rPr>
+          <w:rFonts w:ascii="Consolas" w:hAnsi="Consolas" w:cs="Consolas"/>
+          <w:color w:val="008000"/>
+          <w:sz w:val="19"/>
+          <w:szCs w:val="19"/>
+          <w:highlight w:val="white"/>
+        </w:rPr>
+        <w:t>workaround</w:t>
+      </w:r>
+      <w:proofErr w:type="spellEnd"/>
+      <w:r>
+        <w:rPr>
+          <w:rFonts w:ascii="Consolas" w:hAnsi="Consolas" w:cs="Consolas"/>
+          <w:color w:val="008000"/>
+          <w:sz w:val="19"/>
+          <w:szCs w:val="19"/>
+          <w:highlight w:val="white"/>
+        </w:rPr>
+        <w:t xml:space="preserve"> bug 669923</w:t>
+      </w:r>
+    </w:p>
+    <w:p>
+      <w:pPr>
+        <w:autoSpaceDE w:val="0"/>
+        <w:autoSpaceDN w:val="0"/>
+        <w:adjustRightInd w:val="0"/>
+        <w:spacing w:after="0" w:line="240" w:lineRule="auto"/>
+        <w:ind w:left="720"/>
+        <w:rPr>
+          <w:rFonts w:ascii="Consolas" w:hAnsi="Consolas" w:cs="Consolas"/>
+          <w:color w:val="000000"/>
+          <w:sz w:val="19"/>
+          <w:szCs w:val="19"/>
+          <w:highlight w:val="white"/>
+        </w:rPr>
+      </w:pPr>
+      <w:r>
+        <w:rPr>
+          <w:rFonts w:ascii="Consolas" w:hAnsi="Consolas" w:cs="Consolas"/>
+          <w:color w:val="000000"/>
+          <w:sz w:val="19"/>
+          <w:szCs w:val="19"/>
+          <w:highlight w:val="white"/>
+        </w:rPr>
+        <w:t xml:space="preserve">        </w:t>
+      </w:r>
+      <w:r>
+        <w:rPr>
+          <w:rFonts w:ascii="Consolas" w:hAnsi="Consolas" w:cs="Consolas"/>
           <w:color w:val="0000FF"/>
           <w:sz w:val="19"/>
           <w:szCs w:val="19"/>
@@ -12381,6 +12439,7 @@
         </w:rPr>
         <w:t xml:space="preserve"> </w:t>
       </w:r>
+      <w:proofErr w:type="spellStart"/>
       <w:r>
         <w:rPr>
           <w:rFonts w:ascii="Consolas" w:hAnsi="Consolas" w:cs="Consolas"/>
@@ -12389,6 +12448,27 @@
           <w:szCs w:val="19"/>
           <w:highlight w:val="white"/>
         </w:rPr>
+        <w:t>async</w:t>
+      </w:r>
+      <w:proofErr w:type="spellEnd"/>
+      <w:r>
+        <w:rPr>
+          <w:rFonts w:ascii="Consolas" w:hAnsi="Consolas" w:cs="Consolas"/>
+          <w:color w:val="000000"/>
+          <w:sz w:val="19"/>
+          <w:szCs w:val="19"/>
+          <w:highlight w:val="white"/>
+        </w:rPr>
+        <w:t xml:space="preserve"> </w:t>
+      </w:r>
+      <w:r>
+        <w:rPr>
+          <w:rFonts w:ascii="Consolas" w:hAnsi="Consolas" w:cs="Consolas"/>
+          <w:color w:val="0000FF"/>
+          <w:sz w:val="19"/>
+          <w:szCs w:val="19"/>
+          <w:highlight w:val="white"/>
+        </w:rPr>
         <w:t>static</w:t>
       </w:r>
       <w:r>
@@ -12404,13 +12484,590 @@
       <w:r>
         <w:rPr>
           <w:rFonts w:ascii="Consolas" w:hAnsi="Consolas" w:cs="Consolas"/>
+          <w:color w:val="2B91AF"/>
+          <w:sz w:val="19"/>
+          <w:szCs w:val="19"/>
+          <w:highlight w:val="white"/>
+        </w:rPr>
+        <w:t>Task</w:t>
+      </w:r>
+      <w:r>
+        <w:rPr>
+          <w:rFonts w:ascii="Consolas" w:hAnsi="Consolas" w:cs="Consolas"/>
+          <w:color w:val="000000"/>
+          <w:sz w:val="19"/>
+          <w:szCs w:val="19"/>
+          <w:highlight w:val="white"/>
+        </w:rPr>
+        <w:t>&lt;</w:t>
+      </w:r>
+      <w:proofErr w:type="spellStart"/>
+      <w:r>
+        <w:rPr>
+          <w:rFonts w:ascii="Consolas" w:hAnsi="Consolas" w:cs="Consolas"/>
+          <w:color w:val="2B91AF"/>
+          <w:sz w:val="19"/>
+          <w:szCs w:val="19"/>
+          <w:highlight w:val="white"/>
+        </w:rPr>
+        <w:t>MemoryStream</w:t>
+      </w:r>
+      <w:proofErr w:type="spellEnd"/>
+      <w:r>
+        <w:rPr>
+          <w:rFonts w:ascii="Consolas" w:hAnsi="Consolas" w:cs="Consolas"/>
+          <w:color w:val="000000"/>
+          <w:sz w:val="19"/>
+          <w:szCs w:val="19"/>
+          <w:highlight w:val="white"/>
+        </w:rPr>
+        <w:t xml:space="preserve">&gt; </w:t>
+      </w:r>
+      <w:proofErr w:type="spellStart"/>
+      <w:r>
+        <w:rPr>
+          <w:rFonts w:ascii="Consolas" w:hAnsi="Consolas" w:cs="Consolas"/>
+          <w:color w:val="000000"/>
+          <w:sz w:val="19"/>
+          <w:szCs w:val="19"/>
+          <w:highlight w:val="white"/>
+        </w:rPr>
+        <w:t>CopyToMemoryStream</w:t>
+      </w:r>
+      <w:proofErr w:type="spellEnd"/>
+      <w:r>
+        <w:rPr>
+          <w:rFonts w:ascii="Consolas" w:hAnsi="Consolas" w:cs="Consolas"/>
+          <w:color w:val="000000"/>
+          <w:sz w:val="19"/>
+          <w:szCs w:val="19"/>
+          <w:highlight w:val="white"/>
+        </w:rPr>
+        <w:t>(</w:t>
+      </w:r>
+      <w:proofErr w:type="spellStart"/>
+      <w:r>
+        <w:rPr>
+          <w:rFonts w:ascii="Consolas" w:hAnsi="Consolas" w:cs="Consolas"/>
+          <w:color w:val="2B91AF"/>
+          <w:sz w:val="19"/>
+          <w:szCs w:val="19"/>
+          <w:highlight w:val="white"/>
+        </w:rPr>
+        <w:t>StorageFile</w:t>
+      </w:r>
+      <w:proofErr w:type="spellEnd"/>
+      <w:r>
+        <w:rPr>
+          <w:rFonts w:ascii="Consolas" w:hAnsi="Consolas" w:cs="Consolas"/>
+          <w:color w:val="000000"/>
+          <w:sz w:val="19"/>
+          <w:szCs w:val="19"/>
+          <w:highlight w:val="white"/>
+        </w:rPr>
+        <w:t xml:space="preserve"> file) {</w:t>
+      </w:r>
+    </w:p>
+    <w:p>
+      <w:pPr>
+        <w:autoSpaceDE w:val="0"/>
+        <w:autoSpaceDN w:val="0"/>
+        <w:adjustRightInd w:val="0"/>
+        <w:spacing w:after="0" w:line="240" w:lineRule="auto"/>
+        <w:ind w:left="720"/>
+        <w:rPr>
+          <w:rFonts w:ascii="Consolas" w:hAnsi="Consolas" w:cs="Consolas"/>
+          <w:color w:val="000000"/>
+          <w:sz w:val="19"/>
+          <w:szCs w:val="19"/>
+          <w:highlight w:val="white"/>
+        </w:rPr>
+      </w:pPr>
+      <w:r>
+        <w:rPr>
+          <w:rFonts w:ascii="Consolas" w:hAnsi="Consolas" w:cs="Consolas"/>
+          <w:color w:val="000000"/>
+          <w:sz w:val="19"/>
+          <w:szCs w:val="19"/>
+          <w:highlight w:val="white"/>
+        </w:rPr>
+        <w:t xml:space="preserve">            </w:t>
+      </w:r>
+      <w:r>
+        <w:rPr>
+          <w:rFonts w:ascii="Consolas" w:hAnsi="Consolas" w:cs="Consolas"/>
           <w:color w:val="0000FF"/>
           <w:sz w:val="19"/>
           <w:szCs w:val="19"/>
           <w:highlight w:val="white"/>
         </w:rPr>
+        <w:t>var</w:t>
+      </w:r>
+      <w:r>
+        <w:rPr>
+          <w:rFonts w:ascii="Consolas" w:hAnsi="Consolas" w:cs="Consolas"/>
+          <w:color w:val="000000"/>
+          <w:sz w:val="19"/>
+          <w:szCs w:val="19"/>
+          <w:highlight w:val="white"/>
+        </w:rPr>
+        <w:t xml:space="preserve"> memoryStream = </w:t>
+      </w:r>
+      <w:r>
+        <w:rPr>
+          <w:rFonts w:ascii="Consolas" w:hAnsi="Consolas" w:cs="Consolas"/>
+          <w:color w:val="0000FF"/>
+          <w:sz w:val="19"/>
+          <w:szCs w:val="19"/>
+          <w:highlight w:val="white"/>
+        </w:rPr>
+        <w:t>new</w:t>
+      </w:r>
+      <w:r>
+        <w:rPr>
+          <w:rFonts w:ascii="Consolas" w:hAnsi="Consolas" w:cs="Consolas"/>
+          <w:color w:val="000000"/>
+          <w:sz w:val="19"/>
+          <w:szCs w:val="19"/>
+          <w:highlight w:val="white"/>
+        </w:rPr>
+        <w:t xml:space="preserve"> </w:t>
+      </w:r>
+      <w:r>
+        <w:rPr>
+          <w:rFonts w:ascii="Consolas" w:hAnsi="Consolas" w:cs="Consolas"/>
+          <w:color w:val="2B91AF"/>
+          <w:sz w:val="19"/>
+          <w:szCs w:val="19"/>
+          <w:highlight w:val="white"/>
+        </w:rPr>
+        <w:t>MemoryStream</w:t>
+      </w:r>
+      <w:r>
+        <w:rPr>
+          <w:rFonts w:ascii="Consolas" w:hAnsi="Consolas" w:cs="Consolas"/>
+          <w:color w:val="000000"/>
+          <w:sz w:val="19"/>
+          <w:szCs w:val="19"/>
+          <w:highlight w:val="white"/>
+        </w:rPr>
+        <w:t>();</w:t>
+      </w:r>
+    </w:p>
+    <w:p>
+      <w:pPr>
+        <w:autoSpaceDE w:val="0"/>
+        <w:autoSpaceDN w:val="0"/>
+        <w:adjustRightInd w:val="0"/>
+        <w:spacing w:after="0" w:line="240" w:lineRule="auto"/>
+        <w:ind w:left="720"/>
+        <w:rPr>
+          <w:rFonts w:ascii="Consolas" w:hAnsi="Consolas" w:cs="Consolas"/>
+          <w:color w:val="000000"/>
+          <w:sz w:val="19"/>
+          <w:szCs w:val="19"/>
+          <w:highlight w:val="white"/>
+        </w:rPr>
+      </w:pPr>
+      <w:r>
+        <w:rPr>
+          <w:rFonts w:ascii="Consolas" w:hAnsi="Consolas" w:cs="Consolas"/>
+          <w:color w:val="000000"/>
+          <w:sz w:val="19"/>
+          <w:szCs w:val="19"/>
+          <w:highlight w:val="white"/>
+        </w:rPr>
+        <w:t xml:space="preserve">            </w:t>
+      </w:r>
+      <w:r>
+        <w:rPr>
+          <w:rFonts w:ascii="Consolas" w:hAnsi="Consolas" w:cs="Consolas"/>
+          <w:color w:val="0000FF"/>
+          <w:sz w:val="19"/>
+          <w:szCs w:val="19"/>
+          <w:highlight w:val="white"/>
+        </w:rPr>
+        <w:t>using</w:t>
+      </w:r>
+      <w:r>
+        <w:rPr>
+          <w:rFonts w:ascii="Consolas" w:hAnsi="Consolas" w:cs="Consolas"/>
+          <w:color w:val="000000"/>
+          <w:sz w:val="19"/>
+          <w:szCs w:val="19"/>
+          <w:highlight w:val="white"/>
+        </w:rPr>
+        <w:t xml:space="preserve"> (</w:t>
+      </w:r>
+      <w:r>
+        <w:rPr>
+          <w:rFonts w:ascii="Consolas" w:hAnsi="Consolas" w:cs="Consolas"/>
+          <w:color w:val="0000FF"/>
+          <w:sz w:val="19"/>
+          <w:szCs w:val="19"/>
+          <w:highlight w:val="white"/>
+        </w:rPr>
+        <w:t>var</w:t>
+      </w:r>
+      <w:r>
+        <w:rPr>
+          <w:rFonts w:ascii="Consolas" w:hAnsi="Consolas" w:cs="Consolas"/>
+          <w:color w:val="000000"/>
+          <w:sz w:val="19"/>
+          <w:szCs w:val="19"/>
+          <w:highlight w:val="white"/>
+        </w:rPr>
+        <w:t xml:space="preserve"> stream = </w:t>
+      </w:r>
+      <w:r>
+        <w:rPr>
+          <w:rFonts w:ascii="Consolas" w:hAnsi="Consolas" w:cs="Consolas"/>
+          <w:color w:val="0000FF"/>
+          <w:sz w:val="19"/>
+          <w:szCs w:val="19"/>
+          <w:highlight w:val="white"/>
+        </w:rPr>
+        <w:t>await</w:t>
+      </w:r>
+      <w:r>
+        <w:rPr>
+          <w:rFonts w:ascii="Consolas" w:hAnsi="Consolas" w:cs="Consolas"/>
+          <w:color w:val="000000"/>
+          <w:sz w:val="19"/>
+          <w:szCs w:val="19"/>
+          <w:highlight w:val="white"/>
+        </w:rPr>
+        <w:t xml:space="preserve"> file.OpenStreamForReadAsync())</w:t>
+      </w:r>
+    </w:p>
+    <w:p>
+      <w:pPr>
+        <w:autoSpaceDE w:val="0"/>
+        <w:autoSpaceDN w:val="0"/>
+        <w:adjustRightInd w:val="0"/>
+        <w:spacing w:after="0" w:line="240" w:lineRule="auto"/>
+        <w:ind w:left="720"/>
+        <w:rPr>
+          <w:rFonts w:ascii="Consolas" w:hAnsi="Consolas" w:cs="Consolas"/>
+          <w:color w:val="000000"/>
+          <w:sz w:val="19"/>
+          <w:szCs w:val="19"/>
+          <w:highlight w:val="white"/>
+        </w:rPr>
+      </w:pPr>
+      <w:r>
+        <w:rPr>
+          <w:rFonts w:ascii="Consolas" w:hAnsi="Consolas" w:cs="Consolas"/>
+          <w:color w:val="000000"/>
+          <w:sz w:val="19"/>
+          <w:szCs w:val="19"/>
+          <w:highlight w:val="white"/>
+        </w:rPr>
+        <w:t xml:space="preserve">            {</w:t>
+      </w:r>
+    </w:p>
+    <w:p>
+      <w:pPr>
+        <w:autoSpaceDE w:val="0"/>
+        <w:autoSpaceDN w:val="0"/>
+        <w:adjustRightInd w:val="0"/>
+        <w:spacing w:after="0" w:line="240" w:lineRule="auto"/>
+        <w:ind w:left="720"/>
+        <w:rPr>
+          <w:rFonts w:ascii="Consolas" w:hAnsi="Consolas" w:cs="Consolas"/>
+          <w:color w:val="000000"/>
+          <w:sz w:val="19"/>
+          <w:szCs w:val="19"/>
+          <w:highlight w:val="white"/>
+        </w:rPr>
+      </w:pPr>
+      <w:r>
+        <w:rPr>
+          <w:rFonts w:ascii="Consolas" w:hAnsi="Consolas" w:cs="Consolas"/>
+          <w:color w:val="000000"/>
+          <w:sz w:val="19"/>
+          <w:szCs w:val="19"/>
+          <w:highlight w:val="white"/>
+        </w:rPr>
+        <w:t xml:space="preserve">                stream.CopyTo(memoryStream);</w:t>
+      </w:r>
+    </w:p>
+    <w:p>
+      <w:pPr>
+        <w:autoSpaceDE w:val="0"/>
+        <w:autoSpaceDN w:val="0"/>
+        <w:adjustRightInd w:val="0"/>
+        <w:spacing w:after="0" w:line="240" w:lineRule="auto"/>
+        <w:ind w:left="720"/>
+        <w:rPr>
+          <w:rFonts w:ascii="Consolas" w:hAnsi="Consolas" w:cs="Consolas"/>
+          <w:color w:val="000000"/>
+          <w:sz w:val="19"/>
+          <w:szCs w:val="19"/>
+          <w:highlight w:val="white"/>
+        </w:rPr>
+      </w:pPr>
+      <w:r>
+        <w:rPr>
+          <w:rFonts w:ascii="Consolas" w:hAnsi="Consolas" w:cs="Consolas"/>
+          <w:color w:val="000000"/>
+          <w:sz w:val="19"/>
+          <w:szCs w:val="19"/>
+          <w:highlight w:val="white"/>
+        </w:rPr>
+        <w:t xml:space="preserve">                memoryStream.Seek(0, </w:t>
+      </w:r>
+      <w:r>
+        <w:rPr>
+          <w:rFonts w:ascii="Consolas" w:hAnsi="Consolas" w:cs="Consolas"/>
+          <w:color w:val="2B91AF"/>
+          <w:sz w:val="19"/>
+          <w:szCs w:val="19"/>
+          <w:highlight w:val="white"/>
+        </w:rPr>
+        <w:t>SeekOrigin</w:t>
+      </w:r>
+      <w:r>
+        <w:rPr>
+          <w:rFonts w:ascii="Consolas" w:hAnsi="Consolas" w:cs="Consolas"/>
+          <w:color w:val="000000"/>
+          <w:sz w:val="19"/>
+          <w:szCs w:val="19"/>
+          <w:highlight w:val="white"/>
+        </w:rPr>
+        <w:t>.Begin);</w:t>
+      </w:r>
+    </w:p>
+    <w:p>
+      <w:pPr>
+        <w:autoSpaceDE w:val="0"/>
+        <w:autoSpaceDN w:val="0"/>
+        <w:adjustRightInd w:val="0"/>
+        <w:spacing w:after="0" w:line="240" w:lineRule="auto"/>
+        <w:ind w:left="720"/>
+        <w:rPr>
+          <w:rFonts w:ascii="Consolas" w:hAnsi="Consolas" w:cs="Consolas"/>
+          <w:color w:val="000000"/>
+          <w:sz w:val="19"/>
+          <w:szCs w:val="19"/>
+          <w:highlight w:val="white"/>
+        </w:rPr>
+      </w:pPr>
+      <w:r>
+        <w:rPr>
+          <w:rFonts w:ascii="Consolas" w:hAnsi="Consolas" w:cs="Consolas"/>
+          <w:color w:val="000000"/>
+          <w:sz w:val="19"/>
+          <w:szCs w:val="19"/>
+          <w:highlight w:val="white"/>
+        </w:rPr>
+        <w:t xml:space="preserve">            }</w:t>
+      </w:r>
+    </w:p>
+    <w:p>
+      <w:pPr>
+        <w:autoSpaceDE w:val="0"/>
+        <w:autoSpaceDN w:val="0"/>
+        <w:adjustRightInd w:val="0"/>
+        <w:spacing w:after="0" w:line="240" w:lineRule="auto"/>
+        <w:ind w:left="720"/>
+        <w:rPr>
+          <w:rFonts w:ascii="Consolas" w:hAnsi="Consolas" w:cs="Consolas"/>
+          <w:color w:val="000000"/>
+          <w:sz w:val="19"/>
+          <w:szCs w:val="19"/>
+          <w:highlight w:val="white"/>
+        </w:rPr>
+      </w:pPr>
+      <w:r>
+        <w:rPr>
+          <w:rFonts w:ascii="Consolas" w:hAnsi="Consolas" w:cs="Consolas"/>
+          <w:color w:val="000000"/>
+          <w:sz w:val="19"/>
+          <w:szCs w:val="19"/>
+          <w:highlight w:val="white"/>
+        </w:rPr>
+        <w:t xml:space="preserve">            </w:t>
+      </w:r>
+      <w:r>
+        <w:rPr>
+          <w:rFonts w:ascii="Consolas" w:hAnsi="Consolas" w:cs="Consolas"/>
+          <w:color w:val="0000FF"/>
+          <w:sz w:val="19"/>
+          <w:szCs w:val="19"/>
+          <w:highlight w:val="white"/>
+        </w:rPr>
+        <w:t>return</w:t>
+      </w:r>
+      <w:r>
+        <w:rPr>
+          <w:rFonts w:ascii="Consolas" w:hAnsi="Consolas" w:cs="Consolas"/>
+          <w:color w:val="000000"/>
+          <w:sz w:val="19"/>
+          <w:szCs w:val="19"/>
+          <w:highlight w:val="white"/>
+        </w:rPr>
+        <w:t xml:space="preserve"> memoryStream;</w:t>
+      </w:r>
+    </w:p>
+    <w:p>
+      <w:pPr>
+        <w:autoSpaceDE w:val="0"/>
+        <w:autoSpaceDN w:val="0"/>
+        <w:adjustRightInd w:val="0"/>
+        <w:spacing w:after="0" w:line="240" w:lineRule="auto"/>
+        <w:ind w:left="720"/>
+        <w:rPr>
+          <w:rFonts w:ascii="Consolas" w:hAnsi="Consolas" w:cs="Consolas"/>
+          <w:color w:val="000000"/>
+          <w:sz w:val="19"/>
+          <w:szCs w:val="19"/>
+          <w:highlight w:val="white"/>
+        </w:rPr>
+      </w:pPr>
+      <w:r>
+        <w:rPr>
+          <w:rFonts w:ascii="Consolas" w:hAnsi="Consolas" w:cs="Consolas"/>
+          <w:color w:val="000000"/>
+          <w:sz w:val="19"/>
+          <w:szCs w:val="19"/>
+          <w:highlight w:val="white"/>
+        </w:rPr>
+        <w:lastRenderedPageBreak/>
+        <w:t xml:space="preserve">        }</w:t>
+      </w:r>
+    </w:p>
+    <w:p>
+      <w:pPr>
+        <w:autoSpaceDE w:val="0"/>
+        <w:autoSpaceDN w:val="0"/>
+        <w:adjustRightInd w:val="0"/>
+        <w:spacing w:after="0" w:line="240" w:lineRule="auto"/>
+        <w:ind w:left="720"/>
+        <w:rPr>
+          <w:rFonts w:ascii="Consolas" w:hAnsi="Consolas" w:cs="Consolas"/>
+          <w:color w:val="000000"/>
+          <w:sz w:val="19"/>
+          <w:szCs w:val="19"/>
+          <w:highlight w:val="white"/>
+        </w:rPr>
+      </w:pPr>
+    </w:p>
+    <w:p>
+      <w:pPr>
+        <w:autoSpaceDE w:val="0"/>
+        <w:autoSpaceDN w:val="0"/>
+        <w:adjustRightInd w:val="0"/>
+        <w:spacing w:after="0" w:line="240" w:lineRule="auto"/>
+        <w:ind w:left="720"/>
+        <w:rPr>
+          <w:rFonts w:ascii="Consolas" w:hAnsi="Consolas" w:cs="Consolas"/>
+          <w:color w:val="000000"/>
+          <w:sz w:val="19"/>
+          <w:szCs w:val="19"/>
+          <w:highlight w:val="white"/>
+        </w:rPr>
+      </w:pPr>
+      <w:r>
+        <w:rPr>
+          <w:rFonts w:ascii="Consolas" w:hAnsi="Consolas" w:cs="Consolas"/>
+          <w:color w:val="000000"/>
+          <w:sz w:val="19"/>
+          <w:szCs w:val="19"/>
+          <w:highlight w:val="white"/>
+        </w:rPr>
+        <w:t xml:space="preserve">        </w:t>
+      </w:r>
+      <w:r>
+        <w:rPr>
+          <w:rFonts w:ascii="Consolas" w:hAnsi="Consolas" w:cs="Consolas"/>
+          <w:color w:val="008000"/>
+          <w:sz w:val="19"/>
+          <w:szCs w:val="19"/>
+          <w:highlight w:val="white"/>
+        </w:rPr>
+        <w:t xml:space="preserve">// Private </w:t>
+      </w:r>
+      <w:proofErr w:type="spellStart"/>
+      <w:r>
+        <w:rPr>
+          <w:rFonts w:ascii="Consolas" w:hAnsi="Consolas" w:cs="Consolas"/>
+          <w:color w:val="008000"/>
+          <w:sz w:val="19"/>
+          <w:szCs w:val="19"/>
+          <w:highlight w:val="white"/>
+        </w:rPr>
+        <w:t>awaitable</w:t>
+      </w:r>
+      <w:proofErr w:type="spellEnd"/>
+      <w:r>
+        <w:rPr>
+          <w:rFonts w:ascii="Consolas" w:hAnsi="Consolas" w:cs="Consolas"/>
+          <w:color w:val="008000"/>
+          <w:sz w:val="19"/>
+          <w:szCs w:val="19"/>
+          <w:highlight w:val="white"/>
+        </w:rPr>
+        <w:t xml:space="preserve"> </w:t>
+      </w:r>
+      <w:proofErr w:type="spellStart"/>
+      <w:r>
+        <w:rPr>
+          <w:rFonts w:ascii="Consolas" w:hAnsi="Consolas" w:cs="Consolas"/>
+          <w:color w:val="008000"/>
+          <w:sz w:val="19"/>
+          <w:szCs w:val="19"/>
+          <w:highlight w:val="white"/>
+        </w:rPr>
         <w:t>async</w:t>
       </w:r>
+      <w:proofErr w:type="spellEnd"/>
+      <w:r>
+        <w:rPr>
+          <w:rFonts w:ascii="Consolas" w:hAnsi="Consolas" w:cs="Consolas"/>
+          <w:color w:val="008000"/>
+          <w:sz w:val="19"/>
+          <w:szCs w:val="19"/>
+          <w:highlight w:val="white"/>
+        </w:rPr>
+        <w:t xml:space="preserve"> function</w:t>
+      </w:r>
+    </w:p>
+    <w:p>
+      <w:pPr>
+        <w:autoSpaceDE w:val="0"/>
+        <w:autoSpaceDN w:val="0"/>
+        <w:adjustRightInd w:val="0"/>
+        <w:spacing w:after="0" w:line="240" w:lineRule="auto"/>
+        <w:ind w:left="720"/>
+        <w:rPr>
+          <w:rFonts w:ascii="Consolas" w:hAnsi="Consolas" w:cs="Consolas"/>
+          <w:color w:val="000000"/>
+          <w:sz w:val="19"/>
+          <w:szCs w:val="19"/>
+          <w:highlight w:val="white"/>
+        </w:rPr>
+      </w:pPr>
+      <w:r>
+        <w:rPr>
+          <w:rFonts w:ascii="Consolas" w:hAnsi="Consolas" w:cs="Consolas"/>
+          <w:color w:val="000000"/>
+          <w:sz w:val="19"/>
+          <w:szCs w:val="19"/>
+          <w:highlight w:val="white"/>
+        </w:rPr>
+        <w:t xml:space="preserve">        </w:t>
+      </w:r>
+      <w:r>
+        <w:rPr>
+          <w:rFonts w:ascii="Consolas" w:hAnsi="Consolas" w:cs="Consolas"/>
+          <w:color w:val="0000FF"/>
+          <w:sz w:val="19"/>
+          <w:szCs w:val="19"/>
+          <w:highlight w:val="white"/>
+        </w:rPr>
+        <w:t>private</w:t>
+      </w:r>
       <w:r>
         <w:rPr>
           <w:rFonts w:ascii="Consolas" w:hAnsi="Consolas" w:cs="Consolas"/>
@@ -12424,6 +13081,48 @@
       <w:r>
         <w:rPr>
           <w:rFonts w:ascii="Consolas" w:hAnsi="Consolas" w:cs="Consolas"/>
+          <w:color w:val="0000FF"/>
+          <w:sz w:val="19"/>
+          <w:szCs w:val="19"/>
+          <w:highlight w:val="white"/>
+        </w:rPr>
+        <w:t>static</w:t>
+      </w:r>
+      <w:r>
+        <w:rPr>
+          <w:rFonts w:ascii="Consolas" w:hAnsi="Consolas" w:cs="Consolas"/>
+          <w:color w:val="000000"/>
+          <w:sz w:val="19"/>
+          <w:szCs w:val="19"/>
+          <w:highlight w:val="white"/>
+        </w:rPr>
+        <w:t xml:space="preserve"> </w:t>
+      </w:r>
+      <w:proofErr w:type="spellStart"/>
+      <w:r>
+        <w:rPr>
+          <w:rFonts w:ascii="Consolas" w:hAnsi="Consolas" w:cs="Consolas"/>
+          <w:color w:val="0000FF"/>
+          <w:sz w:val="19"/>
+          <w:szCs w:val="19"/>
+          <w:highlight w:val="white"/>
+        </w:rPr>
+        <w:t>async</w:t>
+      </w:r>
+      <w:proofErr w:type="spellEnd"/>
+      <w:r>
+        <w:rPr>
+          <w:rFonts w:ascii="Consolas" w:hAnsi="Consolas" w:cs="Consolas"/>
+          <w:color w:val="000000"/>
+          <w:sz w:val="19"/>
+          <w:szCs w:val="19"/>
+          <w:highlight w:val="white"/>
+        </w:rPr>
+        <w:t xml:space="preserve"> </w:t>
+      </w:r>
+      <w:r>
+        <w:rPr>
+          <w:rFonts w:ascii="Consolas" w:hAnsi="Consolas" w:cs="Consolas"/>
           <w:color w:val="2B91AF"/>
           <w:sz w:val="19"/>
           <w:szCs w:val="19"/>
@@ -12459,8 +13158,31 @@
           <w:szCs w:val="19"/>
           <w:highlight w:val="white"/>
         </w:rPr>
-        <w:t>&gt; OpenInternal(</w:t>
-      </w:r>
+        <w:t xml:space="preserve">&gt; </w:t>
+      </w:r>
+      <w:proofErr w:type="spellStart"/>
+      <w:r>
+        <w:rPr>
+          <w:rFonts w:ascii="Consolas" w:hAnsi="Consolas" w:cs="Consolas"/>
+          <w:color w:val="000000"/>
+          <w:sz w:val="19"/>
+          <w:szCs w:val="19"/>
+          <w:highlight w:val="white"/>
+        </w:rPr>
+        <w:t>ReadFirstFileInternal</w:t>
+      </w:r>
+      <w:proofErr w:type="spellEnd"/>
+      <w:r>
+        <w:rPr>
+          <w:rFonts w:ascii="Consolas" w:hAnsi="Consolas" w:cs="Consolas"/>
+          <w:color w:val="000000"/>
+          <w:sz w:val="19"/>
+          <w:szCs w:val="19"/>
+          <w:highlight w:val="white"/>
+        </w:rPr>
+        <w:t>(</w:t>
+      </w:r>
+      <w:proofErr w:type="spellStart"/>
       <w:r>
         <w:rPr>
           <w:rFonts w:ascii="Consolas" w:hAnsi="Consolas" w:cs="Consolas"/>
@@ -12471,6 +13193,7 @@
         </w:rPr>
         <w:t>StorageFile</w:t>
       </w:r>
+      <w:proofErr w:type="spellEnd"/>
       <w:r>
         <w:rPr>
           <w:rFonts w:ascii="Consolas" w:hAnsi="Consolas" w:cs="Consolas"/>
@@ -12541,6 +13264,26 @@
           <w:szCs w:val="19"/>
           <w:highlight w:val="white"/>
         </w:rPr>
+        <w:t>using</w:t>
+      </w:r>
+      <w:r>
+        <w:rPr>
+          <w:rFonts w:ascii="Consolas" w:hAnsi="Consolas" w:cs="Consolas"/>
+          <w:color w:val="000000"/>
+          <w:sz w:val="19"/>
+          <w:szCs w:val="19"/>
+          <w:highlight w:val="white"/>
+        </w:rPr>
+        <w:t xml:space="preserve"> (</w:t>
+      </w:r>
+      <w:r>
+        <w:rPr>
+          <w:rFonts w:ascii="Consolas" w:hAnsi="Consolas" w:cs="Consolas"/>
+          <w:color w:val="0000FF"/>
+          <w:sz w:val="19"/>
+          <w:szCs w:val="19"/>
+          <w:highlight w:val="white"/>
+        </w:rPr>
         <w:t>var</w:t>
       </w:r>
       <w:r>
@@ -12551,7 +13294,183 @@
           <w:szCs w:val="19"/>
           <w:highlight w:val="white"/>
         </w:rPr>
-        <w:t xml:space="preserve"> extension = </w:t>
+        <w:t xml:space="preserve"> </w:t>
+      </w:r>
+      <w:proofErr w:type="spellStart"/>
+      <w:r>
+        <w:rPr>
+          <w:rFonts w:ascii="Consolas" w:hAnsi="Consolas" w:cs="Consolas"/>
+          <w:color w:val="000000"/>
+          <w:sz w:val="19"/>
+          <w:szCs w:val="19"/>
+          <w:highlight w:val="white"/>
+        </w:rPr>
+        <w:t>memoryStream</w:t>
+      </w:r>
+      <w:proofErr w:type="spellEnd"/>
+      <w:r>
+        <w:rPr>
+          <w:rFonts w:ascii="Consolas" w:hAnsi="Consolas" w:cs="Consolas"/>
+          <w:color w:val="000000"/>
+          <w:sz w:val="19"/>
+          <w:szCs w:val="19"/>
+          <w:highlight w:val="white"/>
+        </w:rPr>
+        <w:t xml:space="preserve"> = </w:t>
+      </w:r>
+      <w:r>
+        <w:rPr>
+          <w:rFonts w:ascii="Consolas" w:hAnsi="Consolas" w:cs="Consolas"/>
+          <w:color w:val="0000FF"/>
+          <w:sz w:val="19"/>
+          <w:szCs w:val="19"/>
+          <w:highlight w:val="white"/>
+        </w:rPr>
+        <w:t>await</w:t>
+      </w:r>
+      <w:r>
+        <w:rPr>
+          <w:rFonts w:ascii="Consolas" w:hAnsi="Consolas" w:cs="Consolas"/>
+          <w:color w:val="000000"/>
+          <w:sz w:val="19"/>
+          <w:szCs w:val="19"/>
+          <w:highlight w:val="white"/>
+        </w:rPr>
+        <w:t xml:space="preserve"> </w:t>
+      </w:r>
+      <w:proofErr w:type="spellStart"/>
+      <w:r>
+        <w:rPr>
+          <w:rFonts w:ascii="Consolas" w:hAnsi="Consolas" w:cs="Consolas"/>
+          <w:color w:val="000000"/>
+          <w:sz w:val="19"/>
+          <w:szCs w:val="19"/>
+          <w:highlight w:val="white"/>
+        </w:rPr>
+        <w:t>CopyToMemoryStream</w:t>
+      </w:r>
+      <w:proofErr w:type="spellEnd"/>
+      <w:r>
+        <w:rPr>
+          <w:rFonts w:ascii="Consolas" w:hAnsi="Consolas" w:cs="Consolas"/>
+          <w:color w:val="000000"/>
+          <w:sz w:val="19"/>
+          <w:szCs w:val="19"/>
+          <w:highlight w:val="white"/>
+        </w:rPr>
+        <w:t xml:space="preserve">(file)) </w:t>
+      </w:r>
+    </w:p>
+    <w:p>
+      <w:pPr>
+        <w:autoSpaceDE w:val="0"/>
+        <w:autoSpaceDN w:val="0"/>
+        <w:adjustRightInd w:val="0"/>
+        <w:spacing w:after="0" w:line="240" w:lineRule="auto"/>
+        <w:ind w:left="720"/>
+        <w:rPr>
+          <w:rFonts w:ascii="Consolas" w:hAnsi="Consolas" w:cs="Consolas"/>
+          <w:color w:val="000000"/>
+          <w:sz w:val="19"/>
+          <w:szCs w:val="19"/>
+          <w:highlight w:val="white"/>
+        </w:rPr>
+      </w:pPr>
+      <w:r>
+        <w:rPr>
+          <w:rFonts w:ascii="Consolas" w:hAnsi="Consolas" w:cs="Consolas"/>
+          <w:color w:val="000000"/>
+          <w:sz w:val="19"/>
+          <w:szCs w:val="19"/>
+          <w:highlight w:val="white"/>
+        </w:rPr>
+        <w:t xml:space="preserve">            {</w:t>
+      </w:r>
+    </w:p>
+    <w:p>
+      <w:pPr>
+        <w:autoSpaceDE w:val="0"/>
+        <w:autoSpaceDN w:val="0"/>
+        <w:adjustRightInd w:val="0"/>
+        <w:spacing w:after="0" w:line="240" w:lineRule="auto"/>
+        <w:ind w:left="720"/>
+        <w:rPr>
+          <w:rFonts w:ascii="Consolas" w:hAnsi="Consolas" w:cs="Consolas"/>
+          <w:color w:val="000000"/>
+          <w:sz w:val="19"/>
+          <w:szCs w:val="19"/>
+          <w:highlight w:val="white"/>
+        </w:rPr>
+      </w:pPr>
+      <w:r>
+        <w:rPr>
+          <w:rFonts w:ascii="Consolas" w:hAnsi="Consolas" w:cs="Consolas"/>
+          <w:color w:val="000000"/>
+          <w:sz w:val="19"/>
+          <w:szCs w:val="19"/>
+          <w:highlight w:val="white"/>
+        </w:rPr>
+        <w:t xml:space="preserve">                </w:t>
+      </w:r>
+      <w:r>
+        <w:rPr>
+          <w:rFonts w:ascii="Consolas" w:hAnsi="Consolas" w:cs="Consolas"/>
+          <w:color w:val="0000FF"/>
+          <w:sz w:val="19"/>
+          <w:szCs w:val="19"/>
+          <w:highlight w:val="white"/>
+        </w:rPr>
+        <w:t>using</w:t>
+      </w:r>
+      <w:r>
+        <w:rPr>
+          <w:rFonts w:ascii="Consolas" w:hAnsi="Consolas" w:cs="Consolas"/>
+          <w:color w:val="000000"/>
+          <w:sz w:val="19"/>
+          <w:szCs w:val="19"/>
+          <w:highlight w:val="white"/>
+        </w:rPr>
+        <w:t xml:space="preserve"> (</w:t>
+      </w:r>
+      <w:r>
+        <w:rPr>
+          <w:rFonts w:ascii="Consolas" w:hAnsi="Consolas" w:cs="Consolas"/>
+          <w:color w:val="0000FF"/>
+          <w:sz w:val="19"/>
+          <w:szCs w:val="19"/>
+          <w:highlight w:val="white"/>
+        </w:rPr>
+        <w:t>var</w:t>
+      </w:r>
+      <w:r>
+        <w:rPr>
+          <w:rFonts w:ascii="Consolas" w:hAnsi="Consolas" w:cs="Consolas"/>
+          <w:color w:val="000000"/>
+          <w:sz w:val="19"/>
+          <w:szCs w:val="19"/>
+          <w:highlight w:val="white"/>
+        </w:rPr>
+        <w:t xml:space="preserve"> archive = </w:t>
+      </w:r>
+      <w:r>
+        <w:rPr>
+          <w:rFonts w:ascii="Consolas" w:hAnsi="Consolas" w:cs="Consolas"/>
+          <w:color w:val="0000FF"/>
+          <w:sz w:val="19"/>
+          <w:szCs w:val="19"/>
+          <w:highlight w:val="white"/>
+        </w:rPr>
+        <w:t>new</w:t>
+      </w:r>
+      <w:r>
+        <w:rPr>
+          <w:rFonts w:ascii="Consolas" w:hAnsi="Consolas" w:cs="Consolas"/>
+          <w:color w:val="000000"/>
+          <w:sz w:val="19"/>
+          <w:szCs w:val="19"/>
+          <w:highlight w:val="white"/>
+        </w:rPr>
+        <w:t xml:space="preserve"> </w:t>
       </w:r>
       <w:r>
         <w:rPr>
@@ -12561,17 +13480,707 @@
           <w:szCs w:val="19"/>
           <w:highlight w:val="white"/>
         </w:rPr>
-        <w:t>Path</w:t>
-      </w:r>
-      <w:r>
-        <w:rPr>
-          <w:rFonts w:ascii="Consolas" w:hAnsi="Consolas" w:cs="Consolas"/>
-          <w:color w:val="000000"/>
-          <w:sz w:val="19"/>
-          <w:szCs w:val="19"/>
-          <w:highlight w:val="white"/>
-        </w:rPr>
-        <w:t>.GetExtension(file.Name);</w:t>
+        <w:t>ZipArchive</w:t>
+      </w:r>
+      <w:r>
+        <w:rPr>
+          <w:rFonts w:ascii="Consolas" w:hAnsi="Consolas" w:cs="Consolas"/>
+          <w:color w:val="000000"/>
+          <w:sz w:val="19"/>
+          <w:szCs w:val="19"/>
+          <w:highlight w:val="white"/>
+        </w:rPr>
+        <w:t>(memoryStream))</w:t>
+      </w:r>
+    </w:p>
+    <w:p>
+      <w:pPr>
+        <w:autoSpaceDE w:val="0"/>
+        <w:autoSpaceDN w:val="0"/>
+        <w:adjustRightInd w:val="0"/>
+        <w:spacing w:after="0" w:line="240" w:lineRule="auto"/>
+        <w:ind w:left="720"/>
+        <w:rPr>
+          <w:rFonts w:ascii="Consolas" w:hAnsi="Consolas" w:cs="Consolas"/>
+          <w:color w:val="000000"/>
+          <w:sz w:val="19"/>
+          <w:szCs w:val="19"/>
+          <w:highlight w:val="white"/>
+        </w:rPr>
+      </w:pPr>
+      <w:r>
+        <w:rPr>
+          <w:rFonts w:ascii="Consolas" w:hAnsi="Consolas" w:cs="Consolas"/>
+          <w:color w:val="000000"/>
+          <w:sz w:val="19"/>
+          <w:szCs w:val="19"/>
+          <w:highlight w:val="white"/>
+        </w:rPr>
+        <w:t xml:space="preserve">                {</w:t>
+      </w:r>
+    </w:p>
+    <w:p>
+      <w:pPr>
+        <w:autoSpaceDE w:val="0"/>
+        <w:autoSpaceDN w:val="0"/>
+        <w:adjustRightInd w:val="0"/>
+        <w:spacing w:after="0" w:line="240" w:lineRule="auto"/>
+        <w:ind w:left="720"/>
+        <w:rPr>
+          <w:rFonts w:ascii="Consolas" w:hAnsi="Consolas" w:cs="Consolas"/>
+          <w:color w:val="000000"/>
+          <w:sz w:val="19"/>
+          <w:szCs w:val="19"/>
+          <w:highlight w:val="white"/>
+        </w:rPr>
+      </w:pPr>
+      <w:r>
+        <w:rPr>
+          <w:rFonts w:ascii="Consolas" w:hAnsi="Consolas" w:cs="Consolas"/>
+          <w:color w:val="000000"/>
+          <w:sz w:val="19"/>
+          <w:szCs w:val="19"/>
+          <w:highlight w:val="white"/>
+        </w:rPr>
+        <w:t xml:space="preserve">                    </w:t>
+      </w:r>
+      <w:r>
+        <w:rPr>
+          <w:rFonts w:ascii="Consolas" w:hAnsi="Consolas" w:cs="Consolas"/>
+          <w:color w:val="008000"/>
+          <w:sz w:val="19"/>
+          <w:szCs w:val="19"/>
+          <w:highlight w:val="white"/>
+        </w:rPr>
+        <w:t>// Return the first opened file</w:t>
+      </w:r>
+    </w:p>
+    <w:p>
+      <w:pPr>
+        <w:autoSpaceDE w:val="0"/>
+        <w:autoSpaceDN w:val="0"/>
+        <w:adjustRightInd w:val="0"/>
+        <w:spacing w:after="0" w:line="240" w:lineRule="auto"/>
+        <w:ind w:left="720"/>
+        <w:rPr>
+          <w:rFonts w:ascii="Consolas" w:hAnsi="Consolas" w:cs="Consolas"/>
+          <w:color w:val="000000"/>
+          <w:sz w:val="19"/>
+          <w:szCs w:val="19"/>
+          <w:highlight w:val="white"/>
+        </w:rPr>
+      </w:pPr>
+      <w:r>
+        <w:rPr>
+          <w:rFonts w:ascii="Consolas" w:hAnsi="Consolas" w:cs="Consolas"/>
+          <w:color w:val="000000"/>
+          <w:sz w:val="19"/>
+          <w:szCs w:val="19"/>
+          <w:highlight w:val="white"/>
+        </w:rPr>
+        <w:t xml:space="preserve">                    </w:t>
+      </w:r>
+      <w:r>
+        <w:rPr>
+          <w:rFonts w:ascii="Consolas" w:hAnsi="Consolas" w:cs="Consolas"/>
+          <w:color w:val="0000FF"/>
+          <w:sz w:val="19"/>
+          <w:szCs w:val="19"/>
+          <w:highlight w:val="white"/>
+        </w:rPr>
+        <w:t>if</w:t>
+      </w:r>
+      <w:r>
+        <w:rPr>
+          <w:rFonts w:ascii="Consolas" w:hAnsi="Consolas" w:cs="Consolas"/>
+          <w:color w:val="000000"/>
+          <w:sz w:val="19"/>
+          <w:szCs w:val="19"/>
+          <w:highlight w:val="white"/>
+        </w:rPr>
+        <w:t xml:space="preserve"> (archive.Entries.Count &gt; 0)</w:t>
+      </w:r>
+    </w:p>
+    <w:p>
+      <w:pPr>
+        <w:autoSpaceDE w:val="0"/>
+        <w:autoSpaceDN w:val="0"/>
+        <w:adjustRightInd w:val="0"/>
+        <w:spacing w:after="0" w:line="240" w:lineRule="auto"/>
+        <w:ind w:left="720"/>
+        <w:rPr>
+          <w:rFonts w:ascii="Consolas" w:hAnsi="Consolas" w:cs="Consolas"/>
+          <w:color w:val="000000"/>
+          <w:sz w:val="19"/>
+          <w:szCs w:val="19"/>
+          <w:highlight w:val="white"/>
+        </w:rPr>
+      </w:pPr>
+      <w:r>
+        <w:rPr>
+          <w:rFonts w:ascii="Consolas" w:hAnsi="Consolas" w:cs="Consolas"/>
+          <w:color w:val="000000"/>
+          <w:sz w:val="19"/>
+          <w:szCs w:val="19"/>
+          <w:highlight w:val="white"/>
+        </w:rPr>
+        <w:t xml:space="preserve">                    {</w:t>
+      </w:r>
+    </w:p>
+    <w:p>
+      <w:pPr>
+        <w:autoSpaceDE w:val="0"/>
+        <w:autoSpaceDN w:val="0"/>
+        <w:adjustRightInd w:val="0"/>
+        <w:spacing w:after="0" w:line="240" w:lineRule="auto"/>
+        <w:ind w:left="720"/>
+        <w:rPr>
+          <w:rFonts w:ascii="Consolas" w:hAnsi="Consolas" w:cs="Consolas"/>
+          <w:color w:val="000000"/>
+          <w:sz w:val="19"/>
+          <w:szCs w:val="19"/>
+          <w:highlight w:val="white"/>
+        </w:rPr>
+      </w:pPr>
+      <w:r>
+        <w:rPr>
+          <w:rFonts w:ascii="Consolas" w:hAnsi="Consolas" w:cs="Consolas"/>
+          <w:color w:val="000000"/>
+          <w:sz w:val="19"/>
+          <w:szCs w:val="19"/>
+          <w:highlight w:val="white"/>
+        </w:rPr>
+        <w:t xml:space="preserve">                        </w:t>
+      </w:r>
+      <w:r>
+        <w:rPr>
+          <w:rFonts w:ascii="Consolas" w:hAnsi="Consolas" w:cs="Consolas"/>
+          <w:color w:val="0000FF"/>
+          <w:sz w:val="19"/>
+          <w:szCs w:val="19"/>
+          <w:highlight w:val="white"/>
+        </w:rPr>
+        <w:t>return</w:t>
+      </w:r>
+      <w:r>
+        <w:rPr>
+          <w:rFonts w:ascii="Consolas" w:hAnsi="Consolas" w:cs="Consolas"/>
+          <w:color w:val="000000"/>
+          <w:sz w:val="19"/>
+          <w:szCs w:val="19"/>
+          <w:highlight w:val="white"/>
+        </w:rPr>
+        <w:t xml:space="preserve"> CopyStreamToString(archive.Entries[0].Open());</w:t>
+      </w:r>
+    </w:p>
+    <w:p>
+      <w:pPr>
+        <w:autoSpaceDE w:val="0"/>
+        <w:autoSpaceDN w:val="0"/>
+        <w:adjustRightInd w:val="0"/>
+        <w:spacing w:after="0" w:line="240" w:lineRule="auto"/>
+        <w:ind w:left="720"/>
+        <w:rPr>
+          <w:rFonts w:ascii="Consolas" w:hAnsi="Consolas" w:cs="Consolas"/>
+          <w:color w:val="000000"/>
+          <w:sz w:val="19"/>
+          <w:szCs w:val="19"/>
+          <w:highlight w:val="white"/>
+        </w:rPr>
+      </w:pPr>
+      <w:r>
+        <w:rPr>
+          <w:rFonts w:ascii="Consolas" w:hAnsi="Consolas" w:cs="Consolas"/>
+          <w:color w:val="000000"/>
+          <w:sz w:val="19"/>
+          <w:szCs w:val="19"/>
+          <w:highlight w:val="white"/>
+        </w:rPr>
+        <w:t xml:space="preserve">                    }</w:t>
+      </w:r>
+    </w:p>
+    <w:p>
+      <w:pPr>
+        <w:autoSpaceDE w:val="0"/>
+        <w:autoSpaceDN w:val="0"/>
+        <w:adjustRightInd w:val="0"/>
+        <w:spacing w:after="0" w:line="240" w:lineRule="auto"/>
+        <w:ind w:left="720"/>
+        <w:rPr>
+          <w:rFonts w:ascii="Consolas" w:hAnsi="Consolas" w:cs="Consolas"/>
+          <w:color w:val="000000"/>
+          <w:sz w:val="19"/>
+          <w:szCs w:val="19"/>
+          <w:highlight w:val="white"/>
+        </w:rPr>
+      </w:pPr>
+      <w:r>
+        <w:rPr>
+          <w:rFonts w:ascii="Consolas" w:hAnsi="Consolas" w:cs="Consolas"/>
+          <w:color w:val="000000"/>
+          <w:sz w:val="19"/>
+          <w:szCs w:val="19"/>
+          <w:highlight w:val="white"/>
+        </w:rPr>
+        <w:t xml:space="preserve">                    </w:t>
+      </w:r>
+      <w:r>
+        <w:rPr>
+          <w:rFonts w:ascii="Consolas" w:hAnsi="Consolas" w:cs="Consolas"/>
+          <w:color w:val="0000FF"/>
+          <w:sz w:val="19"/>
+          <w:szCs w:val="19"/>
+          <w:highlight w:val="white"/>
+        </w:rPr>
+        <w:t>else</w:t>
+      </w:r>
+    </w:p>
+    <w:p>
+      <w:pPr>
+        <w:autoSpaceDE w:val="0"/>
+        <w:autoSpaceDN w:val="0"/>
+        <w:adjustRightInd w:val="0"/>
+        <w:spacing w:after="0" w:line="240" w:lineRule="auto"/>
+        <w:ind w:left="720"/>
+        <w:rPr>
+          <w:rFonts w:ascii="Consolas" w:hAnsi="Consolas" w:cs="Consolas"/>
+          <w:color w:val="000000"/>
+          <w:sz w:val="19"/>
+          <w:szCs w:val="19"/>
+          <w:highlight w:val="white"/>
+        </w:rPr>
+      </w:pPr>
+      <w:r>
+        <w:rPr>
+          <w:rFonts w:ascii="Consolas" w:hAnsi="Consolas" w:cs="Consolas"/>
+          <w:color w:val="000000"/>
+          <w:sz w:val="19"/>
+          <w:szCs w:val="19"/>
+          <w:highlight w:val="white"/>
+        </w:rPr>
+        <w:t xml:space="preserve">                    {</w:t>
+      </w:r>
+    </w:p>
+    <w:p>
+      <w:pPr>
+        <w:autoSpaceDE w:val="0"/>
+        <w:autoSpaceDN w:val="0"/>
+        <w:adjustRightInd w:val="0"/>
+        <w:spacing w:after="0" w:line="240" w:lineRule="auto"/>
+        <w:ind w:left="720"/>
+        <w:rPr>
+          <w:rFonts w:ascii="Consolas" w:hAnsi="Consolas" w:cs="Consolas"/>
+          <w:color w:val="000000"/>
+          <w:sz w:val="19"/>
+          <w:szCs w:val="19"/>
+          <w:highlight w:val="white"/>
+        </w:rPr>
+      </w:pPr>
+      <w:r>
+        <w:rPr>
+          <w:rFonts w:ascii="Consolas" w:hAnsi="Consolas" w:cs="Consolas"/>
+          <w:color w:val="000000"/>
+          <w:sz w:val="19"/>
+          <w:szCs w:val="19"/>
+          <w:highlight w:val="white"/>
+        </w:rPr>
+        <w:t xml:space="preserve">                        </w:t>
+      </w:r>
+      <w:r>
+        <w:rPr>
+          <w:rFonts w:ascii="Consolas" w:hAnsi="Consolas" w:cs="Consolas"/>
+          <w:color w:val="0000FF"/>
+          <w:sz w:val="19"/>
+          <w:szCs w:val="19"/>
+          <w:highlight w:val="white"/>
+        </w:rPr>
+        <w:t>return</w:t>
+      </w:r>
+      <w:r>
+        <w:rPr>
+          <w:rFonts w:ascii="Consolas" w:hAnsi="Consolas" w:cs="Consolas"/>
+          <w:color w:val="000000"/>
+          <w:sz w:val="19"/>
+          <w:szCs w:val="19"/>
+          <w:highlight w:val="white"/>
+        </w:rPr>
+        <w:t xml:space="preserve"> </w:t>
+      </w:r>
+      <w:proofErr w:type="spellStart"/>
+      <w:r>
+        <w:rPr>
+          <w:rFonts w:ascii="Consolas" w:hAnsi="Consolas" w:cs="Consolas"/>
+          <w:color w:val="2B91AF"/>
+          <w:sz w:val="19"/>
+          <w:szCs w:val="19"/>
+          <w:highlight w:val="white"/>
+        </w:rPr>
+        <w:t>String</w:t>
+      </w:r>
+      <w:r>
+        <w:rPr>
+          <w:rFonts w:ascii="Consolas" w:hAnsi="Consolas" w:cs="Consolas"/>
+          <w:color w:val="000000"/>
+          <w:sz w:val="19"/>
+          <w:szCs w:val="19"/>
+          <w:highlight w:val="white"/>
+        </w:rPr>
+        <w:t>.Empty</w:t>
+      </w:r>
+      <w:proofErr w:type="spellEnd"/>
+      <w:r>
+        <w:rPr>
+          <w:rFonts w:ascii="Consolas" w:hAnsi="Consolas" w:cs="Consolas"/>
+          <w:color w:val="000000"/>
+          <w:sz w:val="19"/>
+          <w:szCs w:val="19"/>
+          <w:highlight w:val="white"/>
+        </w:rPr>
+        <w:t xml:space="preserve">; </w:t>
+      </w:r>
+      <w:r>
+        <w:rPr>
+          <w:rFonts w:ascii="Consolas" w:hAnsi="Consolas" w:cs="Consolas"/>
+          <w:color w:val="008000"/>
+          <w:sz w:val="19"/>
+          <w:szCs w:val="19"/>
+          <w:highlight w:val="white"/>
+        </w:rPr>
+        <w:t>// default case where there aren't any files</w:t>
+      </w:r>
+    </w:p>
+    <w:p>
+      <w:pPr>
+        <w:autoSpaceDE w:val="0"/>
+        <w:autoSpaceDN w:val="0"/>
+        <w:adjustRightInd w:val="0"/>
+        <w:spacing w:after="0" w:line="240" w:lineRule="auto"/>
+        <w:ind w:left="720"/>
+        <w:rPr>
+          <w:rFonts w:ascii="Consolas" w:hAnsi="Consolas" w:cs="Consolas"/>
+          <w:color w:val="000000"/>
+          <w:sz w:val="19"/>
+          <w:szCs w:val="19"/>
+          <w:highlight w:val="white"/>
+        </w:rPr>
+      </w:pPr>
+      <w:r>
+        <w:rPr>
+          <w:rFonts w:ascii="Consolas" w:hAnsi="Consolas" w:cs="Consolas"/>
+          <w:color w:val="000000"/>
+          <w:sz w:val="19"/>
+          <w:szCs w:val="19"/>
+          <w:highlight w:val="white"/>
+        </w:rPr>
+        <w:t xml:space="preserve">                    }</w:t>
+      </w:r>
+    </w:p>
+    <w:p>
+      <w:pPr>
+        <w:autoSpaceDE w:val="0"/>
+        <w:autoSpaceDN w:val="0"/>
+        <w:adjustRightInd w:val="0"/>
+        <w:spacing w:after="0" w:line="240" w:lineRule="auto"/>
+        <w:ind w:left="720"/>
+        <w:rPr>
+          <w:rFonts w:ascii="Consolas" w:hAnsi="Consolas" w:cs="Consolas"/>
+          <w:color w:val="000000"/>
+          <w:sz w:val="19"/>
+          <w:szCs w:val="19"/>
+          <w:highlight w:val="white"/>
+        </w:rPr>
+      </w:pPr>
+      <w:r>
+        <w:rPr>
+          <w:rFonts w:ascii="Consolas" w:hAnsi="Consolas" w:cs="Consolas"/>
+          <w:color w:val="000000"/>
+          <w:sz w:val="19"/>
+          <w:szCs w:val="19"/>
+          <w:highlight w:val="white"/>
+        </w:rPr>
+        <w:t xml:space="preserve">                }</w:t>
+      </w:r>
+    </w:p>
+    <w:p>
+      <w:pPr>
+        <w:autoSpaceDE w:val="0"/>
+        <w:autoSpaceDN w:val="0"/>
+        <w:adjustRightInd w:val="0"/>
+        <w:spacing w:after="0" w:line="240" w:lineRule="auto"/>
+        <w:ind w:left="720"/>
+        <w:rPr>
+          <w:rFonts w:ascii="Consolas" w:hAnsi="Consolas" w:cs="Consolas"/>
+          <w:color w:val="000000"/>
+          <w:sz w:val="19"/>
+          <w:szCs w:val="19"/>
+          <w:highlight w:val="white"/>
+        </w:rPr>
+      </w:pPr>
+      <w:r>
+        <w:rPr>
+          <w:rFonts w:ascii="Consolas" w:hAnsi="Consolas" w:cs="Consolas"/>
+          <w:color w:val="000000"/>
+          <w:sz w:val="19"/>
+          <w:szCs w:val="19"/>
+          <w:highlight w:val="white"/>
+        </w:rPr>
+        <w:t xml:space="preserve">            }</w:t>
+      </w:r>
+    </w:p>
+    <w:p>
+      <w:pPr>
+        <w:autoSpaceDE w:val="0"/>
+        <w:autoSpaceDN w:val="0"/>
+        <w:adjustRightInd w:val="0"/>
+        <w:spacing w:after="0" w:line="240" w:lineRule="auto"/>
+        <w:ind w:left="720"/>
+        <w:rPr>
+          <w:rFonts w:ascii="Consolas" w:hAnsi="Consolas" w:cs="Consolas"/>
+          <w:color w:val="000000"/>
+          <w:sz w:val="19"/>
+          <w:szCs w:val="19"/>
+          <w:highlight w:val="white"/>
+        </w:rPr>
+      </w:pPr>
+      <w:r>
+        <w:rPr>
+          <w:rFonts w:ascii="Consolas" w:hAnsi="Consolas" w:cs="Consolas"/>
+          <w:color w:val="000000"/>
+          <w:sz w:val="19"/>
+          <w:szCs w:val="19"/>
+          <w:highlight w:val="white"/>
+        </w:rPr>
+        <w:t xml:space="preserve">        }</w:t>
+      </w:r>
+    </w:p>
+    <w:p>
+      <w:pPr>
+        <w:autoSpaceDE w:val="0"/>
+        <w:autoSpaceDN w:val="0"/>
+        <w:adjustRightInd w:val="0"/>
+        <w:spacing w:after="0" w:line="240" w:lineRule="auto"/>
+        <w:ind w:left="720"/>
+        <w:rPr>
+          <w:rFonts w:ascii="Consolas" w:hAnsi="Consolas" w:cs="Consolas"/>
+          <w:color w:val="000000"/>
+          <w:sz w:val="19"/>
+          <w:szCs w:val="19"/>
+          <w:highlight w:val="white"/>
+        </w:rPr>
+      </w:pPr>
+    </w:p>
+    <w:p>
+      <w:pPr>
+        <w:autoSpaceDE w:val="0"/>
+        <w:autoSpaceDN w:val="0"/>
+        <w:adjustRightInd w:val="0"/>
+        <w:spacing w:after="0" w:line="240" w:lineRule="auto"/>
+        <w:ind w:left="720"/>
+        <w:rPr>
+          <w:rFonts w:ascii="Consolas" w:hAnsi="Consolas" w:cs="Consolas"/>
+          <w:color w:val="000000"/>
+          <w:sz w:val="19"/>
+          <w:szCs w:val="19"/>
+          <w:highlight w:val="white"/>
+        </w:rPr>
+      </w:pPr>
+      <w:r>
+        <w:rPr>
+          <w:rFonts w:ascii="Consolas" w:hAnsi="Consolas" w:cs="Consolas"/>
+          <w:color w:val="000000"/>
+          <w:sz w:val="19"/>
+          <w:szCs w:val="19"/>
+          <w:highlight w:val="white"/>
+        </w:rPr>
+        <w:t xml:space="preserve">        </w:t>
+      </w:r>
+      <w:r>
+        <w:rPr>
+          <w:rFonts w:ascii="Consolas" w:hAnsi="Consolas" w:cs="Consolas"/>
+          <w:color w:val="008000"/>
+          <w:sz w:val="19"/>
+          <w:szCs w:val="19"/>
+          <w:highlight w:val="white"/>
+        </w:rPr>
+        <w:t>// Public exposed function that maps an IAsyncOperation&lt;string&gt; to Task&lt;string&gt;</w:t>
+      </w:r>
+    </w:p>
+    <w:p>
+      <w:pPr>
+        <w:autoSpaceDE w:val="0"/>
+        <w:autoSpaceDN w:val="0"/>
+        <w:adjustRightInd w:val="0"/>
+        <w:spacing w:after="0" w:line="240" w:lineRule="auto"/>
+        <w:ind w:left="720"/>
+        <w:rPr>
+          <w:rFonts w:ascii="Consolas" w:hAnsi="Consolas" w:cs="Consolas"/>
+          <w:color w:val="000000"/>
+          <w:sz w:val="19"/>
+          <w:szCs w:val="19"/>
+          <w:highlight w:val="white"/>
+        </w:rPr>
+      </w:pPr>
+      <w:r>
+        <w:rPr>
+          <w:rFonts w:ascii="Consolas" w:hAnsi="Consolas" w:cs="Consolas"/>
+          <w:color w:val="000000"/>
+          <w:sz w:val="19"/>
+          <w:szCs w:val="19"/>
+          <w:highlight w:val="white"/>
+        </w:rPr>
+        <w:t xml:space="preserve">        </w:t>
+      </w:r>
+      <w:r>
+        <w:rPr>
+          <w:rFonts w:ascii="Consolas" w:hAnsi="Consolas" w:cs="Consolas"/>
+          <w:color w:val="0000FF"/>
+          <w:sz w:val="19"/>
+          <w:szCs w:val="19"/>
+          <w:highlight w:val="white"/>
+        </w:rPr>
+        <w:t>public</w:t>
+      </w:r>
+      <w:r>
+        <w:rPr>
+          <w:rFonts w:ascii="Consolas" w:hAnsi="Consolas" w:cs="Consolas"/>
+          <w:color w:val="000000"/>
+          <w:sz w:val="19"/>
+          <w:szCs w:val="19"/>
+          <w:highlight w:val="white"/>
+        </w:rPr>
+        <w:t xml:space="preserve"> </w:t>
+      </w:r>
+      <w:r>
+        <w:rPr>
+          <w:rFonts w:ascii="Consolas" w:hAnsi="Consolas" w:cs="Consolas"/>
+          <w:color w:val="0000FF"/>
+          <w:sz w:val="19"/>
+          <w:szCs w:val="19"/>
+          <w:highlight w:val="white"/>
+        </w:rPr>
+        <w:t>static</w:t>
+      </w:r>
+      <w:r>
+        <w:rPr>
+          <w:rFonts w:ascii="Consolas" w:hAnsi="Consolas" w:cs="Consolas"/>
+          <w:color w:val="000000"/>
+          <w:sz w:val="19"/>
+          <w:szCs w:val="19"/>
+          <w:highlight w:val="white"/>
+        </w:rPr>
+        <w:t xml:space="preserve"> </w:t>
+      </w:r>
+      <w:proofErr w:type="spellStart"/>
+      <w:r>
+        <w:rPr>
+          <w:rFonts w:ascii="Consolas" w:hAnsi="Consolas" w:cs="Consolas"/>
+          <w:color w:val="2B91AF"/>
+          <w:sz w:val="19"/>
+          <w:szCs w:val="19"/>
+          <w:highlight w:val="white"/>
+        </w:rPr>
+        <w:t>IAsyncOperation</w:t>
+      </w:r>
+      <w:proofErr w:type="spellEnd"/>
+      <w:r>
+        <w:rPr>
+          <w:rFonts w:ascii="Consolas" w:hAnsi="Consolas" w:cs="Consolas"/>
+          <w:color w:val="000000"/>
+          <w:sz w:val="19"/>
+          <w:szCs w:val="19"/>
+          <w:highlight w:val="white"/>
+        </w:rPr>
+        <w:t>&lt;</w:t>
+      </w:r>
+      <w:r>
+        <w:rPr>
+          <w:rFonts w:ascii="Consolas" w:hAnsi="Consolas" w:cs="Consolas"/>
+          <w:color w:val="0000FF"/>
+          <w:sz w:val="19"/>
+          <w:szCs w:val="19"/>
+          <w:highlight w:val="white"/>
+        </w:rPr>
+        <w:t>string</w:t>
+      </w:r>
+      <w:r>
+        <w:rPr>
+          <w:rFonts w:ascii="Consolas" w:hAnsi="Consolas" w:cs="Consolas"/>
+          <w:color w:val="000000"/>
+          <w:sz w:val="19"/>
+          <w:szCs w:val="19"/>
+          <w:highlight w:val="white"/>
+        </w:rPr>
+        <w:t xml:space="preserve">&gt; </w:t>
+      </w:r>
+      <w:proofErr w:type="spellStart"/>
+      <w:r>
+        <w:rPr>
+          <w:rFonts w:ascii="Consolas" w:hAnsi="Consolas" w:cs="Consolas"/>
+          <w:color w:val="000000"/>
+          <w:sz w:val="19"/>
+          <w:szCs w:val="19"/>
+          <w:highlight w:val="white"/>
+        </w:rPr>
+        <w:t>ReadFirstFile</w:t>
+      </w:r>
+      <w:proofErr w:type="spellEnd"/>
+      <w:r>
+        <w:rPr>
+          <w:rFonts w:ascii="Consolas" w:hAnsi="Consolas" w:cs="Consolas"/>
+          <w:color w:val="000000"/>
+          <w:sz w:val="19"/>
+          <w:szCs w:val="19"/>
+          <w:highlight w:val="white"/>
+        </w:rPr>
+        <w:t>(</w:t>
+      </w:r>
+      <w:proofErr w:type="spellStart"/>
+      <w:r>
+        <w:rPr>
+          <w:rFonts w:ascii="Consolas" w:hAnsi="Consolas" w:cs="Consolas"/>
+          <w:color w:val="2B91AF"/>
+          <w:sz w:val="19"/>
+          <w:szCs w:val="19"/>
+          <w:highlight w:val="white"/>
+        </w:rPr>
+        <w:t>StorageFile</w:t>
+      </w:r>
+      <w:proofErr w:type="spellEnd"/>
+      <w:r>
+        <w:rPr>
+          <w:rFonts w:ascii="Consolas" w:hAnsi="Consolas" w:cs="Consolas"/>
+          <w:color w:val="000000"/>
+          <w:sz w:val="19"/>
+          <w:szCs w:val="19"/>
+          <w:highlight w:val="white"/>
+        </w:rPr>
+        <w:t xml:space="preserve"> file)</w:t>
+      </w:r>
+    </w:p>
+    <w:p>
+      <w:pPr>
+        <w:autoSpaceDE w:val="0"/>
+        <w:autoSpaceDN w:val="0"/>
+        <w:adjustRightInd w:val="0"/>
+        <w:spacing w:after="0" w:line="240" w:lineRule="auto"/>
+        <w:ind w:left="720"/>
+        <w:rPr>
+          <w:rFonts w:ascii="Consolas" w:hAnsi="Consolas" w:cs="Consolas"/>
+          <w:color w:val="000000"/>
+          <w:sz w:val="19"/>
+          <w:szCs w:val="19"/>
+          <w:highlight w:val="white"/>
+        </w:rPr>
+      </w:pPr>
+      <w:r>
+        <w:rPr>
+          <w:rFonts w:ascii="Consolas" w:hAnsi="Consolas" w:cs="Consolas"/>
+          <w:color w:val="000000"/>
+          <w:sz w:val="19"/>
+          <w:szCs w:val="19"/>
+          <w:highlight w:val="white"/>
+        </w:rPr>
+        <w:t xml:space="preserve">        {</w:t>
       </w:r>
     </w:p>
     <w:p>
@@ -12607,237 +14216,7 @@
           <w:szCs w:val="19"/>
           <w:highlight w:val="white"/>
         </w:rPr>
-        <w:t>if</w:t>
-      </w:r>
-      <w:r>
-        <w:rPr>
-          <w:rFonts w:ascii="Consolas" w:hAnsi="Consolas" w:cs="Consolas"/>
-          <w:color w:val="000000"/>
-          <w:sz w:val="19"/>
-          <w:szCs w:val="19"/>
-          <w:highlight w:val="white"/>
-        </w:rPr>
-        <w:t xml:space="preserve"> (extension == </w:t>
-      </w:r>
-      <w:r>
-        <w:rPr>
-          <w:rFonts w:ascii="Consolas" w:hAnsi="Consolas" w:cs="Consolas"/>
-          <w:color w:val="A31515"/>
-          <w:sz w:val="19"/>
-          <w:szCs w:val="19"/>
-          <w:highlight w:val="white"/>
-        </w:rPr>
-        <w:t>".zip"</w:t>
-      </w:r>
-      <w:r>
-        <w:rPr>
-          <w:rFonts w:ascii="Consolas" w:hAnsi="Consolas" w:cs="Consolas"/>
-          <w:color w:val="000000"/>
-          <w:sz w:val="19"/>
-          <w:szCs w:val="19"/>
-          <w:highlight w:val="white"/>
-        </w:rPr>
-        <w:t>)</w:t>
-      </w:r>
-    </w:p>
-    <w:p>
-      <w:pPr>
-        <w:autoSpaceDE w:val="0"/>
-        <w:autoSpaceDN w:val="0"/>
-        <w:adjustRightInd w:val="0"/>
-        <w:spacing w:after="0" w:line="240" w:lineRule="auto"/>
-        <w:ind w:left="720"/>
-        <w:rPr>
-          <w:rFonts w:ascii="Consolas" w:hAnsi="Consolas" w:cs="Consolas"/>
-          <w:color w:val="000000"/>
-          <w:sz w:val="19"/>
-          <w:szCs w:val="19"/>
-          <w:highlight w:val="white"/>
-        </w:rPr>
-      </w:pPr>
-      <w:r>
-        <w:rPr>
-          <w:rFonts w:ascii="Consolas" w:hAnsi="Consolas" w:cs="Consolas"/>
-          <w:color w:val="000000"/>
-          <w:sz w:val="19"/>
-          <w:szCs w:val="19"/>
-          <w:highlight w:val="white"/>
-        </w:rPr>
-        <w:t xml:space="preserve">            {</w:t>
-      </w:r>
-    </w:p>
-    <w:p>
-      <w:pPr>
-        <w:autoSpaceDE w:val="0"/>
-        <w:autoSpaceDN w:val="0"/>
-        <w:adjustRightInd w:val="0"/>
-        <w:spacing w:after="0" w:line="240" w:lineRule="auto"/>
-        <w:ind w:left="720"/>
-        <w:rPr>
-          <w:rFonts w:ascii="Consolas" w:hAnsi="Consolas" w:cs="Consolas"/>
-          <w:color w:val="000000"/>
-          <w:sz w:val="19"/>
-          <w:szCs w:val="19"/>
-          <w:highlight w:val="white"/>
-        </w:rPr>
-      </w:pPr>
-      <w:r>
-        <w:rPr>
-          <w:rFonts w:ascii="Consolas" w:hAnsi="Consolas" w:cs="Consolas"/>
-          <w:color w:val="000000"/>
-          <w:sz w:val="19"/>
-          <w:szCs w:val="19"/>
-          <w:highlight w:val="white"/>
-        </w:rPr>
-        <w:t xml:space="preserve">                </w:t>
-      </w:r>
-      <w:r>
-        <w:rPr>
-          <w:rFonts w:ascii="Consolas" w:hAnsi="Consolas" w:cs="Consolas"/>
-          <w:color w:val="0000FF"/>
-          <w:sz w:val="19"/>
-          <w:szCs w:val="19"/>
-          <w:highlight w:val="white"/>
-        </w:rPr>
-        <w:t>try</w:t>
-      </w:r>
-    </w:p>
-    <w:p>
-      <w:pPr>
-        <w:autoSpaceDE w:val="0"/>
-        <w:autoSpaceDN w:val="0"/>
-        <w:adjustRightInd w:val="0"/>
-        <w:spacing w:after="0" w:line="240" w:lineRule="auto"/>
-        <w:ind w:left="720"/>
-        <w:rPr>
-          <w:rFonts w:ascii="Consolas" w:hAnsi="Consolas" w:cs="Consolas"/>
-          <w:color w:val="000000"/>
-          <w:sz w:val="19"/>
-          <w:szCs w:val="19"/>
-          <w:highlight w:val="white"/>
-        </w:rPr>
-      </w:pPr>
-      <w:r>
-        <w:rPr>
-          <w:rFonts w:ascii="Consolas" w:hAnsi="Consolas" w:cs="Consolas"/>
-          <w:color w:val="000000"/>
-          <w:sz w:val="19"/>
-          <w:szCs w:val="19"/>
-          <w:highlight w:val="white"/>
-        </w:rPr>
-        <w:t xml:space="preserve">                {</w:t>
-      </w:r>
-    </w:p>
-    <w:p>
-      <w:pPr>
-        <w:autoSpaceDE w:val="0"/>
-        <w:autoSpaceDN w:val="0"/>
-        <w:adjustRightInd w:val="0"/>
-        <w:spacing w:after="0" w:line="240" w:lineRule="auto"/>
-        <w:ind w:left="720"/>
-        <w:rPr>
-          <w:rFonts w:ascii="Consolas" w:hAnsi="Consolas" w:cs="Consolas"/>
-          <w:color w:val="000000"/>
-          <w:sz w:val="19"/>
-          <w:szCs w:val="19"/>
-          <w:highlight w:val="white"/>
-        </w:rPr>
-      </w:pPr>
-      <w:r>
-        <w:rPr>
-          <w:rFonts w:ascii="Consolas" w:hAnsi="Consolas" w:cs="Consolas"/>
-          <w:color w:val="000000"/>
-          <w:sz w:val="19"/>
-          <w:szCs w:val="19"/>
-          <w:highlight w:val="white"/>
-        </w:rPr>
-        <w:t xml:space="preserve">                    </w:t>
-      </w:r>
-      <w:r>
-        <w:rPr>
-          <w:rFonts w:ascii="Consolas" w:hAnsi="Consolas" w:cs="Consolas"/>
-          <w:color w:val="008000"/>
-          <w:sz w:val="19"/>
-          <w:szCs w:val="19"/>
-          <w:highlight w:val="white"/>
-        </w:rPr>
-        <w:t>// Copy the input stream to a MemoryStream to workaround bug 669923</w:t>
-      </w:r>
-    </w:p>
-    <w:p>
-      <w:pPr>
-        <w:autoSpaceDE w:val="0"/>
-        <w:autoSpaceDN w:val="0"/>
-        <w:adjustRightInd w:val="0"/>
-        <w:spacing w:after="0" w:line="240" w:lineRule="auto"/>
-        <w:ind w:left="720"/>
-        <w:rPr>
-          <w:rFonts w:ascii="Consolas" w:hAnsi="Consolas" w:cs="Consolas"/>
-          <w:color w:val="000000"/>
-          <w:sz w:val="19"/>
-          <w:szCs w:val="19"/>
-          <w:highlight w:val="white"/>
-        </w:rPr>
-      </w:pPr>
-      <w:r>
-        <w:rPr>
-          <w:rFonts w:ascii="Consolas" w:hAnsi="Consolas" w:cs="Consolas"/>
-          <w:color w:val="000000"/>
-          <w:sz w:val="19"/>
-          <w:szCs w:val="19"/>
-          <w:highlight w:val="white"/>
-        </w:rPr>
-        <w:t xml:space="preserve">                    </w:t>
-      </w:r>
-      <w:r>
-        <w:rPr>
-          <w:rFonts w:ascii="Consolas" w:hAnsi="Consolas" w:cs="Consolas"/>
-          <w:color w:val="0000FF"/>
-          <w:sz w:val="19"/>
-          <w:szCs w:val="19"/>
-          <w:highlight w:val="white"/>
-        </w:rPr>
-        <w:t>using</w:t>
-      </w:r>
-      <w:r>
-        <w:rPr>
-          <w:rFonts w:ascii="Consolas" w:hAnsi="Consolas" w:cs="Consolas"/>
-          <w:color w:val="000000"/>
-          <w:sz w:val="19"/>
-          <w:szCs w:val="19"/>
-          <w:highlight w:val="white"/>
-        </w:rPr>
-        <w:t xml:space="preserve"> (</w:t>
-      </w:r>
-      <w:r>
-        <w:rPr>
-          <w:rFonts w:ascii="Consolas" w:hAnsi="Consolas" w:cs="Consolas"/>
-          <w:color w:val="0000FF"/>
-          <w:sz w:val="19"/>
-          <w:szCs w:val="19"/>
-          <w:highlight w:val="white"/>
-        </w:rPr>
-        <w:t>var</w:t>
-      </w:r>
-      <w:r>
-        <w:rPr>
-          <w:rFonts w:ascii="Consolas" w:hAnsi="Consolas" w:cs="Consolas"/>
-          <w:color w:val="000000"/>
-          <w:sz w:val="19"/>
-          <w:szCs w:val="19"/>
-          <w:highlight w:val="white"/>
-        </w:rPr>
-        <w:t xml:space="preserve"> memoryStream = </w:t>
-      </w:r>
-      <w:r>
-        <w:rPr>
-          <w:rFonts w:ascii="Consolas" w:hAnsi="Consolas" w:cs="Consolas"/>
-          <w:color w:val="0000FF"/>
-          <w:sz w:val="19"/>
-          <w:szCs w:val="19"/>
-          <w:highlight w:val="white"/>
-        </w:rPr>
-        <w:t>new</w:t>
+        <w:t>return</w:t>
       </w:r>
       <w:r>
         <w:rPr>
@@ -12849,6 +14228,7 @@
         </w:rPr>
         <w:t xml:space="preserve"> </w:t>
       </w:r>
+      <w:proofErr w:type="spellStart"/>
       <w:r>
         <w:rPr>
           <w:rFonts w:ascii="Consolas" w:hAnsi="Consolas" w:cs="Consolas"/>
@@ -12857,209 +14237,30 @@
           <w:szCs w:val="19"/>
           <w:highlight w:val="white"/>
         </w:rPr>
-        <w:t>MemoryStream</w:t>
-      </w:r>
-      <w:r>
-        <w:rPr>
-          <w:rFonts w:ascii="Consolas" w:hAnsi="Consolas" w:cs="Consolas"/>
-          <w:color w:val="000000"/>
-          <w:sz w:val="19"/>
-          <w:szCs w:val="19"/>
-          <w:highlight w:val="white"/>
-        </w:rPr>
-        <w:t>())</w:t>
-      </w:r>
-    </w:p>
-    <w:p>
-      <w:pPr>
-        <w:autoSpaceDE w:val="0"/>
-        <w:autoSpaceDN w:val="0"/>
-        <w:adjustRightInd w:val="0"/>
-        <w:spacing w:after="0" w:line="240" w:lineRule="auto"/>
-        <w:ind w:left="720"/>
-        <w:rPr>
-          <w:rFonts w:ascii="Consolas" w:hAnsi="Consolas" w:cs="Consolas"/>
-          <w:color w:val="000000"/>
-          <w:sz w:val="19"/>
-          <w:szCs w:val="19"/>
-          <w:highlight w:val="white"/>
-        </w:rPr>
-      </w:pPr>
-      <w:r>
-        <w:rPr>
-          <w:rFonts w:ascii="Consolas" w:hAnsi="Consolas" w:cs="Consolas"/>
-          <w:color w:val="000000"/>
-          <w:sz w:val="19"/>
-          <w:szCs w:val="19"/>
-          <w:highlight w:val="white"/>
-        </w:rPr>
-        <w:lastRenderedPageBreak/>
-        <w:t xml:space="preserve">                    {</w:t>
-      </w:r>
-    </w:p>
-    <w:p>
-      <w:pPr>
-        <w:autoSpaceDE w:val="0"/>
-        <w:autoSpaceDN w:val="0"/>
-        <w:adjustRightInd w:val="0"/>
-        <w:spacing w:after="0" w:line="240" w:lineRule="auto"/>
-        <w:ind w:left="720"/>
-        <w:rPr>
-          <w:rFonts w:ascii="Consolas" w:hAnsi="Consolas" w:cs="Consolas"/>
-          <w:color w:val="000000"/>
-          <w:sz w:val="19"/>
-          <w:szCs w:val="19"/>
-          <w:highlight w:val="white"/>
-        </w:rPr>
-      </w:pPr>
-      <w:r>
-        <w:rPr>
-          <w:rFonts w:ascii="Consolas" w:hAnsi="Consolas" w:cs="Consolas"/>
-          <w:color w:val="000000"/>
-          <w:sz w:val="19"/>
-          <w:szCs w:val="19"/>
-          <w:highlight w:val="white"/>
-        </w:rPr>
-        <w:t xml:space="preserve">                        </w:t>
-      </w:r>
-      <w:r>
-        <w:rPr>
-          <w:rFonts w:ascii="Consolas" w:hAnsi="Consolas" w:cs="Consolas"/>
-          <w:color w:val="0000FF"/>
-          <w:sz w:val="19"/>
-          <w:szCs w:val="19"/>
-          <w:highlight w:val="white"/>
-        </w:rPr>
-        <w:t>using</w:t>
-      </w:r>
-      <w:r>
-        <w:rPr>
-          <w:rFonts w:ascii="Consolas" w:hAnsi="Consolas" w:cs="Consolas"/>
-          <w:color w:val="000000"/>
-          <w:sz w:val="19"/>
-          <w:szCs w:val="19"/>
-          <w:highlight w:val="white"/>
-        </w:rPr>
-        <w:t xml:space="preserve"> (</w:t>
-      </w:r>
-      <w:r>
-        <w:rPr>
-          <w:rFonts w:ascii="Consolas" w:hAnsi="Consolas" w:cs="Consolas"/>
-          <w:color w:val="0000FF"/>
-          <w:sz w:val="19"/>
-          <w:szCs w:val="19"/>
-          <w:highlight w:val="white"/>
-        </w:rPr>
-        <w:t>var</w:t>
-      </w:r>
-      <w:r>
-        <w:rPr>
-          <w:rFonts w:ascii="Consolas" w:hAnsi="Consolas" w:cs="Consolas"/>
-          <w:color w:val="000000"/>
-          <w:sz w:val="19"/>
-          <w:szCs w:val="19"/>
-          <w:highlight w:val="white"/>
-        </w:rPr>
-        <w:t xml:space="preserve"> stream = </w:t>
-      </w:r>
-      <w:r>
-        <w:rPr>
-          <w:rFonts w:ascii="Consolas" w:hAnsi="Consolas" w:cs="Consolas"/>
-          <w:color w:val="0000FF"/>
-          <w:sz w:val="19"/>
-          <w:szCs w:val="19"/>
-          <w:highlight w:val="white"/>
-        </w:rPr>
-        <w:t>await</w:t>
-      </w:r>
-      <w:r>
-        <w:rPr>
-          <w:rFonts w:ascii="Consolas" w:hAnsi="Consolas" w:cs="Consolas"/>
-          <w:color w:val="000000"/>
-          <w:sz w:val="19"/>
-          <w:szCs w:val="19"/>
-          <w:highlight w:val="white"/>
-        </w:rPr>
-        <w:t xml:space="preserve"> file.OpenStreamForReadAsync())</w:t>
-      </w:r>
-    </w:p>
-    <w:p>
-      <w:pPr>
-        <w:autoSpaceDE w:val="0"/>
-        <w:autoSpaceDN w:val="0"/>
-        <w:adjustRightInd w:val="0"/>
-        <w:spacing w:after="0" w:line="240" w:lineRule="auto"/>
-        <w:ind w:left="720"/>
-        <w:rPr>
-          <w:rFonts w:ascii="Consolas" w:hAnsi="Consolas" w:cs="Consolas"/>
-          <w:color w:val="000000"/>
-          <w:sz w:val="19"/>
-          <w:szCs w:val="19"/>
-          <w:highlight w:val="white"/>
-        </w:rPr>
-      </w:pPr>
-      <w:r>
-        <w:rPr>
-          <w:rFonts w:ascii="Consolas" w:hAnsi="Consolas" w:cs="Consolas"/>
-          <w:color w:val="000000"/>
-          <w:sz w:val="19"/>
-          <w:szCs w:val="19"/>
-          <w:highlight w:val="white"/>
-        </w:rPr>
-        <w:t xml:space="preserve">                        {</w:t>
-      </w:r>
-    </w:p>
-    <w:p>
-      <w:pPr>
-        <w:autoSpaceDE w:val="0"/>
-        <w:autoSpaceDN w:val="0"/>
-        <w:adjustRightInd w:val="0"/>
-        <w:spacing w:after="0" w:line="240" w:lineRule="auto"/>
-        <w:ind w:left="720"/>
-        <w:rPr>
-          <w:rFonts w:ascii="Consolas" w:hAnsi="Consolas" w:cs="Consolas"/>
-          <w:color w:val="000000"/>
-          <w:sz w:val="19"/>
-          <w:szCs w:val="19"/>
-          <w:highlight w:val="white"/>
-        </w:rPr>
-      </w:pPr>
-      <w:r>
-        <w:rPr>
-          <w:rFonts w:ascii="Consolas" w:hAnsi="Consolas" w:cs="Consolas"/>
-          <w:color w:val="000000"/>
-          <w:sz w:val="19"/>
-          <w:szCs w:val="19"/>
-          <w:highlight w:val="white"/>
-        </w:rPr>
-        <w:t xml:space="preserve">                            stream.CopyTo(memoryStream);</w:t>
-      </w:r>
-    </w:p>
-    <w:p>
-      <w:pPr>
-        <w:autoSpaceDE w:val="0"/>
-        <w:autoSpaceDN w:val="0"/>
-        <w:adjustRightInd w:val="0"/>
-        <w:spacing w:after="0" w:line="240" w:lineRule="auto"/>
-        <w:ind w:left="720"/>
-        <w:rPr>
-          <w:rFonts w:ascii="Consolas" w:hAnsi="Consolas" w:cs="Consolas"/>
-          <w:color w:val="000000"/>
-          <w:sz w:val="19"/>
-          <w:szCs w:val="19"/>
-          <w:highlight w:val="white"/>
-        </w:rPr>
-      </w:pPr>
-      <w:r>
-        <w:rPr>
-          <w:rFonts w:ascii="Consolas" w:hAnsi="Consolas" w:cs="Consolas"/>
-          <w:color w:val="000000"/>
-          <w:sz w:val="19"/>
-          <w:szCs w:val="19"/>
-          <w:highlight w:val="white"/>
-        </w:rPr>
-        <w:t xml:space="preserve">                            memoryStream.Seek(0, </w:t>
-      </w:r>
+        <w:t>AsyncInfo</w:t>
+      </w:r>
+      <w:r>
+        <w:rPr>
+          <w:rFonts w:ascii="Consolas" w:hAnsi="Consolas" w:cs="Consolas"/>
+          <w:color w:val="000000"/>
+          <w:sz w:val="19"/>
+          <w:szCs w:val="19"/>
+          <w:highlight w:val="white"/>
+        </w:rPr>
+        <w:t>.Run</w:t>
+      </w:r>
+      <w:proofErr w:type="spellEnd"/>
+      <w:r>
+        <w:rPr>
+          <w:rFonts w:ascii="Consolas" w:hAnsi="Consolas" w:cs="Consolas"/>
+          <w:color w:val="000000"/>
+          <w:sz w:val="19"/>
+          <w:szCs w:val="19"/>
+          <w:highlight w:val="white"/>
+        </w:rPr>
+        <w:t xml:space="preserve">(token =&gt; </w:t>
+      </w:r>
+      <w:proofErr w:type="spellStart"/>
       <w:r>
         <w:rPr>
           <w:rFonts w:ascii="Consolas" w:hAnsi="Consolas" w:cs="Consolas"/>
@@ -13068,1308 +14269,6 @@
           <w:szCs w:val="19"/>
           <w:highlight w:val="white"/>
         </w:rPr>
-        <w:t>SeekOrigin</w:t>
-      </w:r>
-      <w:r>
-        <w:rPr>
-          <w:rFonts w:ascii="Consolas" w:hAnsi="Consolas" w:cs="Consolas"/>
-          <w:color w:val="000000"/>
-          <w:sz w:val="19"/>
-          <w:szCs w:val="19"/>
-          <w:highlight w:val="white"/>
-        </w:rPr>
-        <w:t>.Begin);</w:t>
-      </w:r>
-    </w:p>
-    <w:p>
-      <w:pPr>
-        <w:autoSpaceDE w:val="0"/>
-        <w:autoSpaceDN w:val="0"/>
-        <w:adjustRightInd w:val="0"/>
-        <w:spacing w:after="0" w:line="240" w:lineRule="auto"/>
-        <w:ind w:left="720"/>
-        <w:rPr>
-          <w:rFonts w:ascii="Consolas" w:hAnsi="Consolas" w:cs="Consolas"/>
-          <w:color w:val="000000"/>
-          <w:sz w:val="19"/>
-          <w:szCs w:val="19"/>
-          <w:highlight w:val="white"/>
-        </w:rPr>
-      </w:pPr>
-      <w:r>
-        <w:rPr>
-          <w:rFonts w:ascii="Consolas" w:hAnsi="Consolas" w:cs="Consolas"/>
-          <w:color w:val="000000"/>
-          <w:sz w:val="19"/>
-          <w:szCs w:val="19"/>
-          <w:highlight w:val="white"/>
-        </w:rPr>
-        <w:t xml:space="preserve">                            </w:t>
-      </w:r>
-      <w:r>
-        <w:rPr>
-          <w:rFonts w:ascii="Consolas" w:hAnsi="Consolas" w:cs="Consolas"/>
-          <w:color w:val="0000FF"/>
-          <w:sz w:val="19"/>
-          <w:szCs w:val="19"/>
-          <w:highlight w:val="white"/>
-        </w:rPr>
-        <w:t>using</w:t>
-      </w:r>
-      <w:r>
-        <w:rPr>
-          <w:rFonts w:ascii="Consolas" w:hAnsi="Consolas" w:cs="Consolas"/>
-          <w:color w:val="000000"/>
-          <w:sz w:val="19"/>
-          <w:szCs w:val="19"/>
-          <w:highlight w:val="white"/>
-        </w:rPr>
-        <w:t xml:space="preserve"> (</w:t>
-      </w:r>
-      <w:r>
-        <w:rPr>
-          <w:rFonts w:ascii="Consolas" w:hAnsi="Consolas" w:cs="Consolas"/>
-          <w:color w:val="0000FF"/>
-          <w:sz w:val="19"/>
-          <w:szCs w:val="19"/>
-          <w:highlight w:val="white"/>
-        </w:rPr>
-        <w:t>var</w:t>
-      </w:r>
-      <w:r>
-        <w:rPr>
-          <w:rFonts w:ascii="Consolas" w:hAnsi="Consolas" w:cs="Consolas"/>
-          <w:color w:val="000000"/>
-          <w:sz w:val="19"/>
-          <w:szCs w:val="19"/>
-          <w:highlight w:val="white"/>
-        </w:rPr>
-        <w:t xml:space="preserve"> archive = </w:t>
-      </w:r>
-      <w:r>
-        <w:rPr>
-          <w:rFonts w:ascii="Consolas" w:hAnsi="Consolas" w:cs="Consolas"/>
-          <w:color w:val="0000FF"/>
-          <w:sz w:val="19"/>
-          <w:szCs w:val="19"/>
-          <w:highlight w:val="white"/>
-        </w:rPr>
-        <w:t>new</w:t>
-      </w:r>
-      <w:r>
-        <w:rPr>
-          <w:rFonts w:ascii="Consolas" w:hAnsi="Consolas" w:cs="Consolas"/>
-          <w:color w:val="000000"/>
-          <w:sz w:val="19"/>
-          <w:szCs w:val="19"/>
-          <w:highlight w:val="white"/>
-        </w:rPr>
-        <w:t xml:space="preserve"> </w:t>
-      </w:r>
-      <w:r>
-        <w:rPr>
-          <w:rFonts w:ascii="Consolas" w:hAnsi="Consolas" w:cs="Consolas"/>
-          <w:color w:val="2B91AF"/>
-          <w:sz w:val="19"/>
-          <w:szCs w:val="19"/>
-          <w:highlight w:val="white"/>
-        </w:rPr>
-        <w:t>ZipArchive</w:t>
-      </w:r>
-      <w:r>
-        <w:rPr>
-          <w:rFonts w:ascii="Consolas" w:hAnsi="Consolas" w:cs="Consolas"/>
-          <w:color w:val="000000"/>
-          <w:sz w:val="19"/>
-          <w:szCs w:val="19"/>
-          <w:highlight w:val="white"/>
-        </w:rPr>
-        <w:t>(memoryStream))</w:t>
-      </w:r>
-    </w:p>
-    <w:p>
-      <w:pPr>
-        <w:autoSpaceDE w:val="0"/>
-        <w:autoSpaceDN w:val="0"/>
-        <w:adjustRightInd w:val="0"/>
-        <w:spacing w:after="0" w:line="240" w:lineRule="auto"/>
-        <w:ind w:left="720"/>
-        <w:rPr>
-          <w:rFonts w:ascii="Consolas" w:hAnsi="Consolas" w:cs="Consolas"/>
-          <w:color w:val="000000"/>
-          <w:sz w:val="19"/>
-          <w:szCs w:val="19"/>
-          <w:highlight w:val="white"/>
-        </w:rPr>
-      </w:pPr>
-      <w:r>
-        <w:rPr>
-          <w:rFonts w:ascii="Consolas" w:hAnsi="Consolas" w:cs="Consolas"/>
-          <w:color w:val="000000"/>
-          <w:sz w:val="19"/>
-          <w:szCs w:val="19"/>
-          <w:highlight w:val="white"/>
-        </w:rPr>
-        <w:t xml:space="preserve">                            {</w:t>
-      </w:r>
-    </w:p>
-    <w:p>
-      <w:pPr>
-        <w:autoSpaceDE w:val="0"/>
-        <w:autoSpaceDN w:val="0"/>
-        <w:adjustRightInd w:val="0"/>
-        <w:spacing w:after="0" w:line="240" w:lineRule="auto"/>
-        <w:ind w:left="720"/>
-        <w:rPr>
-          <w:rFonts w:ascii="Consolas" w:hAnsi="Consolas" w:cs="Consolas"/>
-          <w:color w:val="000000"/>
-          <w:sz w:val="19"/>
-          <w:szCs w:val="19"/>
-          <w:highlight w:val="white"/>
-        </w:rPr>
-      </w:pPr>
-      <w:r>
-        <w:rPr>
-          <w:rFonts w:ascii="Consolas" w:hAnsi="Consolas" w:cs="Consolas"/>
-          <w:color w:val="000000"/>
-          <w:sz w:val="19"/>
-          <w:szCs w:val="19"/>
-          <w:highlight w:val="white"/>
-        </w:rPr>
-        <w:t xml:space="preserve">                                </w:t>
-      </w:r>
-      <w:r>
-        <w:rPr>
-          <w:rFonts w:ascii="Consolas" w:hAnsi="Consolas" w:cs="Consolas"/>
-          <w:color w:val="008000"/>
-          <w:sz w:val="19"/>
-          <w:szCs w:val="19"/>
-          <w:highlight w:val="white"/>
-        </w:rPr>
-        <w:t>// Return the first opened file</w:t>
-      </w:r>
-    </w:p>
-    <w:p>
-      <w:pPr>
-        <w:autoSpaceDE w:val="0"/>
-        <w:autoSpaceDN w:val="0"/>
-        <w:adjustRightInd w:val="0"/>
-        <w:spacing w:after="0" w:line="240" w:lineRule="auto"/>
-        <w:ind w:left="720"/>
-        <w:rPr>
-          <w:rFonts w:ascii="Consolas" w:hAnsi="Consolas" w:cs="Consolas"/>
-          <w:color w:val="000000"/>
-          <w:sz w:val="19"/>
-          <w:szCs w:val="19"/>
-          <w:highlight w:val="white"/>
-        </w:rPr>
-      </w:pPr>
-      <w:r>
-        <w:rPr>
-          <w:rFonts w:ascii="Consolas" w:hAnsi="Consolas" w:cs="Consolas"/>
-          <w:color w:val="000000"/>
-          <w:sz w:val="19"/>
-          <w:szCs w:val="19"/>
-          <w:highlight w:val="white"/>
-        </w:rPr>
-        <w:t xml:space="preserve">                                </w:t>
-      </w:r>
-      <w:r>
-        <w:rPr>
-          <w:rFonts w:ascii="Consolas" w:hAnsi="Consolas" w:cs="Consolas"/>
-          <w:color w:val="0000FF"/>
-          <w:sz w:val="19"/>
-          <w:szCs w:val="19"/>
-          <w:highlight w:val="white"/>
-        </w:rPr>
-        <w:t>if</w:t>
-      </w:r>
-      <w:r>
-        <w:rPr>
-          <w:rFonts w:ascii="Consolas" w:hAnsi="Consolas" w:cs="Consolas"/>
-          <w:color w:val="000000"/>
-          <w:sz w:val="19"/>
-          <w:szCs w:val="19"/>
-          <w:highlight w:val="white"/>
-        </w:rPr>
-        <w:t xml:space="preserve"> (archive.Entries.Count &gt; 0)</w:t>
-      </w:r>
-    </w:p>
-    <w:p>
-      <w:pPr>
-        <w:autoSpaceDE w:val="0"/>
-        <w:autoSpaceDN w:val="0"/>
-        <w:adjustRightInd w:val="0"/>
-        <w:spacing w:after="0" w:line="240" w:lineRule="auto"/>
-        <w:ind w:left="720"/>
-        <w:rPr>
-          <w:rFonts w:ascii="Consolas" w:hAnsi="Consolas" w:cs="Consolas"/>
-          <w:color w:val="000000"/>
-          <w:sz w:val="19"/>
-          <w:szCs w:val="19"/>
-          <w:highlight w:val="white"/>
-        </w:rPr>
-      </w:pPr>
-      <w:r>
-        <w:rPr>
-          <w:rFonts w:ascii="Consolas" w:hAnsi="Consolas" w:cs="Consolas"/>
-          <w:color w:val="000000"/>
-          <w:sz w:val="19"/>
-          <w:szCs w:val="19"/>
-          <w:highlight w:val="white"/>
-        </w:rPr>
-        <w:t xml:space="preserve">                                {</w:t>
-      </w:r>
-    </w:p>
-    <w:p>
-      <w:pPr>
-        <w:autoSpaceDE w:val="0"/>
-        <w:autoSpaceDN w:val="0"/>
-        <w:adjustRightInd w:val="0"/>
-        <w:spacing w:after="0" w:line="240" w:lineRule="auto"/>
-        <w:ind w:left="720"/>
-        <w:rPr>
-          <w:rFonts w:ascii="Consolas" w:hAnsi="Consolas" w:cs="Consolas"/>
-          <w:color w:val="000000"/>
-          <w:sz w:val="19"/>
-          <w:szCs w:val="19"/>
-          <w:highlight w:val="white"/>
-        </w:rPr>
-      </w:pPr>
-      <w:r>
-        <w:rPr>
-          <w:rFonts w:ascii="Consolas" w:hAnsi="Consolas" w:cs="Consolas"/>
-          <w:color w:val="000000"/>
-          <w:sz w:val="19"/>
-          <w:szCs w:val="19"/>
-          <w:highlight w:val="white"/>
-        </w:rPr>
-        <w:t xml:space="preserve">                                    </w:t>
-      </w:r>
-      <w:r>
-        <w:rPr>
-          <w:rFonts w:ascii="Consolas" w:hAnsi="Consolas" w:cs="Consolas"/>
-          <w:color w:val="0000FF"/>
-          <w:sz w:val="19"/>
-          <w:szCs w:val="19"/>
-          <w:highlight w:val="white"/>
-        </w:rPr>
-        <w:t>return</w:t>
-      </w:r>
-      <w:r>
-        <w:rPr>
-          <w:rFonts w:ascii="Consolas" w:hAnsi="Consolas" w:cs="Consolas"/>
-          <w:color w:val="000000"/>
-          <w:sz w:val="19"/>
-          <w:szCs w:val="19"/>
-          <w:highlight w:val="white"/>
-        </w:rPr>
-        <w:t xml:space="preserve"> CopyStreamToString(archive.Entries[0].Open());</w:t>
-      </w:r>
-    </w:p>
-    <w:p>
-      <w:pPr>
-        <w:autoSpaceDE w:val="0"/>
-        <w:autoSpaceDN w:val="0"/>
-        <w:adjustRightInd w:val="0"/>
-        <w:spacing w:after="0" w:line="240" w:lineRule="auto"/>
-        <w:ind w:left="720"/>
-        <w:rPr>
-          <w:rFonts w:ascii="Consolas" w:hAnsi="Consolas" w:cs="Consolas"/>
-          <w:color w:val="000000"/>
-          <w:sz w:val="19"/>
-          <w:szCs w:val="19"/>
-          <w:highlight w:val="white"/>
-        </w:rPr>
-      </w:pPr>
-      <w:r>
-        <w:rPr>
-          <w:rFonts w:ascii="Consolas" w:hAnsi="Consolas" w:cs="Consolas"/>
-          <w:color w:val="000000"/>
-          <w:sz w:val="19"/>
-          <w:szCs w:val="19"/>
-          <w:highlight w:val="white"/>
-        </w:rPr>
-        <w:t xml:space="preserve">                                }</w:t>
-      </w:r>
-    </w:p>
-    <w:p>
-      <w:pPr>
-        <w:autoSpaceDE w:val="0"/>
-        <w:autoSpaceDN w:val="0"/>
-        <w:adjustRightInd w:val="0"/>
-        <w:spacing w:after="0" w:line="240" w:lineRule="auto"/>
-        <w:ind w:left="720"/>
-        <w:rPr>
-          <w:rFonts w:ascii="Consolas" w:hAnsi="Consolas" w:cs="Consolas"/>
-          <w:color w:val="000000"/>
-          <w:sz w:val="19"/>
-          <w:szCs w:val="19"/>
-          <w:highlight w:val="white"/>
-        </w:rPr>
-      </w:pPr>
-      <w:r>
-        <w:rPr>
-          <w:rFonts w:ascii="Consolas" w:hAnsi="Consolas" w:cs="Consolas"/>
-          <w:color w:val="000000"/>
-          <w:sz w:val="19"/>
-          <w:szCs w:val="19"/>
-          <w:highlight w:val="white"/>
-        </w:rPr>
-        <w:t xml:space="preserve">                                </w:t>
-      </w:r>
-      <w:r>
-        <w:rPr>
-          <w:rFonts w:ascii="Consolas" w:hAnsi="Consolas" w:cs="Consolas"/>
-          <w:color w:val="0000FF"/>
-          <w:sz w:val="19"/>
-          <w:szCs w:val="19"/>
-          <w:highlight w:val="white"/>
-        </w:rPr>
-        <w:t>else</w:t>
-      </w:r>
-    </w:p>
-    <w:p>
-      <w:pPr>
-        <w:autoSpaceDE w:val="0"/>
-        <w:autoSpaceDN w:val="0"/>
-        <w:adjustRightInd w:val="0"/>
-        <w:spacing w:after="0" w:line="240" w:lineRule="auto"/>
-        <w:ind w:left="720"/>
-        <w:rPr>
-          <w:rFonts w:ascii="Consolas" w:hAnsi="Consolas" w:cs="Consolas"/>
-          <w:color w:val="000000"/>
-          <w:sz w:val="19"/>
-          <w:szCs w:val="19"/>
-          <w:highlight w:val="white"/>
-        </w:rPr>
-      </w:pPr>
-      <w:r>
-        <w:rPr>
-          <w:rFonts w:ascii="Consolas" w:hAnsi="Consolas" w:cs="Consolas"/>
-          <w:color w:val="000000"/>
-          <w:sz w:val="19"/>
-          <w:szCs w:val="19"/>
-          <w:highlight w:val="white"/>
-        </w:rPr>
-        <w:t xml:space="preserve">                                {</w:t>
-      </w:r>
-    </w:p>
-    <w:p>
-      <w:pPr>
-        <w:autoSpaceDE w:val="0"/>
-        <w:autoSpaceDN w:val="0"/>
-        <w:adjustRightInd w:val="0"/>
-        <w:spacing w:after="0" w:line="240" w:lineRule="auto"/>
-        <w:ind w:left="720"/>
-        <w:rPr>
-          <w:rFonts w:ascii="Consolas" w:hAnsi="Consolas" w:cs="Consolas"/>
-          <w:color w:val="000000"/>
-          <w:sz w:val="19"/>
-          <w:szCs w:val="19"/>
-          <w:highlight w:val="white"/>
-        </w:rPr>
-      </w:pPr>
-      <w:r>
-        <w:rPr>
-          <w:rFonts w:ascii="Consolas" w:hAnsi="Consolas" w:cs="Consolas"/>
-          <w:color w:val="000000"/>
-          <w:sz w:val="19"/>
-          <w:szCs w:val="19"/>
-          <w:highlight w:val="white"/>
-        </w:rPr>
-        <w:t xml:space="preserve">                                    </w:t>
-      </w:r>
-      <w:r>
-        <w:rPr>
-          <w:rFonts w:ascii="Consolas" w:hAnsi="Consolas" w:cs="Consolas"/>
-          <w:color w:val="008000"/>
-          <w:sz w:val="19"/>
-          <w:szCs w:val="19"/>
-          <w:highlight w:val="white"/>
-        </w:rPr>
-        <w:t>// Poor man's error handling</w:t>
-      </w:r>
-    </w:p>
-    <w:p>
-      <w:pPr>
-        <w:autoSpaceDE w:val="0"/>
-        <w:autoSpaceDN w:val="0"/>
-        <w:adjustRightInd w:val="0"/>
-        <w:spacing w:after="0" w:line="240" w:lineRule="auto"/>
-        <w:ind w:left="720"/>
-        <w:rPr>
-          <w:rFonts w:ascii="Consolas" w:hAnsi="Consolas" w:cs="Consolas"/>
-          <w:color w:val="000000"/>
-          <w:sz w:val="19"/>
-          <w:szCs w:val="19"/>
-          <w:highlight w:val="white"/>
-        </w:rPr>
-      </w:pPr>
-      <w:r>
-        <w:rPr>
-          <w:rFonts w:ascii="Consolas" w:hAnsi="Consolas" w:cs="Consolas"/>
-          <w:color w:val="000000"/>
-          <w:sz w:val="19"/>
-          <w:szCs w:val="19"/>
-          <w:highlight w:val="white"/>
-        </w:rPr>
-        <w:t xml:space="preserve">                                    </w:t>
-      </w:r>
-      <w:r>
-        <w:rPr>
-          <w:rFonts w:ascii="Consolas" w:hAnsi="Consolas" w:cs="Consolas"/>
-          <w:color w:val="0000FF"/>
-          <w:sz w:val="19"/>
-          <w:szCs w:val="19"/>
-          <w:highlight w:val="white"/>
-        </w:rPr>
-        <w:t>return</w:t>
-      </w:r>
-      <w:r>
-        <w:rPr>
-          <w:rFonts w:ascii="Consolas" w:hAnsi="Consolas" w:cs="Consolas"/>
-          <w:color w:val="000000"/>
-          <w:sz w:val="19"/>
-          <w:szCs w:val="19"/>
-          <w:highlight w:val="white"/>
-        </w:rPr>
-        <w:t xml:space="preserve"> </w:t>
-      </w:r>
-      <w:r>
-        <w:rPr>
-          <w:rFonts w:ascii="Consolas" w:hAnsi="Consolas" w:cs="Consolas"/>
-          <w:color w:val="A31515"/>
-          <w:sz w:val="19"/>
-          <w:szCs w:val="19"/>
-          <w:highlight w:val="white"/>
-        </w:rPr>
-        <w:t>"nothing in the archive"</w:t>
-      </w:r>
-      <w:r>
-        <w:rPr>
-          <w:rFonts w:ascii="Consolas" w:hAnsi="Consolas" w:cs="Consolas"/>
-          <w:color w:val="000000"/>
-          <w:sz w:val="19"/>
-          <w:szCs w:val="19"/>
-          <w:highlight w:val="white"/>
-        </w:rPr>
-        <w:t>;</w:t>
-      </w:r>
-    </w:p>
-    <w:p>
-      <w:pPr>
-        <w:autoSpaceDE w:val="0"/>
-        <w:autoSpaceDN w:val="0"/>
-        <w:adjustRightInd w:val="0"/>
-        <w:spacing w:after="0" w:line="240" w:lineRule="auto"/>
-        <w:ind w:left="720"/>
-        <w:rPr>
-          <w:rFonts w:ascii="Consolas" w:hAnsi="Consolas" w:cs="Consolas"/>
-          <w:color w:val="000000"/>
-          <w:sz w:val="19"/>
-          <w:szCs w:val="19"/>
-          <w:highlight w:val="white"/>
-        </w:rPr>
-      </w:pPr>
-      <w:r>
-        <w:rPr>
-          <w:rFonts w:ascii="Consolas" w:hAnsi="Consolas" w:cs="Consolas"/>
-          <w:color w:val="000000"/>
-          <w:sz w:val="19"/>
-          <w:szCs w:val="19"/>
-          <w:highlight w:val="white"/>
-        </w:rPr>
-        <w:t xml:space="preserve">                                }</w:t>
-      </w:r>
-    </w:p>
-    <w:p>
-      <w:pPr>
-        <w:autoSpaceDE w:val="0"/>
-        <w:autoSpaceDN w:val="0"/>
-        <w:adjustRightInd w:val="0"/>
-        <w:spacing w:after="0" w:line="240" w:lineRule="auto"/>
-        <w:ind w:left="720"/>
-        <w:rPr>
-          <w:rFonts w:ascii="Consolas" w:hAnsi="Consolas" w:cs="Consolas"/>
-          <w:color w:val="000000"/>
-          <w:sz w:val="19"/>
-          <w:szCs w:val="19"/>
-          <w:highlight w:val="white"/>
-        </w:rPr>
-      </w:pPr>
-      <w:r>
-        <w:rPr>
-          <w:rFonts w:ascii="Consolas" w:hAnsi="Consolas" w:cs="Consolas"/>
-          <w:color w:val="000000"/>
-          <w:sz w:val="19"/>
-          <w:szCs w:val="19"/>
-          <w:highlight w:val="white"/>
-        </w:rPr>
-        <w:t xml:space="preserve">                            }</w:t>
-      </w:r>
-    </w:p>
-    <w:p>
-      <w:pPr>
-        <w:autoSpaceDE w:val="0"/>
-        <w:autoSpaceDN w:val="0"/>
-        <w:adjustRightInd w:val="0"/>
-        <w:spacing w:after="0" w:line="240" w:lineRule="auto"/>
-        <w:ind w:left="720"/>
-        <w:rPr>
-          <w:rFonts w:ascii="Consolas" w:hAnsi="Consolas" w:cs="Consolas"/>
-          <w:color w:val="000000"/>
-          <w:sz w:val="19"/>
-          <w:szCs w:val="19"/>
-          <w:highlight w:val="white"/>
-        </w:rPr>
-      </w:pPr>
-      <w:r>
-        <w:rPr>
-          <w:rFonts w:ascii="Consolas" w:hAnsi="Consolas" w:cs="Consolas"/>
-          <w:color w:val="000000"/>
-          <w:sz w:val="19"/>
-          <w:szCs w:val="19"/>
-          <w:highlight w:val="white"/>
-        </w:rPr>
-        <w:t xml:space="preserve">                        }</w:t>
-      </w:r>
-    </w:p>
-    <w:p>
-      <w:pPr>
-        <w:autoSpaceDE w:val="0"/>
-        <w:autoSpaceDN w:val="0"/>
-        <w:adjustRightInd w:val="0"/>
-        <w:spacing w:after="0" w:line="240" w:lineRule="auto"/>
-        <w:ind w:left="720"/>
-        <w:rPr>
-          <w:rFonts w:ascii="Consolas" w:hAnsi="Consolas" w:cs="Consolas"/>
-          <w:color w:val="000000"/>
-          <w:sz w:val="19"/>
-          <w:szCs w:val="19"/>
-          <w:highlight w:val="white"/>
-        </w:rPr>
-      </w:pPr>
-      <w:r>
-        <w:rPr>
-          <w:rFonts w:ascii="Consolas" w:hAnsi="Consolas" w:cs="Consolas"/>
-          <w:color w:val="000000"/>
-          <w:sz w:val="19"/>
-          <w:szCs w:val="19"/>
-          <w:highlight w:val="white"/>
-        </w:rPr>
-        <w:t xml:space="preserve">                    }</w:t>
-      </w:r>
-    </w:p>
-    <w:p>
-      <w:pPr>
-        <w:autoSpaceDE w:val="0"/>
-        <w:autoSpaceDN w:val="0"/>
-        <w:adjustRightInd w:val="0"/>
-        <w:spacing w:after="0" w:line="240" w:lineRule="auto"/>
-        <w:ind w:left="720"/>
-        <w:rPr>
-          <w:rFonts w:ascii="Consolas" w:hAnsi="Consolas" w:cs="Consolas"/>
-          <w:color w:val="000000"/>
-          <w:sz w:val="19"/>
-          <w:szCs w:val="19"/>
-          <w:highlight w:val="white"/>
-        </w:rPr>
-      </w:pPr>
-      <w:r>
-        <w:rPr>
-          <w:rFonts w:ascii="Consolas" w:hAnsi="Consolas" w:cs="Consolas"/>
-          <w:color w:val="000000"/>
-          <w:sz w:val="19"/>
-          <w:szCs w:val="19"/>
-          <w:highlight w:val="white"/>
-        </w:rPr>
-        <w:t xml:space="preserve">                }</w:t>
-      </w:r>
-    </w:p>
-    <w:p>
-      <w:pPr>
-        <w:autoSpaceDE w:val="0"/>
-        <w:autoSpaceDN w:val="0"/>
-        <w:adjustRightInd w:val="0"/>
-        <w:spacing w:after="0" w:line="240" w:lineRule="auto"/>
-        <w:ind w:left="720"/>
-        <w:rPr>
-          <w:rFonts w:ascii="Consolas" w:hAnsi="Consolas" w:cs="Consolas"/>
-          <w:color w:val="000000"/>
-          <w:sz w:val="19"/>
-          <w:szCs w:val="19"/>
-          <w:highlight w:val="white"/>
-        </w:rPr>
-      </w:pPr>
-      <w:r>
-        <w:rPr>
-          <w:rFonts w:ascii="Consolas" w:hAnsi="Consolas" w:cs="Consolas"/>
-          <w:color w:val="000000"/>
-          <w:sz w:val="19"/>
-          <w:szCs w:val="19"/>
-          <w:highlight w:val="white"/>
-        </w:rPr>
-        <w:t xml:space="preserve">                </w:t>
-      </w:r>
-      <w:r>
-        <w:rPr>
-          <w:rFonts w:ascii="Consolas" w:hAnsi="Consolas" w:cs="Consolas"/>
-          <w:color w:val="0000FF"/>
-          <w:sz w:val="19"/>
-          <w:szCs w:val="19"/>
-          <w:highlight w:val="white"/>
-        </w:rPr>
-        <w:t>catch</w:t>
-      </w:r>
-      <w:r>
-        <w:rPr>
-          <w:rFonts w:ascii="Consolas" w:hAnsi="Consolas" w:cs="Consolas"/>
-          <w:color w:val="000000"/>
-          <w:sz w:val="19"/>
-          <w:szCs w:val="19"/>
-          <w:highlight w:val="white"/>
-        </w:rPr>
-        <w:t xml:space="preserve"> (</w:t>
-      </w:r>
-      <w:r>
-        <w:rPr>
-          <w:rFonts w:ascii="Consolas" w:hAnsi="Consolas" w:cs="Consolas"/>
-          <w:color w:val="2B91AF"/>
-          <w:sz w:val="19"/>
-          <w:szCs w:val="19"/>
-          <w:highlight w:val="white"/>
-        </w:rPr>
-        <w:t>Exception</w:t>
-      </w:r>
-      <w:r>
-        <w:rPr>
-          <w:rFonts w:ascii="Consolas" w:hAnsi="Consolas" w:cs="Consolas"/>
-          <w:color w:val="000000"/>
-          <w:sz w:val="19"/>
-          <w:szCs w:val="19"/>
-          <w:highlight w:val="white"/>
-        </w:rPr>
-        <w:t xml:space="preserve"> e)</w:t>
-      </w:r>
-    </w:p>
-    <w:p>
-      <w:pPr>
-        <w:autoSpaceDE w:val="0"/>
-        <w:autoSpaceDN w:val="0"/>
-        <w:adjustRightInd w:val="0"/>
-        <w:spacing w:after="0" w:line="240" w:lineRule="auto"/>
-        <w:ind w:left="720"/>
-        <w:rPr>
-          <w:rFonts w:ascii="Consolas" w:hAnsi="Consolas" w:cs="Consolas"/>
-          <w:color w:val="000000"/>
-          <w:sz w:val="19"/>
-          <w:szCs w:val="19"/>
-          <w:highlight w:val="white"/>
-        </w:rPr>
-      </w:pPr>
-      <w:r>
-        <w:rPr>
-          <w:rFonts w:ascii="Consolas" w:hAnsi="Consolas" w:cs="Consolas"/>
-          <w:color w:val="000000"/>
-          <w:sz w:val="19"/>
-          <w:szCs w:val="19"/>
-          <w:highlight w:val="white"/>
-        </w:rPr>
-        <w:t xml:space="preserve">                {</w:t>
-      </w:r>
-    </w:p>
-    <w:p>
-      <w:pPr>
-        <w:autoSpaceDE w:val="0"/>
-        <w:autoSpaceDN w:val="0"/>
-        <w:adjustRightInd w:val="0"/>
-        <w:spacing w:after="0" w:line="240" w:lineRule="auto"/>
-        <w:ind w:left="720"/>
-        <w:rPr>
-          <w:rFonts w:ascii="Consolas" w:hAnsi="Consolas" w:cs="Consolas"/>
-          <w:color w:val="000000"/>
-          <w:sz w:val="19"/>
-          <w:szCs w:val="19"/>
-          <w:highlight w:val="white"/>
-        </w:rPr>
-      </w:pPr>
-      <w:r>
-        <w:rPr>
-          <w:rFonts w:ascii="Consolas" w:hAnsi="Consolas" w:cs="Consolas"/>
-          <w:color w:val="000000"/>
-          <w:sz w:val="19"/>
-          <w:szCs w:val="19"/>
-          <w:highlight w:val="white"/>
-        </w:rPr>
-        <w:t xml:space="preserve">                    </w:t>
-      </w:r>
-      <w:r>
-        <w:rPr>
-          <w:rFonts w:ascii="Consolas" w:hAnsi="Consolas" w:cs="Consolas"/>
-          <w:color w:val="008000"/>
-          <w:sz w:val="19"/>
-          <w:szCs w:val="19"/>
-          <w:highlight w:val="white"/>
-        </w:rPr>
-        <w:t>// Poor man's error handling</w:t>
-      </w:r>
-    </w:p>
-    <w:p>
-      <w:pPr>
-        <w:autoSpaceDE w:val="0"/>
-        <w:autoSpaceDN w:val="0"/>
-        <w:adjustRightInd w:val="0"/>
-        <w:spacing w:after="0" w:line="240" w:lineRule="auto"/>
-        <w:ind w:left="720"/>
-        <w:rPr>
-          <w:rFonts w:ascii="Consolas" w:hAnsi="Consolas" w:cs="Consolas"/>
-          <w:color w:val="000000"/>
-          <w:sz w:val="19"/>
-          <w:szCs w:val="19"/>
-          <w:highlight w:val="white"/>
-        </w:rPr>
-      </w:pPr>
-      <w:r>
-        <w:rPr>
-          <w:rFonts w:ascii="Consolas" w:hAnsi="Consolas" w:cs="Consolas"/>
-          <w:color w:val="000000"/>
-          <w:sz w:val="19"/>
-          <w:szCs w:val="19"/>
-          <w:highlight w:val="white"/>
-        </w:rPr>
-        <w:t xml:space="preserve">                    </w:t>
-      </w:r>
-      <w:r>
-        <w:rPr>
-          <w:rFonts w:ascii="Consolas" w:hAnsi="Consolas" w:cs="Consolas"/>
-          <w:color w:val="0000FF"/>
-          <w:sz w:val="19"/>
-          <w:szCs w:val="19"/>
-          <w:highlight w:val="white"/>
-        </w:rPr>
-        <w:t>return</w:t>
-      </w:r>
-      <w:r>
-        <w:rPr>
-          <w:rFonts w:ascii="Consolas" w:hAnsi="Consolas" w:cs="Consolas"/>
-          <w:color w:val="000000"/>
-          <w:sz w:val="19"/>
-          <w:szCs w:val="19"/>
-          <w:highlight w:val="white"/>
-        </w:rPr>
-        <w:t xml:space="preserve"> e.Message;</w:t>
-      </w:r>
-    </w:p>
-    <w:p>
-      <w:pPr>
-        <w:autoSpaceDE w:val="0"/>
-        <w:autoSpaceDN w:val="0"/>
-        <w:adjustRightInd w:val="0"/>
-        <w:spacing w:after="0" w:line="240" w:lineRule="auto"/>
-        <w:ind w:left="720"/>
-        <w:rPr>
-          <w:rFonts w:ascii="Consolas" w:hAnsi="Consolas" w:cs="Consolas"/>
-          <w:color w:val="000000"/>
-          <w:sz w:val="19"/>
-          <w:szCs w:val="19"/>
-          <w:highlight w:val="white"/>
-        </w:rPr>
-      </w:pPr>
-      <w:r>
-        <w:rPr>
-          <w:rFonts w:ascii="Consolas" w:hAnsi="Consolas" w:cs="Consolas"/>
-          <w:color w:val="000000"/>
-          <w:sz w:val="19"/>
-          <w:szCs w:val="19"/>
-          <w:highlight w:val="white"/>
-        </w:rPr>
-        <w:t xml:space="preserve">                }</w:t>
-      </w:r>
-    </w:p>
-    <w:p>
-      <w:pPr>
-        <w:autoSpaceDE w:val="0"/>
-        <w:autoSpaceDN w:val="0"/>
-        <w:adjustRightInd w:val="0"/>
-        <w:spacing w:after="0" w:line="240" w:lineRule="auto"/>
-        <w:ind w:left="720"/>
-        <w:rPr>
-          <w:rFonts w:ascii="Consolas" w:hAnsi="Consolas" w:cs="Consolas"/>
-          <w:color w:val="000000"/>
-          <w:sz w:val="19"/>
-          <w:szCs w:val="19"/>
-          <w:highlight w:val="white"/>
-        </w:rPr>
-      </w:pPr>
-      <w:r>
-        <w:rPr>
-          <w:rFonts w:ascii="Consolas" w:hAnsi="Consolas" w:cs="Consolas"/>
-          <w:color w:val="000000"/>
-          <w:sz w:val="19"/>
-          <w:szCs w:val="19"/>
-          <w:highlight w:val="white"/>
-        </w:rPr>
-        <w:t xml:space="preserve">            }</w:t>
-      </w:r>
-    </w:p>
-    <w:p>
-      <w:pPr>
-        <w:autoSpaceDE w:val="0"/>
-        <w:autoSpaceDN w:val="0"/>
-        <w:adjustRightInd w:val="0"/>
-        <w:spacing w:after="0" w:line="240" w:lineRule="auto"/>
-        <w:ind w:left="720"/>
-        <w:rPr>
-          <w:rFonts w:ascii="Consolas" w:hAnsi="Consolas" w:cs="Consolas"/>
-          <w:color w:val="000000"/>
-          <w:sz w:val="19"/>
-          <w:szCs w:val="19"/>
-          <w:highlight w:val="white"/>
-        </w:rPr>
-      </w:pPr>
-      <w:r>
-        <w:rPr>
-          <w:rFonts w:ascii="Consolas" w:hAnsi="Consolas" w:cs="Consolas"/>
-          <w:color w:val="000000"/>
-          <w:sz w:val="19"/>
-          <w:szCs w:val="19"/>
-          <w:highlight w:val="white"/>
-        </w:rPr>
-        <w:t xml:space="preserve">            </w:t>
-      </w:r>
-      <w:r>
-        <w:rPr>
-          <w:rFonts w:ascii="Consolas" w:hAnsi="Consolas" w:cs="Consolas"/>
-          <w:color w:val="0000FF"/>
-          <w:sz w:val="19"/>
-          <w:szCs w:val="19"/>
-          <w:highlight w:val="white"/>
-        </w:rPr>
-        <w:t>else</w:t>
-      </w:r>
-    </w:p>
-    <w:p>
-      <w:pPr>
-        <w:autoSpaceDE w:val="0"/>
-        <w:autoSpaceDN w:val="0"/>
-        <w:adjustRightInd w:val="0"/>
-        <w:spacing w:after="0" w:line="240" w:lineRule="auto"/>
-        <w:ind w:left="720"/>
-        <w:rPr>
-          <w:rFonts w:ascii="Consolas" w:hAnsi="Consolas" w:cs="Consolas"/>
-          <w:color w:val="000000"/>
-          <w:sz w:val="19"/>
-          <w:szCs w:val="19"/>
-          <w:highlight w:val="white"/>
-        </w:rPr>
-      </w:pPr>
-      <w:r>
-        <w:rPr>
-          <w:rFonts w:ascii="Consolas" w:hAnsi="Consolas" w:cs="Consolas"/>
-          <w:color w:val="000000"/>
-          <w:sz w:val="19"/>
-          <w:szCs w:val="19"/>
-          <w:highlight w:val="white"/>
-        </w:rPr>
-        <w:t xml:space="preserve">            {</w:t>
-      </w:r>
-    </w:p>
-    <w:p>
-      <w:pPr>
-        <w:autoSpaceDE w:val="0"/>
-        <w:autoSpaceDN w:val="0"/>
-        <w:adjustRightInd w:val="0"/>
-        <w:spacing w:after="0" w:line="240" w:lineRule="auto"/>
-        <w:ind w:left="720"/>
-        <w:rPr>
-          <w:rFonts w:ascii="Consolas" w:hAnsi="Consolas" w:cs="Consolas"/>
-          <w:color w:val="000000"/>
-          <w:sz w:val="19"/>
-          <w:szCs w:val="19"/>
-          <w:highlight w:val="white"/>
-        </w:rPr>
-      </w:pPr>
-      <w:r>
-        <w:rPr>
-          <w:rFonts w:ascii="Consolas" w:hAnsi="Consolas" w:cs="Consolas"/>
-          <w:color w:val="000000"/>
-          <w:sz w:val="19"/>
-          <w:szCs w:val="19"/>
-          <w:highlight w:val="white"/>
-        </w:rPr>
-        <w:t xml:space="preserve">                </w:t>
-      </w:r>
-      <w:r>
-        <w:rPr>
-          <w:rFonts w:ascii="Consolas" w:hAnsi="Consolas" w:cs="Consolas"/>
-          <w:color w:val="0000FF"/>
-          <w:sz w:val="19"/>
-          <w:szCs w:val="19"/>
-          <w:highlight w:val="white"/>
-        </w:rPr>
-        <w:t>return</w:t>
-      </w:r>
-      <w:r>
-        <w:rPr>
-          <w:rFonts w:ascii="Consolas" w:hAnsi="Consolas" w:cs="Consolas"/>
-          <w:color w:val="000000"/>
-          <w:sz w:val="19"/>
-          <w:szCs w:val="19"/>
-          <w:highlight w:val="white"/>
-        </w:rPr>
-        <w:t xml:space="preserve"> CopyStreamToString(</w:t>
-      </w:r>
-      <w:r>
-        <w:rPr>
-          <w:rFonts w:ascii="Consolas" w:hAnsi="Consolas" w:cs="Consolas"/>
-          <w:color w:val="0000FF"/>
-          <w:sz w:val="19"/>
-          <w:szCs w:val="19"/>
-          <w:highlight w:val="white"/>
-        </w:rPr>
-        <w:t>await</w:t>
-      </w:r>
-      <w:r>
-        <w:rPr>
-          <w:rFonts w:ascii="Consolas" w:hAnsi="Consolas" w:cs="Consolas"/>
-          <w:color w:val="000000"/>
-          <w:sz w:val="19"/>
-          <w:szCs w:val="19"/>
-          <w:highlight w:val="white"/>
-        </w:rPr>
-        <w:t xml:space="preserve"> file.OpenStreamForReadAsync());</w:t>
-      </w:r>
-    </w:p>
-    <w:p>
-      <w:pPr>
-        <w:autoSpaceDE w:val="0"/>
-        <w:autoSpaceDN w:val="0"/>
-        <w:adjustRightInd w:val="0"/>
-        <w:spacing w:after="0" w:line="240" w:lineRule="auto"/>
-        <w:ind w:left="720"/>
-        <w:rPr>
-          <w:rFonts w:ascii="Consolas" w:hAnsi="Consolas" w:cs="Consolas"/>
-          <w:color w:val="000000"/>
-          <w:sz w:val="19"/>
-          <w:szCs w:val="19"/>
-          <w:highlight w:val="white"/>
-        </w:rPr>
-      </w:pPr>
-      <w:r>
-        <w:rPr>
-          <w:rFonts w:ascii="Consolas" w:hAnsi="Consolas" w:cs="Consolas"/>
-          <w:color w:val="000000"/>
-          <w:sz w:val="19"/>
-          <w:szCs w:val="19"/>
-          <w:highlight w:val="white"/>
-        </w:rPr>
-        <w:t xml:space="preserve">            }</w:t>
-      </w:r>
-    </w:p>
-    <w:p>
-      <w:pPr>
-        <w:autoSpaceDE w:val="0"/>
-        <w:autoSpaceDN w:val="0"/>
-        <w:adjustRightInd w:val="0"/>
-        <w:spacing w:after="0" w:line="240" w:lineRule="auto"/>
-        <w:ind w:left="720"/>
-        <w:rPr>
-          <w:rFonts w:ascii="Consolas" w:hAnsi="Consolas" w:cs="Consolas"/>
-          <w:color w:val="000000"/>
-          <w:sz w:val="19"/>
-          <w:szCs w:val="19"/>
-          <w:highlight w:val="white"/>
-        </w:rPr>
-      </w:pPr>
-      <w:r>
-        <w:rPr>
-          <w:rFonts w:ascii="Consolas" w:hAnsi="Consolas" w:cs="Consolas"/>
-          <w:color w:val="000000"/>
-          <w:sz w:val="19"/>
-          <w:szCs w:val="19"/>
-          <w:highlight w:val="white"/>
-        </w:rPr>
-        <w:t xml:space="preserve">        }</w:t>
-      </w:r>
-    </w:p>
-    <w:p>
-      <w:pPr>
-        <w:autoSpaceDE w:val="0"/>
-        <w:autoSpaceDN w:val="0"/>
-        <w:adjustRightInd w:val="0"/>
-        <w:spacing w:after="0" w:line="240" w:lineRule="auto"/>
-        <w:ind w:left="720"/>
-        <w:rPr>
-          <w:rFonts w:ascii="Consolas" w:hAnsi="Consolas" w:cs="Consolas"/>
-          <w:color w:val="000000"/>
-          <w:sz w:val="19"/>
-          <w:szCs w:val="19"/>
-          <w:highlight w:val="white"/>
-        </w:rPr>
-      </w:pPr>
-    </w:p>
-    <w:p>
-      <w:pPr>
-        <w:autoSpaceDE w:val="0"/>
-        <w:autoSpaceDN w:val="0"/>
-        <w:adjustRightInd w:val="0"/>
-        <w:spacing w:after="0" w:line="240" w:lineRule="auto"/>
-        <w:ind w:left="720"/>
-        <w:rPr>
-          <w:rFonts w:ascii="Consolas" w:hAnsi="Consolas" w:cs="Consolas"/>
-          <w:color w:val="000000"/>
-          <w:sz w:val="19"/>
-          <w:szCs w:val="19"/>
-          <w:highlight w:val="white"/>
-        </w:rPr>
-      </w:pPr>
-      <w:r>
-        <w:rPr>
-          <w:rFonts w:ascii="Consolas" w:hAnsi="Consolas" w:cs="Consolas"/>
-          <w:color w:val="000000"/>
-          <w:sz w:val="19"/>
-          <w:szCs w:val="19"/>
-          <w:highlight w:val="white"/>
-        </w:rPr>
-        <w:t xml:space="preserve">        </w:t>
-      </w:r>
-      <w:r>
-        <w:rPr>
-          <w:rFonts w:ascii="Consolas" w:hAnsi="Consolas" w:cs="Consolas"/>
-          <w:color w:val="008000"/>
-          <w:sz w:val="19"/>
-          <w:szCs w:val="19"/>
-          <w:highlight w:val="white"/>
-        </w:rPr>
-        <w:t>// Public exposed function that maps an IAsyncOperation&lt;string&gt; to Task&lt;string&gt;</w:t>
-      </w:r>
-    </w:p>
-    <w:p>
-      <w:pPr>
-        <w:autoSpaceDE w:val="0"/>
-        <w:autoSpaceDN w:val="0"/>
-        <w:adjustRightInd w:val="0"/>
-        <w:spacing w:after="0" w:line="240" w:lineRule="auto"/>
-        <w:ind w:left="720"/>
-        <w:rPr>
-          <w:rFonts w:ascii="Consolas" w:hAnsi="Consolas" w:cs="Consolas"/>
-          <w:color w:val="000000"/>
-          <w:sz w:val="19"/>
-          <w:szCs w:val="19"/>
-          <w:highlight w:val="white"/>
-        </w:rPr>
-      </w:pPr>
-      <w:r>
-        <w:rPr>
-          <w:rFonts w:ascii="Consolas" w:hAnsi="Consolas" w:cs="Consolas"/>
-          <w:color w:val="000000"/>
-          <w:sz w:val="19"/>
-          <w:szCs w:val="19"/>
-          <w:highlight w:val="white"/>
-        </w:rPr>
-        <w:t xml:space="preserve">        </w:t>
-      </w:r>
-      <w:r>
-        <w:rPr>
-          <w:rFonts w:ascii="Consolas" w:hAnsi="Consolas" w:cs="Consolas"/>
-          <w:color w:val="0000FF"/>
-          <w:sz w:val="19"/>
-          <w:szCs w:val="19"/>
-          <w:highlight w:val="white"/>
-        </w:rPr>
-        <w:t>public</w:t>
-      </w:r>
-      <w:r>
-        <w:rPr>
-          <w:rFonts w:ascii="Consolas" w:hAnsi="Consolas" w:cs="Consolas"/>
-          <w:color w:val="000000"/>
-          <w:sz w:val="19"/>
-          <w:szCs w:val="19"/>
-          <w:highlight w:val="white"/>
-        </w:rPr>
-        <w:t xml:space="preserve"> </w:t>
-      </w:r>
-      <w:r>
-        <w:rPr>
-          <w:rFonts w:ascii="Consolas" w:hAnsi="Consolas" w:cs="Consolas"/>
-          <w:color w:val="0000FF"/>
-          <w:sz w:val="19"/>
-          <w:szCs w:val="19"/>
-          <w:highlight w:val="white"/>
-        </w:rPr>
-        <w:t>static</w:t>
-      </w:r>
-      <w:r>
-        <w:rPr>
-          <w:rFonts w:ascii="Consolas" w:hAnsi="Consolas" w:cs="Consolas"/>
-          <w:color w:val="000000"/>
-          <w:sz w:val="19"/>
-          <w:szCs w:val="19"/>
-          <w:highlight w:val="white"/>
-        </w:rPr>
-        <w:t xml:space="preserve"> </w:t>
-      </w:r>
-      <w:r>
-        <w:rPr>
-          <w:rFonts w:ascii="Consolas" w:hAnsi="Consolas" w:cs="Consolas"/>
-          <w:color w:val="2B91AF"/>
-          <w:sz w:val="19"/>
-          <w:szCs w:val="19"/>
-          <w:highlight w:val="white"/>
-        </w:rPr>
-        <w:t>IAsyncOperation</w:t>
-      </w:r>
-      <w:r>
-        <w:rPr>
-          <w:rFonts w:ascii="Consolas" w:hAnsi="Consolas" w:cs="Consolas"/>
-          <w:color w:val="000000"/>
-          <w:sz w:val="19"/>
-          <w:szCs w:val="19"/>
-          <w:highlight w:val="white"/>
-        </w:rPr>
-        <w:t>&lt;</w:t>
-      </w:r>
-      <w:r>
-        <w:rPr>
-          <w:rFonts w:ascii="Consolas" w:hAnsi="Consolas" w:cs="Consolas"/>
-          <w:color w:val="0000FF"/>
-          <w:sz w:val="19"/>
-          <w:szCs w:val="19"/>
-          <w:highlight w:val="white"/>
-        </w:rPr>
-        <w:t>string</w:t>
-      </w:r>
-      <w:r>
-        <w:rPr>
-          <w:rFonts w:ascii="Consolas" w:hAnsi="Consolas" w:cs="Consolas"/>
-          <w:color w:val="000000"/>
-          <w:sz w:val="19"/>
-          <w:szCs w:val="19"/>
-          <w:highlight w:val="white"/>
-        </w:rPr>
-        <w:t>&gt; Open(</w:t>
-      </w:r>
-      <w:r>
-        <w:rPr>
-          <w:rFonts w:ascii="Consolas" w:hAnsi="Consolas" w:cs="Consolas"/>
-          <w:color w:val="2B91AF"/>
-          <w:sz w:val="19"/>
-          <w:szCs w:val="19"/>
-          <w:highlight w:val="white"/>
-        </w:rPr>
-        <w:t>StorageFile</w:t>
-      </w:r>
-      <w:r>
-        <w:rPr>
-          <w:rFonts w:ascii="Consolas" w:hAnsi="Consolas" w:cs="Consolas"/>
-          <w:color w:val="000000"/>
-          <w:sz w:val="19"/>
-          <w:szCs w:val="19"/>
-          <w:highlight w:val="white"/>
-        </w:rPr>
-        <w:t xml:space="preserve"> file)</w:t>
-      </w:r>
-    </w:p>
-    <w:p>
-      <w:pPr>
-        <w:autoSpaceDE w:val="0"/>
-        <w:autoSpaceDN w:val="0"/>
-        <w:adjustRightInd w:val="0"/>
-        <w:spacing w:after="0" w:line="240" w:lineRule="auto"/>
-        <w:ind w:left="720"/>
-        <w:rPr>
-          <w:rFonts w:ascii="Consolas" w:hAnsi="Consolas" w:cs="Consolas"/>
-          <w:color w:val="000000"/>
-          <w:sz w:val="19"/>
-          <w:szCs w:val="19"/>
-          <w:highlight w:val="white"/>
-        </w:rPr>
-      </w:pPr>
-      <w:r>
-        <w:rPr>
-          <w:rFonts w:ascii="Consolas" w:hAnsi="Consolas" w:cs="Consolas"/>
-          <w:color w:val="000000"/>
-          <w:sz w:val="19"/>
-          <w:szCs w:val="19"/>
-          <w:highlight w:val="white"/>
-        </w:rPr>
-        <w:t xml:space="preserve">        {</w:t>
-      </w:r>
-    </w:p>
-    <w:p>
-      <w:pPr>
-        <w:autoSpaceDE w:val="0"/>
-        <w:autoSpaceDN w:val="0"/>
-        <w:adjustRightInd w:val="0"/>
-        <w:spacing w:after="0" w:line="240" w:lineRule="auto"/>
-        <w:ind w:left="720"/>
-        <w:rPr>
-          <w:rFonts w:ascii="Consolas" w:hAnsi="Consolas" w:cs="Consolas"/>
-          <w:color w:val="000000"/>
-          <w:sz w:val="19"/>
-          <w:szCs w:val="19"/>
-          <w:highlight w:val="white"/>
-        </w:rPr>
-      </w:pPr>
-      <w:r>
-        <w:rPr>
-          <w:rFonts w:ascii="Consolas" w:hAnsi="Consolas" w:cs="Consolas"/>
-          <w:color w:val="000000"/>
-          <w:sz w:val="19"/>
-          <w:szCs w:val="19"/>
-          <w:highlight w:val="white"/>
-        </w:rPr>
-        <w:t xml:space="preserve">            </w:t>
-      </w:r>
-      <w:r>
-        <w:rPr>
-          <w:rFonts w:ascii="Consolas" w:hAnsi="Consolas" w:cs="Consolas"/>
-          <w:color w:val="0000FF"/>
-          <w:sz w:val="19"/>
-          <w:szCs w:val="19"/>
-          <w:highlight w:val="white"/>
-        </w:rPr>
-        <w:t>return</w:t>
-      </w:r>
-      <w:r>
-        <w:rPr>
-          <w:rFonts w:ascii="Consolas" w:hAnsi="Consolas" w:cs="Consolas"/>
-          <w:color w:val="000000"/>
-          <w:sz w:val="19"/>
-          <w:szCs w:val="19"/>
-          <w:highlight w:val="white"/>
-        </w:rPr>
-        <w:t xml:space="preserve"> </w:t>
-      </w:r>
-      <w:r>
-        <w:rPr>
-          <w:rFonts w:ascii="Consolas" w:hAnsi="Consolas" w:cs="Consolas"/>
-          <w:color w:val="2B91AF"/>
-          <w:sz w:val="19"/>
-          <w:szCs w:val="19"/>
-          <w:highlight w:val="white"/>
-        </w:rPr>
-        <w:t>AsyncInfo</w:t>
-      </w:r>
-      <w:r>
-        <w:rPr>
-          <w:rFonts w:ascii="Consolas" w:hAnsi="Consolas" w:cs="Consolas"/>
-          <w:color w:val="000000"/>
-          <w:sz w:val="19"/>
-          <w:szCs w:val="19"/>
-          <w:highlight w:val="white"/>
-        </w:rPr>
-        <w:t xml:space="preserve">.Run(token =&gt; </w:t>
-      </w:r>
-      <w:r>
-        <w:rPr>
-          <w:rFonts w:ascii="Consolas" w:hAnsi="Consolas" w:cs="Consolas"/>
-          <w:color w:val="2B91AF"/>
-          <w:sz w:val="19"/>
-          <w:szCs w:val="19"/>
-          <w:highlight w:val="white"/>
-        </w:rPr>
         <w:t>Zip</w:t>
       </w:r>
       <w:r>
@@ -14380,7 +14279,18 @@
           <w:szCs w:val="19"/>
           <w:highlight w:val="white"/>
         </w:rPr>
-        <w:t>.OpenInternal(file));</w:t>
+        <w:t>.ReadFirstFileInternal</w:t>
+      </w:r>
+      <w:proofErr w:type="spellEnd"/>
+      <w:r>
+        <w:rPr>
+          <w:rFonts w:ascii="Consolas" w:hAnsi="Consolas" w:cs="Consolas"/>
+          <w:color w:val="000000"/>
+          <w:sz w:val="19"/>
+          <w:szCs w:val="19"/>
+          <w:highlight w:val="white"/>
+        </w:rPr>
+        <w:t>(file));</w:t>
       </w:r>
     </w:p>
     <w:p>
@@ -14531,12 +14441,11 @@
         <w:rPr>
           <w:noProof/>
         </w:rPr>
-        <w:lastRenderedPageBreak/>
         <w:drawing>
-          <wp:inline distT="0" distB="0" distL="0" distR="0" wp14:anchorId="2E5C2378" wp14:editId="1FC97C53">
+          <wp:inline distT="0" distB="0" distL="0" distR="0" wp14:anchorId="56D4065A" wp14:editId="7D28B363">
             <wp:extent cx="5943600" cy="3345180"/>
             <wp:effectExtent l="0" t="0" r="0" b="7620"/>
-            <wp:docPr id="62" name="Picture 62"/>
+            <wp:docPr id="7" name="Picture 7"/>
             <wp:cNvGraphicFramePr>
               <a:graphicFrameLocks xmlns:a="http://schemas.openxmlformats.org/drawingml/2006/main" noChangeAspect="1"/>
             </wp:cNvGraphicFramePr>
@@ -14584,6 +14493,7 @@
         <w:rPr>
           <w:highlight w:val="white"/>
         </w:rPr>
+        <w:lastRenderedPageBreak/>
         <w:t>Replace</w:t>
       </w:r>
       <w:r>
@@ -14620,6 +14530,7 @@
         </w:rPr>
         <w:t xml:space="preserve">in </w:t>
       </w:r>
+      <w:proofErr w:type="spellStart"/>
       <w:r>
         <w:rPr>
           <w:b/>
@@ -14627,6 +14538,7 @@
         </w:rPr>
         <w:t>app.open_file</w:t>
       </w:r>
+      <w:proofErr w:type="spellEnd"/>
       <w:r>
         <w:rPr>
           <w:highlight w:val="white"/>
@@ -14637,7 +14549,21 @@
         <w:rPr>
           <w:highlight w:val="white"/>
         </w:rPr>
-        <w:t xml:space="preserve">with ZipHelper.Zip.open(file) to </w:t>
+        <w:t xml:space="preserve">with </w:t>
+      </w:r>
+      <w:proofErr w:type="spellStart"/>
+      <w:r>
+        <w:rPr>
+          <w:highlight w:val="white"/>
+        </w:rPr>
+        <w:t>Zip.Zip.open</w:t>
+      </w:r>
+      <w:proofErr w:type="spellEnd"/>
+      <w:r>
+        <w:rPr>
+          <w:highlight w:val="white"/>
+        </w:rPr>
+        <w:t xml:space="preserve">(file) to </w:t>
       </w:r>
       <w:r>
         <w:rPr>
@@ -14652,34 +14578,15 @@
         <w:autoSpaceDN w:val="0"/>
         <w:adjustRightInd w:val="0"/>
         <w:spacing w:after="0" w:line="240" w:lineRule="auto"/>
-        <w:rPr>
-          <w:rFonts w:ascii="Consolas" w:hAnsi="Consolas" w:cs="Consolas"/>
-          <w:color w:val="000000"/>
-          <w:sz w:val="19"/>
-          <w:szCs w:val="19"/>
-          <w:highlight w:val="white"/>
-        </w:rPr>
-      </w:pPr>
-      <w:r>
-        <w:rPr>
-          <w:rFonts w:ascii="Consolas" w:hAnsi="Consolas" w:cs="Consolas"/>
-          <w:color w:val="000000"/>
-          <w:sz w:val="19"/>
-          <w:szCs w:val="19"/>
-          <w:highlight w:val="white"/>
-        </w:rPr>
-        <w:t xml:space="preserve">       </w:t>
-      </w:r>
-      <w:r>
-        <w:rPr>
-          <w:rFonts w:ascii="Consolas" w:hAnsi="Consolas" w:cs="Consolas"/>
-          <w:color w:val="000000"/>
-          <w:sz w:val="19"/>
-          <w:szCs w:val="19"/>
-          <w:highlight w:val="white"/>
-        </w:rPr>
-        <w:t>ZipHelper.Zip.open(file).done(</w:t>
-      </w:r>
+        <w:ind w:left="720"/>
+        <w:rPr>
+          <w:rFonts w:ascii="Consolas" w:hAnsi="Consolas" w:cs="Consolas"/>
+          <w:color w:val="000000"/>
+          <w:sz w:val="19"/>
+          <w:szCs w:val="19"/>
+          <w:highlight w:val="white"/>
+        </w:rPr>
+      </w:pPr>
       <w:r>
         <w:rPr>
           <w:rFonts w:ascii="Consolas" w:hAnsi="Consolas" w:cs="Consolas"/>
@@ -14688,6 +14595,128 @@
           <w:szCs w:val="19"/>
           <w:highlight w:val="white"/>
         </w:rPr>
+        <w:t>if</w:t>
+      </w:r>
+      <w:r>
+        <w:rPr>
+          <w:rFonts w:ascii="Consolas" w:hAnsi="Consolas" w:cs="Consolas"/>
+          <w:color w:val="000000"/>
+          <w:sz w:val="19"/>
+          <w:szCs w:val="19"/>
+          <w:highlight w:val="white"/>
+        </w:rPr>
+        <w:t xml:space="preserve"> (</w:t>
+      </w:r>
+      <w:proofErr w:type="spellStart"/>
+      <w:r>
+        <w:rPr>
+          <w:rFonts w:ascii="Consolas" w:hAnsi="Consolas" w:cs="Consolas"/>
+          <w:color w:val="000000"/>
+          <w:sz w:val="19"/>
+          <w:szCs w:val="19"/>
+          <w:highlight w:val="white"/>
+        </w:rPr>
+        <w:t>file.fileType</w:t>
+      </w:r>
+      <w:proofErr w:type="spellEnd"/>
+      <w:r>
+        <w:rPr>
+          <w:rFonts w:ascii="Consolas" w:hAnsi="Consolas" w:cs="Consolas"/>
+          <w:color w:val="000000"/>
+          <w:sz w:val="19"/>
+          <w:szCs w:val="19"/>
+          <w:highlight w:val="white"/>
+        </w:rPr>
+        <w:t xml:space="preserve"> == </w:t>
+      </w:r>
+      <w:r>
+        <w:rPr>
+          <w:rFonts w:ascii="Consolas" w:hAnsi="Consolas" w:cs="Consolas"/>
+          <w:color w:val="A31515"/>
+          <w:sz w:val="19"/>
+          <w:szCs w:val="19"/>
+          <w:highlight w:val="white"/>
+        </w:rPr>
+        <w:t>".zip"</w:t>
+      </w:r>
+      <w:r>
+        <w:rPr>
+          <w:rFonts w:ascii="Consolas" w:hAnsi="Consolas" w:cs="Consolas"/>
+          <w:color w:val="000000"/>
+          <w:sz w:val="19"/>
+          <w:szCs w:val="19"/>
+          <w:highlight w:val="white"/>
+        </w:rPr>
+        <w:t>) {</w:t>
+      </w:r>
+    </w:p>
+    <w:p>
+      <w:pPr>
+        <w:autoSpaceDE w:val="0"/>
+        <w:autoSpaceDN w:val="0"/>
+        <w:adjustRightInd w:val="0"/>
+        <w:spacing w:after="0" w:line="240" w:lineRule="auto"/>
+        <w:ind w:left="720"/>
+        <w:rPr>
+          <w:rFonts w:ascii="Consolas" w:hAnsi="Consolas" w:cs="Consolas"/>
+          <w:color w:val="000000"/>
+          <w:sz w:val="19"/>
+          <w:szCs w:val="19"/>
+          <w:highlight w:val="white"/>
+        </w:rPr>
+      </w:pPr>
+      <w:r>
+        <w:rPr>
+          <w:rFonts w:ascii="Consolas" w:hAnsi="Consolas" w:cs="Consolas"/>
+          <w:color w:val="000000"/>
+          <w:sz w:val="19"/>
+          <w:szCs w:val="19"/>
+          <w:highlight w:val="white"/>
+        </w:rPr>
+        <w:t xml:space="preserve">    </w:t>
+      </w:r>
+      <w:proofErr w:type="spellStart"/>
+      <w:proofErr w:type="gramStart"/>
+      <w:r>
+        <w:rPr>
+          <w:rFonts w:ascii="Consolas" w:hAnsi="Consolas" w:cs="Consolas"/>
+          <w:color w:val="000000"/>
+          <w:sz w:val="19"/>
+          <w:szCs w:val="19"/>
+          <w:highlight w:val="white"/>
+        </w:rPr>
+        <w:t>Zip.Zip.readFirstFile</w:t>
+      </w:r>
+      <w:proofErr w:type="spellEnd"/>
+      <w:r>
+        <w:rPr>
+          <w:rFonts w:ascii="Consolas" w:hAnsi="Consolas" w:cs="Consolas"/>
+          <w:color w:val="000000"/>
+          <w:sz w:val="19"/>
+          <w:szCs w:val="19"/>
+          <w:highlight w:val="white"/>
+        </w:rPr>
+        <w:t>(</w:t>
+      </w:r>
+      <w:proofErr w:type="gramEnd"/>
+      <w:r>
+        <w:rPr>
+          <w:rFonts w:ascii="Consolas" w:hAnsi="Consolas" w:cs="Consolas"/>
+          <w:color w:val="000000"/>
+          <w:sz w:val="19"/>
+          <w:szCs w:val="19"/>
+          <w:highlight w:val="white"/>
+        </w:rPr>
+        <w:t>file).done(</w:t>
+      </w:r>
+      <w:r>
+        <w:rPr>
+          <w:rFonts w:ascii="Consolas" w:hAnsi="Consolas" w:cs="Consolas"/>
+          <w:color w:val="0000FF"/>
+          <w:sz w:val="19"/>
+          <w:szCs w:val="19"/>
+          <w:highlight w:val="white"/>
+        </w:rPr>
         <w:t>function</w:t>
       </w:r>
       <w:r>
@@ -14700,15 +14729,319 @@
         </w:rPr>
         <w:t xml:space="preserve"> (html) {</w:t>
       </w:r>
-      <w:r>
-        <w:rPr>
-          <w:rFonts w:ascii="Consolas" w:hAnsi="Consolas" w:cs="Consolas"/>
-          <w:color w:val="000000"/>
-          <w:sz w:val="19"/>
-          <w:szCs w:val="19"/>
-          <w:highlight w:val="white"/>
-        </w:rPr>
-        <w:t xml:space="preserve"> …</w:t>
+    </w:p>
+    <w:p>
+      <w:pPr>
+        <w:autoSpaceDE w:val="0"/>
+        <w:autoSpaceDN w:val="0"/>
+        <w:adjustRightInd w:val="0"/>
+        <w:spacing w:after="0" w:line="240" w:lineRule="auto"/>
+        <w:ind w:left="720"/>
+        <w:rPr>
+          <w:rFonts w:ascii="Consolas" w:hAnsi="Consolas" w:cs="Consolas"/>
+          <w:color w:val="000000"/>
+          <w:sz w:val="19"/>
+          <w:szCs w:val="19"/>
+          <w:highlight w:val="white"/>
+        </w:rPr>
+      </w:pPr>
+      <w:r>
+        <w:rPr>
+          <w:rFonts w:ascii="Consolas" w:hAnsi="Consolas" w:cs="Consolas"/>
+          <w:color w:val="000000"/>
+          <w:sz w:val="19"/>
+          <w:szCs w:val="19"/>
+          <w:highlight w:val="white"/>
+        </w:rPr>
+        <w:t xml:space="preserve">        </w:t>
+      </w:r>
+      <w:r>
+        <w:rPr>
+          <w:rFonts w:ascii="Consolas" w:hAnsi="Consolas" w:cs="Consolas"/>
+          <w:color w:val="0000FF"/>
+          <w:sz w:val="19"/>
+          <w:szCs w:val="19"/>
+          <w:highlight w:val="white"/>
+        </w:rPr>
+        <w:t>var</w:t>
+      </w:r>
+      <w:r>
+        <w:rPr>
+          <w:rFonts w:ascii="Consolas" w:hAnsi="Consolas" w:cs="Consolas"/>
+          <w:color w:val="000000"/>
+          <w:sz w:val="19"/>
+          <w:szCs w:val="19"/>
+          <w:highlight w:val="white"/>
+        </w:rPr>
+        <w:t xml:space="preserve"> clean_html = window.toStaticHTML(html);</w:t>
+      </w:r>
+    </w:p>
+    <w:p>
+      <w:pPr>
+        <w:autoSpaceDE w:val="0"/>
+        <w:autoSpaceDN w:val="0"/>
+        <w:adjustRightInd w:val="0"/>
+        <w:spacing w:after="0" w:line="240" w:lineRule="auto"/>
+        <w:ind w:left="720"/>
+        <w:rPr>
+          <w:rFonts w:ascii="Consolas" w:hAnsi="Consolas" w:cs="Consolas"/>
+          <w:color w:val="000000"/>
+          <w:sz w:val="19"/>
+          <w:szCs w:val="19"/>
+          <w:highlight w:val="white"/>
+        </w:rPr>
+      </w:pPr>
+      <w:r>
+        <w:rPr>
+          <w:rFonts w:ascii="Consolas" w:hAnsi="Consolas" w:cs="Consolas"/>
+          <w:color w:val="000000"/>
+          <w:sz w:val="19"/>
+          <w:szCs w:val="19"/>
+          <w:highlight w:val="white"/>
+        </w:rPr>
+        <w:t xml:space="preserve">        app.editor.setValue(clean_html);</w:t>
+      </w:r>
+    </w:p>
+    <w:p>
+      <w:pPr>
+        <w:autoSpaceDE w:val="0"/>
+        <w:autoSpaceDN w:val="0"/>
+        <w:adjustRightInd w:val="0"/>
+        <w:spacing w:after="0" w:line="240" w:lineRule="auto"/>
+        <w:ind w:left="720"/>
+        <w:rPr>
+          <w:rFonts w:ascii="Consolas" w:hAnsi="Consolas" w:cs="Consolas"/>
+          <w:color w:val="000000"/>
+          <w:sz w:val="19"/>
+          <w:szCs w:val="19"/>
+          <w:highlight w:val="white"/>
+        </w:rPr>
+      </w:pPr>
+      <w:r>
+        <w:rPr>
+          <w:rFonts w:ascii="Consolas" w:hAnsi="Consolas" w:cs="Consolas"/>
+          <w:color w:val="000000"/>
+          <w:sz w:val="19"/>
+          <w:szCs w:val="19"/>
+          <w:highlight w:val="white"/>
+        </w:rPr>
+        <w:t xml:space="preserve">    });</w:t>
+      </w:r>
+    </w:p>
+    <w:p>
+      <w:pPr>
+        <w:autoSpaceDE w:val="0"/>
+        <w:autoSpaceDN w:val="0"/>
+        <w:adjustRightInd w:val="0"/>
+        <w:spacing w:after="0" w:line="240" w:lineRule="auto"/>
+        <w:ind w:left="720"/>
+        <w:rPr>
+          <w:rFonts w:ascii="Consolas" w:hAnsi="Consolas" w:cs="Consolas"/>
+          <w:color w:val="000000"/>
+          <w:sz w:val="19"/>
+          <w:szCs w:val="19"/>
+          <w:highlight w:val="white"/>
+        </w:rPr>
+      </w:pPr>
+      <w:r>
+        <w:rPr>
+          <w:rFonts w:ascii="Consolas" w:hAnsi="Consolas" w:cs="Consolas"/>
+          <w:color w:val="000000"/>
+          <w:sz w:val="19"/>
+          <w:szCs w:val="19"/>
+          <w:highlight w:val="white"/>
+        </w:rPr>
+        <w:t xml:space="preserve">} </w:t>
+      </w:r>
+      <w:r>
+        <w:rPr>
+          <w:rFonts w:ascii="Consolas" w:hAnsi="Consolas" w:cs="Consolas"/>
+          <w:color w:val="0000FF"/>
+          <w:sz w:val="19"/>
+          <w:szCs w:val="19"/>
+          <w:highlight w:val="white"/>
+        </w:rPr>
+        <w:t>else</w:t>
+      </w:r>
+      <w:r>
+        <w:rPr>
+          <w:rFonts w:ascii="Consolas" w:hAnsi="Consolas" w:cs="Consolas"/>
+          <w:color w:val="000000"/>
+          <w:sz w:val="19"/>
+          <w:szCs w:val="19"/>
+          <w:highlight w:val="white"/>
+        </w:rPr>
+        <w:t xml:space="preserve"> {</w:t>
+      </w:r>
+    </w:p>
+    <w:p>
+      <w:pPr>
+        <w:autoSpaceDE w:val="0"/>
+        <w:autoSpaceDN w:val="0"/>
+        <w:adjustRightInd w:val="0"/>
+        <w:spacing w:after="0" w:line="240" w:lineRule="auto"/>
+        <w:ind w:left="720"/>
+        <w:rPr>
+          <w:rFonts w:ascii="Consolas" w:hAnsi="Consolas" w:cs="Consolas"/>
+          <w:color w:val="000000"/>
+          <w:sz w:val="19"/>
+          <w:szCs w:val="19"/>
+          <w:highlight w:val="white"/>
+        </w:rPr>
+      </w:pPr>
+      <w:r>
+        <w:rPr>
+          <w:rFonts w:ascii="Consolas" w:hAnsi="Consolas" w:cs="Consolas"/>
+          <w:color w:val="000000"/>
+          <w:sz w:val="19"/>
+          <w:szCs w:val="19"/>
+          <w:highlight w:val="white"/>
+        </w:rPr>
+        <w:t xml:space="preserve">    Windows.Storage.FileIO.readTextAsync(</w:t>
+      </w:r>
+      <w:r>
+        <w:rPr>
+          <w:rFonts w:ascii="Consolas" w:hAnsi="Consolas" w:cs="Consolas"/>
+          <w:color w:val="0000FF"/>
+          <w:sz w:val="19"/>
+          <w:szCs w:val="19"/>
+          <w:highlight w:val="white"/>
+        </w:rPr>
+        <w:t>function</w:t>
+      </w:r>
+      <w:r>
+        <w:rPr>
+          <w:rFonts w:ascii="Consolas" w:hAnsi="Consolas" w:cs="Consolas"/>
+          <w:color w:val="000000"/>
+          <w:sz w:val="19"/>
+          <w:szCs w:val="19"/>
+          <w:highlight w:val="white"/>
+        </w:rPr>
+        <w:t xml:space="preserve"> (html) {</w:t>
+      </w:r>
+    </w:p>
+    <w:p>
+      <w:pPr>
+        <w:autoSpaceDE w:val="0"/>
+        <w:autoSpaceDN w:val="0"/>
+        <w:adjustRightInd w:val="0"/>
+        <w:spacing w:after="0" w:line="240" w:lineRule="auto"/>
+        <w:ind w:left="720"/>
+        <w:rPr>
+          <w:rFonts w:ascii="Consolas" w:hAnsi="Consolas" w:cs="Consolas"/>
+          <w:color w:val="000000"/>
+          <w:sz w:val="19"/>
+          <w:szCs w:val="19"/>
+          <w:highlight w:val="white"/>
+        </w:rPr>
+      </w:pPr>
+      <w:r>
+        <w:rPr>
+          <w:rFonts w:ascii="Consolas" w:hAnsi="Consolas" w:cs="Consolas"/>
+          <w:color w:val="000000"/>
+          <w:sz w:val="19"/>
+          <w:szCs w:val="19"/>
+          <w:highlight w:val="white"/>
+        </w:rPr>
+        <w:t xml:space="preserve">        </w:t>
+      </w:r>
+      <w:r>
+        <w:rPr>
+          <w:rFonts w:ascii="Consolas" w:hAnsi="Consolas" w:cs="Consolas"/>
+          <w:color w:val="0000FF"/>
+          <w:sz w:val="19"/>
+          <w:szCs w:val="19"/>
+          <w:highlight w:val="white"/>
+        </w:rPr>
+        <w:t>var</w:t>
+      </w:r>
+      <w:r>
+        <w:rPr>
+          <w:rFonts w:ascii="Consolas" w:hAnsi="Consolas" w:cs="Consolas"/>
+          <w:color w:val="000000"/>
+          <w:sz w:val="19"/>
+          <w:szCs w:val="19"/>
+          <w:highlight w:val="white"/>
+        </w:rPr>
+        <w:t xml:space="preserve"> clean_html = window.toStaticHTML(html);</w:t>
+      </w:r>
+    </w:p>
+    <w:p>
+      <w:pPr>
+        <w:autoSpaceDE w:val="0"/>
+        <w:autoSpaceDN w:val="0"/>
+        <w:adjustRightInd w:val="0"/>
+        <w:spacing w:after="0" w:line="240" w:lineRule="auto"/>
+        <w:ind w:left="720"/>
+        <w:rPr>
+          <w:rFonts w:ascii="Consolas" w:hAnsi="Consolas" w:cs="Consolas"/>
+          <w:color w:val="000000"/>
+          <w:sz w:val="19"/>
+          <w:szCs w:val="19"/>
+          <w:highlight w:val="white"/>
+        </w:rPr>
+      </w:pPr>
+      <w:r>
+        <w:rPr>
+          <w:rFonts w:ascii="Consolas" w:hAnsi="Consolas" w:cs="Consolas"/>
+          <w:color w:val="000000"/>
+          <w:sz w:val="19"/>
+          <w:szCs w:val="19"/>
+          <w:highlight w:val="white"/>
+        </w:rPr>
+        <w:t xml:space="preserve">        app.editor.setValue(clean_html);</w:t>
+      </w:r>
+    </w:p>
+    <w:p>
+      <w:pPr>
+        <w:autoSpaceDE w:val="0"/>
+        <w:autoSpaceDN w:val="0"/>
+        <w:adjustRightInd w:val="0"/>
+        <w:spacing w:after="0" w:line="240" w:lineRule="auto"/>
+        <w:ind w:left="720"/>
+        <w:rPr>
+          <w:rFonts w:ascii="Consolas" w:hAnsi="Consolas" w:cs="Consolas"/>
+          <w:color w:val="000000"/>
+          <w:sz w:val="19"/>
+          <w:szCs w:val="19"/>
+          <w:highlight w:val="white"/>
+        </w:rPr>
+      </w:pPr>
+      <w:r>
+        <w:rPr>
+          <w:rFonts w:ascii="Consolas" w:hAnsi="Consolas" w:cs="Consolas"/>
+          <w:color w:val="000000"/>
+          <w:sz w:val="19"/>
+          <w:szCs w:val="19"/>
+          <w:highlight w:val="white"/>
+        </w:rPr>
+        <w:t xml:space="preserve">    });</w:t>
+      </w:r>
+    </w:p>
+    <w:p>
+      <w:pPr>
+        <w:autoSpaceDE w:val="0"/>
+        <w:autoSpaceDN w:val="0"/>
+        <w:adjustRightInd w:val="0"/>
+        <w:spacing w:after="0" w:line="240" w:lineRule="auto"/>
+        <w:ind w:left="720"/>
+        <w:rPr>
+          <w:rFonts w:ascii="Consolas" w:hAnsi="Consolas" w:cs="Consolas"/>
+          <w:color w:val="000000"/>
+          <w:sz w:val="19"/>
+          <w:szCs w:val="19"/>
+          <w:highlight w:val="white"/>
+        </w:rPr>
+      </w:pPr>
+      <w:r>
+        <w:rPr>
+          <w:rFonts w:ascii="Consolas" w:hAnsi="Consolas" w:cs="Consolas"/>
+          <w:color w:val="000000"/>
+          <w:sz w:val="19"/>
+          <w:szCs w:val="19"/>
+          <w:highlight w:val="white"/>
+        </w:rPr>
+        <w:t>}</w:t>
       </w:r>
     </w:p>
     <w:p>
@@ -14745,7 +15078,27 @@
         <w:rPr>
           <w:highlight w:val="white"/>
         </w:rPr>
-        <w:t>We can even debug this cleanly. Set two breakpoints, one on the call to ZipHelper.Zip.open() and one on the line inside of the lambda:</w:t>
+        <w:t xml:space="preserve">We can even debug this cleanly. Set two breakpoints, one on the call to </w:t>
+      </w:r>
+      <w:proofErr w:type="spellStart"/>
+      <w:r>
+        <w:rPr>
+          <w:highlight w:val="white"/>
+        </w:rPr>
+        <w:t>Zip.Zip.</w:t>
+      </w:r>
+      <w:r>
+        <w:rPr>
+          <w:highlight w:val="white"/>
+        </w:rPr>
+        <w:t>readFirstFile</w:t>
+      </w:r>
+      <w:proofErr w:type="spellEnd"/>
+      <w:r>
+        <w:rPr>
+          <w:highlight w:val="white"/>
+        </w:rPr>
+        <w:t>() and one on the line inside of the lambda:</w:t>
       </w:r>
     </w:p>
     <w:p>
@@ -14775,10 +15128,10 @@
           <w:noProof/>
         </w:rPr>
         <w:drawing>
-          <wp:inline distT="0" distB="0" distL="0" distR="0" wp14:anchorId="0FB34BCE" wp14:editId="6C6FD488">
-            <wp:extent cx="5943600" cy="1400175"/>
-            <wp:effectExtent l="0" t="0" r="0" b="9525"/>
-            <wp:docPr id="14" name="Picture 14"/>
+          <wp:inline distT="0" distB="0" distL="0" distR="0" wp14:anchorId="20AD5A9B" wp14:editId="2D055AFC">
+            <wp:extent cx="5943600" cy="2188210"/>
+            <wp:effectExtent l="0" t="0" r="0" b="2540"/>
+            <wp:docPr id="8" name="Picture 8"/>
             <wp:cNvGraphicFramePr>
               <a:graphicFrameLocks xmlns:a="http://schemas.openxmlformats.org/drawingml/2006/main" noChangeAspect="1"/>
             </wp:cNvGraphicFramePr>
@@ -14798,7 +15151,7 @@
                   <pic:spPr>
                     <a:xfrm>
                       <a:off x="0" y="0"/>
-                      <a:ext cx="5943600" cy="1400175"/>
+                      <a:ext cx="5943600" cy="2188210"/>
                     </a:xfrm>
                     <a:prstGeom prst="rect">
                       <a:avLst/>
@@ -14847,7 +15200,27 @@
         <w:rPr>
           <w:highlight w:val="white"/>
         </w:rPr>
-        <w:t xml:space="preserve"> Open the Zip.cs file and set a breakpoint on the first line of code in the OpenInternal function:</w:t>
+        <w:t xml:space="preserve"> Open the Zip.cs file and set a breakpoint on the first line of code in the </w:t>
+      </w:r>
+      <w:proofErr w:type="spellStart"/>
+      <w:r>
+        <w:rPr>
+          <w:highlight w:val="white"/>
+        </w:rPr>
+        <w:t>readFirstFileInternal</w:t>
+      </w:r>
+      <w:proofErr w:type="spellEnd"/>
+      <w:r>
+        <w:rPr>
+          <w:highlight w:val="white"/>
+        </w:rPr>
+        <w:t xml:space="preserve"> </w:t>
+      </w:r>
+      <w:r>
+        <w:rPr>
+          <w:highlight w:val="white"/>
+        </w:rPr>
+        <w:t>function:</w:t>
       </w:r>
     </w:p>
     <w:p>
@@ -14876,11 +15249,12 @@
         <w:rPr>
           <w:noProof/>
         </w:rPr>
+        <w:lastRenderedPageBreak/>
         <w:drawing>
-          <wp:inline distT="0" distB="0" distL="0" distR="0" wp14:anchorId="1939562D" wp14:editId="47ABBE0F">
-            <wp:extent cx="5943600" cy="1303655"/>
+          <wp:inline distT="0" distB="0" distL="0" distR="0" wp14:anchorId="7DD3AD58" wp14:editId="7B57F217">
+            <wp:extent cx="5943600" cy="2727960"/>
             <wp:effectExtent l="0" t="0" r="0" b="0"/>
-            <wp:docPr id="15" name="Picture 15"/>
+            <wp:docPr id="2" name="Picture 2"/>
             <wp:cNvGraphicFramePr>
               <a:graphicFrameLocks xmlns:a="http://schemas.openxmlformats.org/drawingml/2006/main" noChangeAspect="1"/>
             </wp:cNvGraphicFramePr>
@@ -14900,7 +15274,7 @@
                   <pic:spPr>
                     <a:xfrm>
                       <a:off x="0" y="0"/>
-                      <a:ext cx="5943600" cy="1303655"/>
+                      <a:ext cx="5943600" cy="2727960"/>
                     </a:xfrm>
                     <a:prstGeom prst="rect">
                       <a:avLst/>
@@ -15074,6 +15448,7 @@
         <w:rPr>
           <w:highlight w:val="white"/>
         </w:rPr>
+        <w:lastRenderedPageBreak/>
         <w:t>Now step into the app first function by opening a file. You should see that y</w:t>
       </w:r>
       <w:r>
@@ -15217,7 +15592,6 @@
         <w:rPr>
           <w:noProof/>
         </w:rPr>
-        <w:lastRenderedPageBreak/>
         <w:drawing>
           <wp:inline distT="0" distB="0" distL="0" distR="0" wp14:anchorId="1F710940" wp14:editId="4E7C9712">
             <wp:extent cx="5286375" cy="3009900"/>
@@ -15348,7 +15722,14 @@
         <w:rPr>
           <w:highlight w:val="white"/>
         </w:rPr>
-        <w:t>If we were testing this on a machine that didn’t have Visual Studio running, how would we know what happened? Fortunately, when an app crashes there is useful information deposited on your m</w:t>
+        <w:t xml:space="preserve">If we were testing this on a machine that didn’t have Visual Studio running, how would we know what happened? Fortunately, when an app crashes there is useful information deposited on </w:t>
+      </w:r>
+      <w:r>
+        <w:rPr>
+          <w:highlight w:val="white"/>
+        </w:rPr>
+        <w:lastRenderedPageBreak/>
+        <w:t>your m</w:t>
       </w:r>
       <w:r>
         <w:rPr>
@@ -15458,7 +15839,6 @@
         <w:rPr>
           <w:noProof/>
         </w:rPr>
-        <w:lastRenderedPageBreak/>
         <w:drawing>
           <wp:inline distT="0" distB="0" distL="0" distR="0" wp14:anchorId="5EDB0A89" wp14:editId="14301BF7">
             <wp:extent cx="5943600" cy="3545840"/>
@@ -15866,6 +16246,7 @@
         <w:rPr>
           <w:highlight w:val="white"/>
         </w:rPr>
+        <w:lastRenderedPageBreak/>
         <w:t>Editing files directly from Wiki</w:t>
       </w:r>
       <w:r>
@@ -15986,7 +16367,6 @@
         <w:rPr>
           <w:noProof/>
         </w:rPr>
-        <w:lastRenderedPageBreak/>
         <w:drawing>
           <wp:inline distT="0" distB="0" distL="0" distR="0" wp14:anchorId="14AD7F51" wp14:editId="5EF9FCD2">
             <wp:extent cx="5943600" cy="4483735"/>
@@ -22949,7 +23329,7 @@
 </file>
 
 <file path=customXml/itemProps1.xml><?xml version="1.0" encoding="utf-8"?>
-<ds:datastoreItem xmlns:ds="http://schemas.openxmlformats.org/officeDocument/2006/customXml" ds:itemID="{C4008578-30B4-4D75-9D34-3BF02EE33F8B}">
+<ds:datastoreItem xmlns:ds="http://schemas.openxmlformats.org/officeDocument/2006/customXml" ds:itemID="{B3BA3EE0-73B3-4B37-AD0B-33765CB30A85}">
   <ds:schemaRefs>
     <ds:schemaRef ds:uri="http://schemas.openxmlformats.org/officeDocument/2006/bibliography"/>
   </ds:schemaRefs>

</xml_diff>

<commit_message>
Adding dancing cat image
Make sure to config machine with IIS turned on so we can localhost out
the file
</commit_message>
<xml_diff>
--- a/slides/DEV350 Demo Details.docx
+++ b/slides/DEV350 Demo Details.docx
@@ -8264,8 +8264,6 @@
       <w:r>
         <w:t xml:space="preserve"> (or get recognition, or drive recognition of your brand … it really is up to you!).</w:t>
       </w:r>
-      <w:bookmarkStart w:id="0" w:name="_GoBack"/>
-      <w:bookmarkEnd w:id="0"/>
     </w:p>
     <w:p>
       <w:pPr>
@@ -23755,24 +23753,29 @@
     </w:p>
     <w:p>
       <w:pPr>
-        <w:rPr>
-          <w:highlight w:val="white"/>
-        </w:rPr>
-      </w:pPr>
-    </w:p>
-    <w:p>
-      <w:pPr>
-        <w:rPr>
-          <w:b/>
-          <w:highlight w:val="white"/>
-        </w:rPr>
-      </w:pPr>
-      <w:r>
-        <w:rPr>
-          <w:b/>
-          <w:highlight w:val="white"/>
-        </w:rPr>
-        <w:t>TODO: this is optional</w:t>
+        <w:pStyle w:val="Heading2"/>
+        <w:rPr>
+          <w:highlight w:val="white"/>
+        </w:rPr>
+      </w:pPr>
+      <w:r>
+        <w:rPr>
+          <w:highlight w:val="white"/>
+        </w:rPr>
+        <w:t>Post mortem debugging</w:t>
+      </w:r>
+    </w:p>
+    <w:p>
+      <w:pPr>
+        <w:rPr>
+          <w:highlight w:val="white"/>
+        </w:rPr>
+      </w:pPr>
+      <w:r>
+        <w:rPr>
+          <w:highlight w:val="white"/>
+        </w:rPr>
+        <w:t>We saw earlier how you can post mortem debug a Javascript app. We can do the same thing for a native C++ application as well. In this case we actually have more information available, since for native applications we’ll get a stack trace that contains locals and parameters as well.</w:t>
       </w:r>
     </w:p>
     <w:p>
@@ -23780,7 +23783,7 @@
         <w:pStyle w:val="ListParagraph"/>
         <w:numPr>
           <w:ilvl w:val="0"/>
-          <w:numId w:val="7"/>
+          <w:numId w:val="8"/>
         </w:numPr>
         <w:rPr>
           <w:highlight w:val="white"/>
@@ -23790,13 +23793,56 @@
         <w:rPr>
           <w:highlight w:val="white"/>
         </w:rPr>
-        <w:t>How does this thing run?</w:t>
-      </w:r>
-      <w:r>
-        <w:rPr>
-          <w:highlight w:val="white"/>
-        </w:rPr>
-        <w:t xml:space="preserve"> Do we create another apartment for search activation? How do I see this?</w:t>
+        <w:t>Create a new Visual C++ XAML project</w:t>
+      </w:r>
+    </w:p>
+    <w:p>
+      <w:pPr>
+        <w:ind w:left="720"/>
+        <w:rPr>
+          <w:highlight w:val="white"/>
+        </w:rPr>
+      </w:pPr>
+      <w:r>
+        <w:rPr>
+          <w:noProof/>
+        </w:rPr>
+        <w:lastRenderedPageBreak/>
+        <w:drawing>
+          <wp:inline distT="0" distB="0" distL="0" distR="0" wp14:anchorId="19E8CA1D" wp14:editId="129E7CA0">
+            <wp:extent cx="5943600" cy="3345180"/>
+            <wp:effectExtent l="0" t="0" r="0" b="7620"/>
+            <wp:docPr id="17" name="Picture 17"/>
+            <wp:cNvGraphicFramePr>
+              <a:graphicFrameLocks xmlns:a="http://schemas.openxmlformats.org/drawingml/2006/main" noChangeAspect="1"/>
+            </wp:cNvGraphicFramePr>
+            <a:graphic xmlns:a="http://schemas.openxmlformats.org/drawingml/2006/main">
+              <a:graphicData uri="http://schemas.openxmlformats.org/drawingml/2006/picture">
+                <pic:pic xmlns:pic="http://schemas.openxmlformats.org/drawingml/2006/picture">
+                  <pic:nvPicPr>
+                    <pic:cNvPr id="0" name=""/>
+                    <pic:cNvPicPr/>
+                  </pic:nvPicPr>
+                  <pic:blipFill>
+                    <a:blip r:embed="rId53"/>
+                    <a:stretch>
+                      <a:fillRect/>
+                    </a:stretch>
+                  </pic:blipFill>
+                  <pic:spPr>
+                    <a:xfrm>
+                      <a:off x="0" y="0"/>
+                      <a:ext cx="5943600" cy="3345180"/>
+                    </a:xfrm>
+                    <a:prstGeom prst="rect">
+                      <a:avLst/>
+                    </a:prstGeom>
+                  </pic:spPr>
+                </pic:pic>
+              </a:graphicData>
+            </a:graphic>
+          </wp:inline>
+        </w:drawing>
       </w:r>
     </w:p>
     <w:p>
@@ -23804,7 +23850,7 @@
         <w:pStyle w:val="ListParagraph"/>
         <w:numPr>
           <w:ilvl w:val="0"/>
-          <w:numId w:val="7"/>
+          <w:numId w:val="8"/>
         </w:numPr>
         <w:rPr>
           <w:highlight w:val="white"/>
@@ -23814,24 +23860,403 @@
         <w:rPr>
           <w:highlight w:val="white"/>
         </w:rPr>
-        <w:t xml:space="preserve">Get the Windows Performance Analysis Tools from the </w:t>
-      </w:r>
-      <w:hyperlink r:id="rId53" w:history="1">
-        <w:r>
-          <w:rPr>
-            <w:rStyle w:val="Hyperlink"/>
-            <w:highlight w:val="white"/>
-          </w:rPr>
-          <w:t>Performance Analysis Developer Center</w:t>
-        </w:r>
-      </w:hyperlink>
+        <w:t>Add a button to the app bar:</w:t>
+      </w:r>
+    </w:p>
+    <w:p>
+      <w:pPr>
+        <w:autoSpaceDE w:val="0"/>
+        <w:autoSpaceDN w:val="0"/>
+        <w:adjustRightInd w:val="0"/>
+        <w:spacing w:after="0" w:line="240" w:lineRule="auto"/>
+        <w:ind w:left="360"/>
+        <w:rPr>
+          <w:rFonts w:ascii="Consolas" w:hAnsi="Consolas" w:cs="Consolas"/>
+          <w:color w:val="000000"/>
+          <w:sz w:val="19"/>
+          <w:szCs w:val="19"/>
+          <w:highlight w:val="white"/>
+        </w:rPr>
+      </w:pPr>
+      <w:r>
+        <w:rPr>
+          <w:rFonts w:ascii="Consolas" w:hAnsi="Consolas" w:cs="Consolas"/>
+          <w:color w:val="000000"/>
+          <w:sz w:val="19"/>
+          <w:szCs w:val="19"/>
+          <w:highlight w:val="white"/>
+        </w:rPr>
+        <w:t xml:space="preserve">    </w:t>
+      </w:r>
+      <w:r>
+        <w:rPr>
+          <w:rFonts w:ascii="Consolas" w:hAnsi="Consolas" w:cs="Consolas"/>
+          <w:color w:val="0000FF"/>
+          <w:sz w:val="19"/>
+          <w:szCs w:val="19"/>
+          <w:highlight w:val="white"/>
+        </w:rPr>
+        <w:t>&lt;</w:t>
+      </w:r>
+      <w:r>
+        <w:rPr>
+          <w:rFonts w:ascii="Consolas" w:hAnsi="Consolas" w:cs="Consolas"/>
+          <w:color w:val="A31515"/>
+          <w:sz w:val="19"/>
+          <w:szCs w:val="19"/>
+          <w:highlight w:val="white"/>
+        </w:rPr>
+        <w:t>Page.BottomAppBar</w:t>
+      </w:r>
+      <w:r>
+        <w:rPr>
+          <w:rFonts w:ascii="Consolas" w:hAnsi="Consolas" w:cs="Consolas"/>
+          <w:color w:val="0000FF"/>
+          <w:sz w:val="19"/>
+          <w:szCs w:val="19"/>
+          <w:highlight w:val="white"/>
+        </w:rPr>
+        <w:t>&gt;</w:t>
+      </w:r>
+    </w:p>
+    <w:p>
+      <w:pPr>
+        <w:autoSpaceDE w:val="0"/>
+        <w:autoSpaceDN w:val="0"/>
+        <w:adjustRightInd w:val="0"/>
+        <w:spacing w:after="0" w:line="240" w:lineRule="auto"/>
+        <w:ind w:left="360"/>
+        <w:rPr>
+          <w:rFonts w:ascii="Consolas" w:hAnsi="Consolas" w:cs="Consolas"/>
+          <w:color w:val="000000"/>
+          <w:sz w:val="19"/>
+          <w:szCs w:val="19"/>
+          <w:highlight w:val="white"/>
+        </w:rPr>
+      </w:pPr>
+      <w:r>
+        <w:rPr>
+          <w:rFonts w:ascii="Consolas" w:hAnsi="Consolas" w:cs="Consolas"/>
+          <w:color w:val="000000"/>
+          <w:sz w:val="19"/>
+          <w:szCs w:val="19"/>
+          <w:highlight w:val="white"/>
+        </w:rPr>
+        <w:t xml:space="preserve">        </w:t>
+      </w:r>
+      <w:r>
+        <w:rPr>
+          <w:rFonts w:ascii="Consolas" w:hAnsi="Consolas" w:cs="Consolas"/>
+          <w:color w:val="0000FF"/>
+          <w:sz w:val="19"/>
+          <w:szCs w:val="19"/>
+          <w:highlight w:val="white"/>
+        </w:rPr>
+        <w:t>&lt;</w:t>
+      </w:r>
+      <w:r>
+        <w:rPr>
+          <w:rFonts w:ascii="Consolas" w:hAnsi="Consolas" w:cs="Consolas"/>
+          <w:color w:val="A31515"/>
+          <w:sz w:val="19"/>
+          <w:szCs w:val="19"/>
+          <w:highlight w:val="white"/>
+        </w:rPr>
+        <w:t>AppBar</w:t>
+      </w:r>
+      <w:r>
+        <w:rPr>
+          <w:rFonts w:ascii="Consolas" w:hAnsi="Consolas" w:cs="Consolas"/>
+          <w:color w:val="0000FF"/>
+          <w:sz w:val="19"/>
+          <w:szCs w:val="19"/>
+          <w:highlight w:val="white"/>
+        </w:rPr>
+        <w:t xml:space="preserve"> &gt;</w:t>
+      </w:r>
+    </w:p>
+    <w:p>
+      <w:pPr>
+        <w:autoSpaceDE w:val="0"/>
+        <w:autoSpaceDN w:val="0"/>
+        <w:adjustRightInd w:val="0"/>
+        <w:spacing w:after="0" w:line="240" w:lineRule="auto"/>
+        <w:ind w:left="360"/>
+        <w:rPr>
+          <w:rFonts w:ascii="Consolas" w:hAnsi="Consolas" w:cs="Consolas"/>
+          <w:color w:val="000000"/>
+          <w:sz w:val="19"/>
+          <w:szCs w:val="19"/>
+          <w:highlight w:val="white"/>
+        </w:rPr>
+      </w:pPr>
+      <w:r>
+        <w:rPr>
+          <w:rFonts w:ascii="Consolas" w:hAnsi="Consolas" w:cs="Consolas"/>
+          <w:color w:val="000000"/>
+          <w:sz w:val="19"/>
+          <w:szCs w:val="19"/>
+          <w:highlight w:val="white"/>
+        </w:rPr>
+        <w:t xml:space="preserve">            </w:t>
+      </w:r>
+      <w:r>
+        <w:rPr>
+          <w:rFonts w:ascii="Consolas" w:hAnsi="Consolas" w:cs="Consolas"/>
+          <w:color w:val="0000FF"/>
+          <w:sz w:val="19"/>
+          <w:szCs w:val="19"/>
+          <w:highlight w:val="white"/>
+        </w:rPr>
+        <w:t>&lt;</w:t>
+      </w:r>
+      <w:r>
+        <w:rPr>
+          <w:rFonts w:ascii="Consolas" w:hAnsi="Consolas" w:cs="Consolas"/>
+          <w:color w:val="A31515"/>
+          <w:sz w:val="19"/>
+          <w:szCs w:val="19"/>
+          <w:highlight w:val="white"/>
+        </w:rPr>
+        <w:t>Button</w:t>
+      </w:r>
+      <w:r>
+        <w:rPr>
+          <w:rFonts w:ascii="Consolas" w:hAnsi="Consolas" w:cs="Consolas"/>
+          <w:color w:val="FF0000"/>
+          <w:sz w:val="19"/>
+          <w:szCs w:val="19"/>
+          <w:highlight w:val="white"/>
+        </w:rPr>
+        <w:t xml:space="preserve"> x</w:t>
+      </w:r>
+      <w:r>
+        <w:rPr>
+          <w:rFonts w:ascii="Consolas" w:hAnsi="Consolas" w:cs="Consolas"/>
+          <w:color w:val="0000FF"/>
+          <w:sz w:val="19"/>
+          <w:szCs w:val="19"/>
+          <w:highlight w:val="white"/>
+        </w:rPr>
+        <w:t>:</w:t>
+      </w:r>
+      <w:r>
+        <w:rPr>
+          <w:rFonts w:ascii="Consolas" w:hAnsi="Consolas" w:cs="Consolas"/>
+          <w:color w:val="FF0000"/>
+          <w:sz w:val="19"/>
+          <w:szCs w:val="19"/>
+          <w:highlight w:val="white"/>
+        </w:rPr>
+        <w:t>Name</w:t>
+      </w:r>
+      <w:r>
+        <w:rPr>
+          <w:rFonts w:ascii="Consolas" w:hAnsi="Consolas" w:cs="Consolas"/>
+          <w:color w:val="0000FF"/>
+          <w:sz w:val="19"/>
+          <w:szCs w:val="19"/>
+          <w:highlight w:val="white"/>
+        </w:rPr>
+        <w:t>="Save"</w:t>
+      </w:r>
+      <w:r>
+        <w:rPr>
+          <w:rFonts w:ascii="Consolas" w:hAnsi="Consolas" w:cs="Consolas"/>
+          <w:color w:val="FF0000"/>
+          <w:sz w:val="19"/>
+          <w:szCs w:val="19"/>
+          <w:highlight w:val="white"/>
+        </w:rPr>
+        <w:t xml:space="preserve"> Style</w:t>
+      </w:r>
+      <w:r>
+        <w:rPr>
+          <w:rFonts w:ascii="Consolas" w:hAnsi="Consolas" w:cs="Consolas"/>
+          <w:color w:val="0000FF"/>
+          <w:sz w:val="19"/>
+          <w:szCs w:val="19"/>
+          <w:highlight w:val="white"/>
+        </w:rPr>
+        <w:t>="{</w:t>
+      </w:r>
+      <w:r>
+        <w:rPr>
+          <w:rFonts w:ascii="Consolas" w:hAnsi="Consolas" w:cs="Consolas"/>
+          <w:color w:val="A31515"/>
+          <w:sz w:val="19"/>
+          <w:szCs w:val="19"/>
+          <w:highlight w:val="white"/>
+        </w:rPr>
+        <w:t>StaticResource</w:t>
+      </w:r>
+      <w:r>
+        <w:rPr>
+          <w:rFonts w:ascii="Consolas" w:hAnsi="Consolas" w:cs="Consolas"/>
+          <w:color w:val="FF0000"/>
+          <w:sz w:val="19"/>
+          <w:szCs w:val="19"/>
+          <w:highlight w:val="white"/>
+        </w:rPr>
+        <w:t xml:space="preserve"> SaveAppBarButtonStyle</w:t>
+      </w:r>
+      <w:r>
+        <w:rPr>
+          <w:rFonts w:ascii="Consolas" w:hAnsi="Consolas" w:cs="Consolas"/>
+          <w:color w:val="0000FF"/>
+          <w:sz w:val="19"/>
+          <w:szCs w:val="19"/>
+          <w:highlight w:val="white"/>
+        </w:rPr>
+        <w:t>}"</w:t>
+      </w:r>
+      <w:r>
+        <w:rPr>
+          <w:rFonts w:ascii="Consolas" w:hAnsi="Consolas" w:cs="Consolas"/>
+          <w:color w:val="FF0000"/>
+          <w:sz w:val="19"/>
+          <w:szCs w:val="19"/>
+          <w:highlight w:val="white"/>
+        </w:rPr>
+        <w:t xml:space="preserve"> Click</w:t>
+      </w:r>
+      <w:r>
+        <w:rPr>
+          <w:rFonts w:ascii="Consolas" w:hAnsi="Consolas" w:cs="Consolas"/>
+          <w:color w:val="0000FF"/>
+          <w:sz w:val="19"/>
+          <w:szCs w:val="19"/>
+          <w:highlight w:val="white"/>
+        </w:rPr>
+        <w:t>="Save_Click" /&gt;</w:t>
+      </w:r>
+    </w:p>
+    <w:p>
+      <w:pPr>
+        <w:autoSpaceDE w:val="0"/>
+        <w:autoSpaceDN w:val="0"/>
+        <w:adjustRightInd w:val="0"/>
+        <w:spacing w:after="0" w:line="240" w:lineRule="auto"/>
+        <w:ind w:left="360"/>
+        <w:rPr>
+          <w:rFonts w:ascii="Consolas" w:hAnsi="Consolas" w:cs="Consolas"/>
+          <w:color w:val="000000"/>
+          <w:sz w:val="19"/>
+          <w:szCs w:val="19"/>
+          <w:highlight w:val="white"/>
+        </w:rPr>
+      </w:pPr>
+      <w:r>
+        <w:rPr>
+          <w:rFonts w:ascii="Consolas" w:hAnsi="Consolas" w:cs="Consolas"/>
+          <w:color w:val="000000"/>
+          <w:sz w:val="19"/>
+          <w:szCs w:val="19"/>
+          <w:highlight w:val="white"/>
+        </w:rPr>
+        <w:t xml:space="preserve">        </w:t>
+      </w:r>
+      <w:r>
+        <w:rPr>
+          <w:rFonts w:ascii="Consolas" w:hAnsi="Consolas" w:cs="Consolas"/>
+          <w:color w:val="0000FF"/>
+          <w:sz w:val="19"/>
+          <w:szCs w:val="19"/>
+          <w:highlight w:val="white"/>
+        </w:rPr>
+        <w:t>&lt;/</w:t>
+      </w:r>
+      <w:r>
+        <w:rPr>
+          <w:rFonts w:ascii="Consolas" w:hAnsi="Consolas" w:cs="Consolas"/>
+          <w:color w:val="A31515"/>
+          <w:sz w:val="19"/>
+          <w:szCs w:val="19"/>
+          <w:highlight w:val="white"/>
+        </w:rPr>
+        <w:t>AppBar</w:t>
+      </w:r>
+      <w:r>
+        <w:rPr>
+          <w:rFonts w:ascii="Consolas" w:hAnsi="Consolas" w:cs="Consolas"/>
+          <w:color w:val="0000FF"/>
+          <w:sz w:val="19"/>
+          <w:szCs w:val="19"/>
+          <w:highlight w:val="white"/>
+        </w:rPr>
+        <w:t>&gt;</w:t>
+      </w:r>
+    </w:p>
+    <w:p>
+      <w:pPr>
+        <w:autoSpaceDE w:val="0"/>
+        <w:autoSpaceDN w:val="0"/>
+        <w:adjustRightInd w:val="0"/>
+        <w:spacing w:after="0" w:line="240" w:lineRule="auto"/>
+        <w:ind w:left="360"/>
+        <w:rPr>
+          <w:rFonts w:ascii="Consolas" w:hAnsi="Consolas" w:cs="Consolas"/>
+          <w:color w:val="000000"/>
+          <w:sz w:val="19"/>
+          <w:szCs w:val="19"/>
+          <w:highlight w:val="white"/>
+        </w:rPr>
+      </w:pPr>
+      <w:r>
+        <w:rPr>
+          <w:rFonts w:ascii="Consolas" w:hAnsi="Consolas" w:cs="Consolas"/>
+          <w:color w:val="000000"/>
+          <w:sz w:val="19"/>
+          <w:szCs w:val="19"/>
+          <w:highlight w:val="white"/>
+        </w:rPr>
+        <w:t xml:space="preserve">    </w:t>
+      </w:r>
+      <w:r>
+        <w:rPr>
+          <w:rFonts w:ascii="Consolas" w:hAnsi="Consolas" w:cs="Consolas"/>
+          <w:color w:val="0000FF"/>
+          <w:sz w:val="19"/>
+          <w:szCs w:val="19"/>
+          <w:highlight w:val="white"/>
+        </w:rPr>
+        <w:t>&lt;/</w:t>
+      </w:r>
+      <w:r>
+        <w:rPr>
+          <w:rFonts w:ascii="Consolas" w:hAnsi="Consolas" w:cs="Consolas"/>
+          <w:color w:val="A31515"/>
+          <w:sz w:val="19"/>
+          <w:szCs w:val="19"/>
+          <w:highlight w:val="white"/>
+        </w:rPr>
+        <w:t>Page.BottomAppBar</w:t>
+      </w:r>
+      <w:r>
+        <w:rPr>
+          <w:rFonts w:ascii="Consolas" w:hAnsi="Consolas" w:cs="Consolas"/>
+          <w:color w:val="0000FF"/>
+          <w:sz w:val="19"/>
+          <w:szCs w:val="19"/>
+          <w:highlight w:val="white"/>
+        </w:rPr>
+        <w:t>&gt;</w:t>
+      </w:r>
+    </w:p>
+    <w:p>
+      <w:pPr>
+        <w:pStyle w:val="ListParagraph"/>
+        <w:rPr>
+          <w:highlight w:val="white"/>
+        </w:rPr>
+      </w:pPr>
     </w:p>
     <w:p>
       <w:pPr>
         <w:pStyle w:val="ListParagraph"/>
         <w:numPr>
           <w:ilvl w:val="0"/>
-          <w:numId w:val="7"/>
+          <w:numId w:val="8"/>
         </w:numPr>
         <w:rPr>
           <w:highlight w:val="white"/>
@@ -23841,32 +24266,302 @@
         <w:rPr>
           <w:highlight w:val="white"/>
         </w:rPr>
-        <w:t>Cool. I can see the app being activated from VS and I can see it being activated for Search as well.</w:t>
-      </w:r>
-      <w:r>
-        <w:rPr>
-          <w:highlight w:val="white"/>
-        </w:rPr>
-        <w:t xml:space="preserve"> Navigate to Generic Events. Disable all ProviderIds and enable only the ProviderIds for </w:t>
-      </w:r>
-      <w:r>
-        <w:rPr>
-          <w:b/>
-          <w:highlight w:val="white"/>
-        </w:rPr>
-        <w:t>Microsoft-Windows-AppHost</w:t>
-      </w:r>
-      <w:r>
-        <w:rPr>
-          <w:highlight w:val="white"/>
-        </w:rPr>
-        <w:t>.</w:t>
-      </w:r>
-    </w:p>
-    <w:p>
-      <w:pPr>
+        <w:t>Add some code to the event handler:</w:t>
+      </w:r>
+    </w:p>
+    <w:p>
+      <w:pPr>
+        <w:autoSpaceDE w:val="0"/>
+        <w:autoSpaceDN w:val="0"/>
+        <w:adjustRightInd w:val="0"/>
+        <w:spacing w:after="0" w:line="240" w:lineRule="auto"/>
         <w:ind w:left="720"/>
         <w:rPr>
+          <w:rFonts w:ascii="Consolas" w:hAnsi="Consolas" w:cs="Consolas"/>
+          <w:color w:val="000000"/>
+          <w:sz w:val="19"/>
+          <w:szCs w:val="19"/>
+          <w:highlight w:val="white"/>
+        </w:rPr>
+      </w:pPr>
+      <w:r>
+        <w:rPr>
+          <w:rFonts w:ascii="Consolas" w:hAnsi="Consolas" w:cs="Consolas"/>
+          <w:color w:val="0000FF"/>
+          <w:sz w:val="19"/>
+          <w:szCs w:val="19"/>
+          <w:highlight w:val="white"/>
+        </w:rPr>
+        <w:t>void</w:t>
+      </w:r>
+      <w:r>
+        <w:rPr>
+          <w:rFonts w:ascii="Consolas" w:hAnsi="Consolas" w:cs="Consolas"/>
+          <w:color w:val="000000"/>
+          <w:sz w:val="19"/>
+          <w:szCs w:val="19"/>
+          <w:highlight w:val="white"/>
+        </w:rPr>
+        <w:t xml:space="preserve"> CrashApp::</w:t>
+      </w:r>
+      <w:r>
+        <w:rPr>
+          <w:rFonts w:ascii="Consolas" w:hAnsi="Consolas" w:cs="Consolas"/>
+          <w:color w:val="2B91AF"/>
+          <w:sz w:val="19"/>
+          <w:szCs w:val="19"/>
+          <w:highlight w:val="white"/>
+        </w:rPr>
+        <w:t>MainPage</w:t>
+      </w:r>
+      <w:r>
+        <w:rPr>
+          <w:rFonts w:ascii="Consolas" w:hAnsi="Consolas" w:cs="Consolas"/>
+          <w:color w:val="000000"/>
+          <w:sz w:val="19"/>
+          <w:szCs w:val="19"/>
+          <w:highlight w:val="white"/>
+        </w:rPr>
+        <w:t>::Save_Click(Platform::</w:t>
+      </w:r>
+      <w:r>
+        <w:rPr>
+          <w:rFonts w:ascii="Consolas" w:hAnsi="Consolas" w:cs="Consolas"/>
+          <w:color w:val="2B91AF"/>
+          <w:sz w:val="19"/>
+          <w:szCs w:val="19"/>
+          <w:highlight w:val="white"/>
+        </w:rPr>
+        <w:t>Object</w:t>
+      </w:r>
+      <w:r>
+        <w:rPr>
+          <w:rFonts w:ascii="Consolas" w:hAnsi="Consolas" w:cs="Consolas"/>
+          <w:color w:val="000000"/>
+          <w:sz w:val="19"/>
+          <w:szCs w:val="19"/>
+          <w:highlight w:val="white"/>
+        </w:rPr>
+        <w:t xml:space="preserve">^ </w:t>
+      </w:r>
+      <w:r>
+        <w:rPr>
+          <w:rFonts w:ascii="Consolas" w:hAnsi="Consolas" w:cs="Consolas"/>
+          <w:color w:val="808080"/>
+          <w:sz w:val="19"/>
+          <w:szCs w:val="19"/>
+          <w:highlight w:val="white"/>
+        </w:rPr>
+        <w:t>sender</w:t>
+      </w:r>
+      <w:r>
+        <w:rPr>
+          <w:rFonts w:ascii="Consolas" w:hAnsi="Consolas" w:cs="Consolas"/>
+          <w:color w:val="000000"/>
+          <w:sz w:val="19"/>
+          <w:szCs w:val="19"/>
+          <w:highlight w:val="white"/>
+        </w:rPr>
+        <w:t>,</w:t>
+      </w:r>
+      <w:r>
+        <w:rPr>
+          <w:rFonts w:ascii="Consolas" w:hAnsi="Consolas" w:cs="Consolas"/>
+          <w:color w:val="000000"/>
+          <w:sz w:val="19"/>
+          <w:szCs w:val="19"/>
+          <w:highlight w:val="white"/>
+        </w:rPr>
+        <w:br/>
+        <w:t xml:space="preserve">                                    Windows::UI::Xaml::</w:t>
+      </w:r>
+      <w:r>
+        <w:rPr>
+          <w:rFonts w:ascii="Consolas" w:hAnsi="Consolas" w:cs="Consolas"/>
+          <w:color w:val="2B91AF"/>
+          <w:sz w:val="19"/>
+          <w:szCs w:val="19"/>
+          <w:highlight w:val="white"/>
+        </w:rPr>
+        <w:t>RoutedEventArgs</w:t>
+      </w:r>
+      <w:r>
+        <w:rPr>
+          <w:rFonts w:ascii="Consolas" w:hAnsi="Consolas" w:cs="Consolas"/>
+          <w:color w:val="000000"/>
+          <w:sz w:val="19"/>
+          <w:szCs w:val="19"/>
+          <w:highlight w:val="white"/>
+        </w:rPr>
+        <w:t xml:space="preserve">^ </w:t>
+      </w:r>
+      <w:r>
+        <w:rPr>
+          <w:rFonts w:ascii="Consolas" w:hAnsi="Consolas" w:cs="Consolas"/>
+          <w:color w:val="808080"/>
+          <w:sz w:val="19"/>
+          <w:szCs w:val="19"/>
+          <w:highlight w:val="white"/>
+        </w:rPr>
+        <w:t>e</w:t>
+      </w:r>
+      <w:r>
+        <w:rPr>
+          <w:rFonts w:ascii="Consolas" w:hAnsi="Consolas" w:cs="Consolas"/>
+          <w:color w:val="000000"/>
+          <w:sz w:val="19"/>
+          <w:szCs w:val="19"/>
+          <w:highlight w:val="white"/>
+        </w:rPr>
+        <w:t>)</w:t>
+      </w:r>
+    </w:p>
+    <w:p>
+      <w:pPr>
+        <w:autoSpaceDE w:val="0"/>
+        <w:autoSpaceDN w:val="0"/>
+        <w:adjustRightInd w:val="0"/>
+        <w:spacing w:after="0" w:line="240" w:lineRule="auto"/>
+        <w:ind w:left="720"/>
+        <w:rPr>
+          <w:rFonts w:ascii="Consolas" w:hAnsi="Consolas" w:cs="Consolas"/>
+          <w:color w:val="000000"/>
+          <w:sz w:val="19"/>
+          <w:szCs w:val="19"/>
+          <w:highlight w:val="white"/>
+        </w:rPr>
+      </w:pPr>
+      <w:r>
+        <w:rPr>
+          <w:rFonts w:ascii="Consolas" w:hAnsi="Consolas" w:cs="Consolas"/>
+          <w:color w:val="000000"/>
+          <w:sz w:val="19"/>
+          <w:szCs w:val="19"/>
+          <w:highlight w:val="white"/>
+        </w:rPr>
+        <w:t>{</w:t>
+      </w:r>
+    </w:p>
+    <w:p>
+      <w:pPr>
+        <w:autoSpaceDE w:val="0"/>
+        <w:autoSpaceDN w:val="0"/>
+        <w:adjustRightInd w:val="0"/>
+        <w:spacing w:after="0" w:line="240" w:lineRule="auto"/>
+        <w:ind w:left="720"/>
+        <w:rPr>
+          <w:rFonts w:ascii="Consolas" w:hAnsi="Consolas" w:cs="Consolas"/>
+          <w:color w:val="000000"/>
+          <w:sz w:val="19"/>
+          <w:szCs w:val="19"/>
+          <w:highlight w:val="white"/>
+        </w:rPr>
+      </w:pPr>
+      <w:r>
+        <w:rPr>
+          <w:rFonts w:ascii="Consolas" w:hAnsi="Consolas" w:cs="Consolas"/>
+          <w:color w:val="0000FF"/>
+          <w:sz w:val="19"/>
+          <w:szCs w:val="19"/>
+          <w:highlight w:val="white"/>
+        </w:rPr>
+        <w:t xml:space="preserve">    int</w:t>
+      </w:r>
+      <w:r>
+        <w:rPr>
+          <w:rFonts w:ascii="Consolas" w:hAnsi="Consolas" w:cs="Consolas"/>
+          <w:color w:val="000000"/>
+          <w:sz w:val="19"/>
+          <w:szCs w:val="19"/>
+          <w:highlight w:val="white"/>
+        </w:rPr>
+        <w:t xml:space="preserve"> *j = 0;</w:t>
+      </w:r>
+    </w:p>
+    <w:p>
+      <w:pPr>
+        <w:autoSpaceDE w:val="0"/>
+        <w:autoSpaceDN w:val="0"/>
+        <w:adjustRightInd w:val="0"/>
+        <w:spacing w:after="0" w:line="240" w:lineRule="auto"/>
+        <w:ind w:left="720"/>
+        <w:rPr>
+          <w:rFonts w:ascii="Consolas" w:hAnsi="Consolas" w:cs="Consolas"/>
+          <w:color w:val="000000"/>
+          <w:sz w:val="19"/>
+          <w:szCs w:val="19"/>
+          <w:highlight w:val="white"/>
+        </w:rPr>
+      </w:pPr>
+      <w:r>
+        <w:rPr>
+          <w:rFonts w:ascii="Consolas" w:hAnsi="Consolas" w:cs="Consolas"/>
+          <w:color w:val="000000"/>
+          <w:sz w:val="19"/>
+          <w:szCs w:val="19"/>
+          <w:highlight w:val="white"/>
+        </w:rPr>
+        <w:t xml:space="preserve">    *j = 42;</w:t>
+      </w:r>
+    </w:p>
+    <w:p>
+      <w:pPr>
+        <w:autoSpaceDE w:val="0"/>
+        <w:autoSpaceDN w:val="0"/>
+        <w:adjustRightInd w:val="0"/>
+        <w:spacing w:after="0" w:line="240" w:lineRule="auto"/>
+        <w:ind w:left="720"/>
+        <w:rPr>
+          <w:rFonts w:ascii="Consolas" w:hAnsi="Consolas" w:cs="Consolas"/>
+          <w:color w:val="000000"/>
+          <w:sz w:val="19"/>
+          <w:szCs w:val="19"/>
+          <w:highlight w:val="white"/>
+        </w:rPr>
+      </w:pPr>
+      <w:r>
+        <w:rPr>
+          <w:rFonts w:ascii="Consolas" w:hAnsi="Consolas" w:cs="Consolas"/>
+          <w:color w:val="000000"/>
+          <w:sz w:val="19"/>
+          <w:szCs w:val="19"/>
+          <w:highlight w:val="white"/>
+        </w:rPr>
+        <w:t>}</w:t>
+      </w:r>
+      <w:r>
+        <w:rPr>
+          <w:rFonts w:ascii="Consolas" w:hAnsi="Consolas" w:cs="Consolas"/>
+          <w:color w:val="000000"/>
+          <w:sz w:val="19"/>
+          <w:szCs w:val="19"/>
+          <w:highlight w:val="white"/>
+        </w:rPr>
+        <w:br/>
+      </w:r>
+    </w:p>
+    <w:p>
+      <w:pPr>
+        <w:pStyle w:val="ListParagraph"/>
+        <w:numPr>
+          <w:ilvl w:val="0"/>
+          <w:numId w:val="8"/>
+        </w:numPr>
+        <w:rPr>
+          <w:highlight w:val="white"/>
+        </w:rPr>
+      </w:pPr>
+      <w:r>
+        <w:rPr>
+          <w:highlight w:val="white"/>
+        </w:rPr>
+        <w:t>Run the app and click on the Save AppBar button. You should see this:</w:t>
+      </w:r>
+    </w:p>
+    <w:p>
+      <w:pPr>
+        <w:ind w:left="720"/>
+        <w:rPr>
           <w:highlight w:val="white"/>
         </w:rPr>
       </w:pPr>
@@ -23874,11 +24569,12 @@
         <w:rPr>
           <w:noProof/>
         </w:rPr>
+        <w:lastRenderedPageBreak/>
         <w:drawing>
-          <wp:inline distT="0" distB="0" distL="0" distR="0" wp14:anchorId="0A37A903" wp14:editId="145B9ED3">
-            <wp:extent cx="2647950" cy="2057400"/>
-            <wp:effectExtent l="0" t="0" r="0" b="0"/>
-            <wp:docPr id="28" name="Picture 28"/>
+          <wp:inline distT="0" distB="0" distL="0" distR="0" wp14:anchorId="4D015D0C" wp14:editId="485B750B">
+            <wp:extent cx="3778370" cy="2151288"/>
+            <wp:effectExtent l="0" t="0" r="0" b="1905"/>
+            <wp:docPr id="34" name="Picture 34"/>
             <wp:cNvGraphicFramePr>
               <a:graphicFrameLocks xmlns:a="http://schemas.openxmlformats.org/drawingml/2006/main" noChangeAspect="1"/>
             </wp:cNvGraphicFramePr>
@@ -23898,7 +24594,7 @@
                   <pic:spPr>
                     <a:xfrm>
                       <a:off x="0" y="0"/>
-                      <a:ext cx="2647950" cy="2057400"/>
+                      <a:ext cx="3777468" cy="2150774"/>
                     </a:xfrm>
                     <a:prstGeom prst="rect">
                       <a:avLst/>
@@ -23910,168 +24606,8 @@
           </wp:inline>
         </w:drawing>
       </w:r>
-    </w:p>
-    <w:p>
-      <w:pPr>
-        <w:pStyle w:val="ListParagraph"/>
-        <w:numPr>
-          <w:ilvl w:val="0"/>
-          <w:numId w:val="7"/>
-        </w:numPr>
-        <w:rPr>
-          <w:highlight w:val="white"/>
-        </w:rPr>
-      </w:pPr>
-      <w:r>
-        <w:rPr>
-          <w:highlight w:val="white"/>
-        </w:rPr>
-        <w:lastRenderedPageBreak/>
-        <w:t>Use flyout on left to filter everything down to just Generic events</w:t>
-      </w:r>
-    </w:p>
-    <w:p>
-      <w:pPr>
-        <w:pStyle w:val="ListParagraph"/>
-        <w:numPr>
-          <w:ilvl w:val="0"/>
-          <w:numId w:val="7"/>
-        </w:numPr>
-        <w:rPr>
-          <w:highlight w:val="white"/>
-        </w:rPr>
-      </w:pPr>
-      <w:r>
-        <w:rPr>
-          <w:highlight w:val="white"/>
-        </w:rPr>
-        <w:t>You can get a list of providers installed for xperf using: xperf –</w:t>
-      </w:r>
-      <w:r>
-        <w:rPr>
-          <w:highlight w:val="white"/>
-        </w:rPr>
-        <w:t>providers i</w:t>
-      </w:r>
-      <w:r>
-        <w:rPr>
-          <w:highlight w:val="white"/>
-        </w:rPr>
-        <w:t xml:space="preserve">. interesting providers are Microsoft-Windows-AppHost, and </w:t>
-      </w:r>
-    </w:p>
-    <w:p>
-      <w:pPr>
-        <w:pStyle w:val="ListParagraph"/>
-        <w:numPr>
-          <w:ilvl w:val="0"/>
-          <w:numId w:val="7"/>
-        </w:numPr>
-      </w:pPr>
-      <w:r>
-        <w:t>List all of the providers using Powershell via:</w:t>
-      </w:r>
-    </w:p>
-    <w:p>
-      <w:pPr>
-        <w:pStyle w:val="ListParagraph"/>
-        <w:numPr>
-          <w:ilvl w:val="0"/>
-          <w:numId w:val="7"/>
-        </w:numPr>
-      </w:pPr>
-      <w:r>
-        <w:t>$p = xperf –providers i</w:t>
-      </w:r>
-    </w:p>
-    <w:p>
-      <w:pPr>
-        <w:pStyle w:val="ListParagraph"/>
-        <w:numPr>
-          <w:ilvl w:val="0"/>
-          <w:numId w:val="7"/>
-        </w:numPr>
-      </w:pPr>
-      <w:r>
-        <w:t>Now generate a list and sort it using:</w:t>
-      </w:r>
-    </w:p>
-    <w:p>
-      <w:pPr>
-        <w:ind w:left="720"/>
-        <w:rPr>
-          <w:rFonts w:ascii="Consolas" w:hAnsi="Consolas" w:cs="Consolas"/>
-        </w:rPr>
-      </w:pPr>
-      <w:r>
-        <w:rPr>
-          <w:rFonts w:ascii="Consolas" w:hAnsi="Consolas" w:cs="Consolas"/>
-        </w:rPr>
-        <w:t>($p | select-string "Microsoft-Windows-.*") | ForEach-Object { $_.Matches[0].Groups[0].Value.Split(":") } | Sort</w:t>
-      </w:r>
-    </w:p>
-    <w:p>
-      <w:pPr>
-        <w:pStyle w:val="ListParagraph"/>
-        <w:numPr>
-          <w:ilvl w:val="0"/>
-          <w:numId w:val="7"/>
-        </w:numPr>
-        <w:rPr>
-          <w:highlight w:val="white"/>
-        </w:rPr>
-      </w:pPr>
-      <w:r>
-        <w:rPr>
-          <w:highlight w:val="white"/>
-        </w:rPr>
-        <w:t>Now let’s get COM and AppHost events.</w:t>
-      </w:r>
-    </w:p>
-    <w:p>
-      <w:pPr>
-        <w:pStyle w:val="ListParagraph"/>
-        <w:numPr>
-          <w:ilvl w:val="0"/>
-          <w:numId w:val="7"/>
-        </w:numPr>
-        <w:rPr>
-          <w:highlight w:val="white"/>
-        </w:rPr>
-      </w:pPr>
-      <w:r>
-        <w:rPr>
-          <w:highlight w:val="white"/>
-        </w:rPr>
-        <w:t>Not seeing them. Need to figure this out.</w:t>
-      </w:r>
-    </w:p>
-    <w:p>
-      <w:pPr>
-        <w:pStyle w:val="Heading2"/>
-        <w:rPr>
-          <w:highlight w:val="white"/>
-        </w:rPr>
-      </w:pPr>
-      <w:r>
-        <w:rPr>
-          <w:highlight w:val="white"/>
-        </w:rPr>
-        <w:t>Post mortem debugging</w:t>
-      </w:r>
-    </w:p>
-    <w:p>
-      <w:pPr>
-        <w:rPr>
-          <w:highlight w:val="white"/>
-        </w:rPr>
-      </w:pPr>
-      <w:r>
-        <w:rPr>
-          <w:highlight w:val="white"/>
-        </w:rPr>
-        <w:t>We saw earlier how you can post mortem debug a Javascript app. We can do the same thing for a native C++ application as well. In this case we actually have more information available, since for native applications we’ll get a stack trace that contains locals and parameters as well.</w:t>
-      </w:r>
+      <w:bookmarkStart w:id="0" w:name="_GoBack"/>
+      <w:bookmarkEnd w:id="0"/>
     </w:p>
     <w:p>
       <w:pPr>
@@ -24088,7 +24624,25 @@
         <w:rPr>
           <w:highlight w:val="white"/>
         </w:rPr>
-        <w:t>Create a new Visual C++ XAML project</w:t>
+        <w:t>Now, let’s run the app outside of Visual Studio (you can do so using CTRL-F5). Recall that we have the local dumps feature enabled from our earlier session debugging a Javascript app.</w:t>
+      </w:r>
+    </w:p>
+    <w:p>
+      <w:pPr>
+        <w:pStyle w:val="ListParagraph"/>
+        <w:numPr>
+          <w:ilvl w:val="0"/>
+          <w:numId w:val="8"/>
+        </w:numPr>
+        <w:rPr>
+          <w:highlight w:val="white"/>
+        </w:rPr>
+      </w:pPr>
+      <w:r>
+        <w:rPr>
+          <w:highlight w:val="white"/>
+        </w:rPr>
+        <w:t>You’ll find the dump in your c:\temp directory. It will be named CrashApp.exe.NNNN.dmp. Open the dump using Visual Studio:</w:t>
       </w:r>
     </w:p>
     <w:p>
@@ -24103,10 +24657,10 @@
           <w:noProof/>
         </w:rPr>
         <w:drawing>
-          <wp:inline distT="0" distB="0" distL="0" distR="0" wp14:anchorId="19E8CA1D" wp14:editId="129E7CA0">
-            <wp:extent cx="5943600" cy="3345180"/>
-            <wp:effectExtent l="0" t="0" r="0" b="7620"/>
-            <wp:docPr id="17" name="Picture 17"/>
+          <wp:inline distT="0" distB="0" distL="0" distR="0" wp14:anchorId="4CD1D133" wp14:editId="2853611A">
+            <wp:extent cx="5943600" cy="3143885"/>
+            <wp:effectExtent l="0" t="0" r="0" b="0"/>
+            <wp:docPr id="32" name="Picture 32"/>
             <wp:cNvGraphicFramePr>
               <a:graphicFrameLocks xmlns:a="http://schemas.openxmlformats.org/drawingml/2006/main" noChangeAspect="1"/>
             </wp:cNvGraphicFramePr>
@@ -24126,7 +24680,7 @@
                   <pic:spPr>
                     <a:xfrm>
                       <a:off x="0" y="0"/>
-                      <a:ext cx="5943600" cy="3345180"/>
+                      <a:ext cx="5943600" cy="3143885"/>
                     </a:xfrm>
                     <a:prstGeom prst="rect">
                       <a:avLst/>
@@ -24154,721 +24708,26 @@
         <w:rPr>
           <w:highlight w:val="white"/>
         </w:rPr>
-        <w:t>Add a button to the app bar:</w:t>
-      </w:r>
-    </w:p>
-    <w:p>
-      <w:pPr>
-        <w:autoSpaceDE w:val="0"/>
-        <w:autoSpaceDN w:val="0"/>
-        <w:adjustRightInd w:val="0"/>
-        <w:spacing w:after="0" w:line="240" w:lineRule="auto"/>
-        <w:ind w:left="360"/>
-        <w:rPr>
-          <w:rFonts w:ascii="Consolas" w:hAnsi="Consolas" w:cs="Consolas"/>
-          <w:color w:val="000000"/>
-          <w:sz w:val="19"/>
-          <w:szCs w:val="19"/>
-          <w:highlight w:val="white"/>
-        </w:rPr>
-      </w:pPr>
-      <w:r>
-        <w:rPr>
-          <w:rFonts w:ascii="Consolas" w:hAnsi="Consolas" w:cs="Consolas"/>
-          <w:color w:val="000000"/>
-          <w:sz w:val="19"/>
-          <w:szCs w:val="19"/>
-          <w:highlight w:val="white"/>
-        </w:rPr>
-        <w:t xml:space="preserve">    </w:t>
-      </w:r>
-      <w:r>
-        <w:rPr>
-          <w:rFonts w:ascii="Consolas" w:hAnsi="Consolas" w:cs="Consolas"/>
-          <w:color w:val="0000FF"/>
-          <w:sz w:val="19"/>
-          <w:szCs w:val="19"/>
-          <w:highlight w:val="white"/>
-        </w:rPr>
-        <w:t>&lt;</w:t>
-      </w:r>
-      <w:r>
-        <w:rPr>
-          <w:rFonts w:ascii="Consolas" w:hAnsi="Consolas" w:cs="Consolas"/>
-          <w:color w:val="A31515"/>
-          <w:sz w:val="19"/>
-          <w:szCs w:val="19"/>
-          <w:highlight w:val="white"/>
-        </w:rPr>
-        <w:t>Page.BottomAppBar</w:t>
-      </w:r>
-      <w:r>
-        <w:rPr>
-          <w:rFonts w:ascii="Consolas" w:hAnsi="Consolas" w:cs="Consolas"/>
-          <w:color w:val="0000FF"/>
-          <w:sz w:val="19"/>
-          <w:szCs w:val="19"/>
-          <w:highlight w:val="white"/>
-        </w:rPr>
-        <w:t>&gt;</w:t>
-      </w:r>
-    </w:p>
-    <w:p>
-      <w:pPr>
-        <w:autoSpaceDE w:val="0"/>
-        <w:autoSpaceDN w:val="0"/>
-        <w:adjustRightInd w:val="0"/>
-        <w:spacing w:after="0" w:line="240" w:lineRule="auto"/>
-        <w:ind w:left="360"/>
-        <w:rPr>
-          <w:rFonts w:ascii="Consolas" w:hAnsi="Consolas" w:cs="Consolas"/>
-          <w:color w:val="000000"/>
-          <w:sz w:val="19"/>
-          <w:szCs w:val="19"/>
-          <w:highlight w:val="white"/>
-        </w:rPr>
-      </w:pPr>
-      <w:r>
-        <w:rPr>
-          <w:rFonts w:ascii="Consolas" w:hAnsi="Consolas" w:cs="Consolas"/>
-          <w:color w:val="000000"/>
-          <w:sz w:val="19"/>
-          <w:szCs w:val="19"/>
-          <w:highlight w:val="white"/>
-        </w:rPr>
-        <w:t xml:space="preserve">        </w:t>
-      </w:r>
-      <w:r>
-        <w:rPr>
-          <w:rFonts w:ascii="Consolas" w:hAnsi="Consolas" w:cs="Consolas"/>
-          <w:color w:val="0000FF"/>
-          <w:sz w:val="19"/>
-          <w:szCs w:val="19"/>
-          <w:highlight w:val="white"/>
-        </w:rPr>
-        <w:t>&lt;</w:t>
-      </w:r>
-      <w:r>
-        <w:rPr>
-          <w:rFonts w:ascii="Consolas" w:hAnsi="Consolas" w:cs="Consolas"/>
-          <w:color w:val="A31515"/>
-          <w:sz w:val="19"/>
-          <w:szCs w:val="19"/>
-          <w:highlight w:val="white"/>
-        </w:rPr>
-        <w:t>AppBar</w:t>
-      </w:r>
-      <w:r>
-        <w:rPr>
-          <w:rFonts w:ascii="Consolas" w:hAnsi="Consolas" w:cs="Consolas"/>
-          <w:color w:val="0000FF"/>
-          <w:sz w:val="19"/>
-          <w:szCs w:val="19"/>
-          <w:highlight w:val="white"/>
-        </w:rPr>
-        <w:t xml:space="preserve"> &gt;</w:t>
-      </w:r>
-    </w:p>
-    <w:p>
-      <w:pPr>
-        <w:autoSpaceDE w:val="0"/>
-        <w:autoSpaceDN w:val="0"/>
-        <w:adjustRightInd w:val="0"/>
-        <w:spacing w:after="0" w:line="240" w:lineRule="auto"/>
-        <w:ind w:left="360"/>
-        <w:rPr>
-          <w:rFonts w:ascii="Consolas" w:hAnsi="Consolas" w:cs="Consolas"/>
-          <w:color w:val="000000"/>
-          <w:sz w:val="19"/>
-          <w:szCs w:val="19"/>
-          <w:highlight w:val="white"/>
-        </w:rPr>
-      </w:pPr>
-      <w:r>
-        <w:rPr>
-          <w:rFonts w:ascii="Consolas" w:hAnsi="Consolas" w:cs="Consolas"/>
-          <w:color w:val="000000"/>
-          <w:sz w:val="19"/>
-          <w:szCs w:val="19"/>
-          <w:highlight w:val="white"/>
-        </w:rPr>
-        <w:t xml:space="preserve">            </w:t>
-      </w:r>
-      <w:r>
-        <w:rPr>
-          <w:rFonts w:ascii="Consolas" w:hAnsi="Consolas" w:cs="Consolas"/>
-          <w:color w:val="0000FF"/>
-          <w:sz w:val="19"/>
-          <w:szCs w:val="19"/>
-          <w:highlight w:val="white"/>
-        </w:rPr>
-        <w:t>&lt;</w:t>
-      </w:r>
-      <w:r>
-        <w:rPr>
-          <w:rFonts w:ascii="Consolas" w:hAnsi="Consolas" w:cs="Consolas"/>
-          <w:color w:val="A31515"/>
-          <w:sz w:val="19"/>
-          <w:szCs w:val="19"/>
-          <w:highlight w:val="white"/>
-        </w:rPr>
-        <w:t>Button</w:t>
-      </w:r>
-      <w:r>
-        <w:rPr>
-          <w:rFonts w:ascii="Consolas" w:hAnsi="Consolas" w:cs="Consolas"/>
-          <w:color w:val="FF0000"/>
-          <w:sz w:val="19"/>
-          <w:szCs w:val="19"/>
-          <w:highlight w:val="white"/>
-        </w:rPr>
-        <w:t xml:space="preserve"> x</w:t>
-      </w:r>
-      <w:r>
-        <w:rPr>
-          <w:rFonts w:ascii="Consolas" w:hAnsi="Consolas" w:cs="Consolas"/>
-          <w:color w:val="0000FF"/>
-          <w:sz w:val="19"/>
-          <w:szCs w:val="19"/>
-          <w:highlight w:val="white"/>
-        </w:rPr>
-        <w:t>:</w:t>
-      </w:r>
-      <w:r>
-        <w:rPr>
-          <w:rFonts w:ascii="Consolas" w:hAnsi="Consolas" w:cs="Consolas"/>
-          <w:color w:val="FF0000"/>
-          <w:sz w:val="19"/>
-          <w:szCs w:val="19"/>
-          <w:highlight w:val="white"/>
-        </w:rPr>
-        <w:t>Name</w:t>
-      </w:r>
-      <w:r>
-        <w:rPr>
-          <w:rFonts w:ascii="Consolas" w:hAnsi="Consolas" w:cs="Consolas"/>
-          <w:color w:val="0000FF"/>
-          <w:sz w:val="19"/>
-          <w:szCs w:val="19"/>
-          <w:highlight w:val="white"/>
-        </w:rPr>
-        <w:t>="Save"</w:t>
-      </w:r>
-      <w:r>
-        <w:rPr>
-          <w:rFonts w:ascii="Consolas" w:hAnsi="Consolas" w:cs="Consolas"/>
-          <w:color w:val="FF0000"/>
-          <w:sz w:val="19"/>
-          <w:szCs w:val="19"/>
-          <w:highlight w:val="white"/>
-        </w:rPr>
-        <w:t xml:space="preserve"> Style</w:t>
-      </w:r>
-      <w:r>
-        <w:rPr>
-          <w:rFonts w:ascii="Consolas" w:hAnsi="Consolas" w:cs="Consolas"/>
-          <w:color w:val="0000FF"/>
-          <w:sz w:val="19"/>
-          <w:szCs w:val="19"/>
-          <w:highlight w:val="white"/>
-        </w:rPr>
-        <w:t>="{</w:t>
-      </w:r>
-      <w:r>
-        <w:rPr>
-          <w:rFonts w:ascii="Consolas" w:hAnsi="Consolas" w:cs="Consolas"/>
-          <w:color w:val="A31515"/>
-          <w:sz w:val="19"/>
-          <w:szCs w:val="19"/>
-          <w:highlight w:val="white"/>
-        </w:rPr>
-        <w:t>StaticResource</w:t>
-      </w:r>
-      <w:r>
-        <w:rPr>
-          <w:rFonts w:ascii="Consolas" w:hAnsi="Consolas" w:cs="Consolas"/>
-          <w:color w:val="FF0000"/>
-          <w:sz w:val="19"/>
-          <w:szCs w:val="19"/>
-          <w:highlight w:val="white"/>
-        </w:rPr>
-        <w:t xml:space="preserve"> SaveAppBarButtonStyle</w:t>
-      </w:r>
-      <w:r>
-        <w:rPr>
-          <w:rFonts w:ascii="Consolas" w:hAnsi="Consolas" w:cs="Consolas"/>
-          <w:color w:val="0000FF"/>
-          <w:sz w:val="19"/>
-          <w:szCs w:val="19"/>
-          <w:highlight w:val="white"/>
-        </w:rPr>
-        <w:t>}"</w:t>
-      </w:r>
-      <w:r>
-        <w:rPr>
-          <w:rFonts w:ascii="Consolas" w:hAnsi="Consolas" w:cs="Consolas"/>
-          <w:color w:val="FF0000"/>
-          <w:sz w:val="19"/>
-          <w:szCs w:val="19"/>
-          <w:highlight w:val="white"/>
-        </w:rPr>
-        <w:t xml:space="preserve"> Click</w:t>
-      </w:r>
-      <w:r>
-        <w:rPr>
-          <w:rFonts w:ascii="Consolas" w:hAnsi="Consolas" w:cs="Consolas"/>
-          <w:color w:val="0000FF"/>
-          <w:sz w:val="19"/>
-          <w:szCs w:val="19"/>
-          <w:highlight w:val="white"/>
-        </w:rPr>
-        <w:t>="Save_Click" /&gt;</w:t>
-      </w:r>
-    </w:p>
-    <w:p>
-      <w:pPr>
-        <w:autoSpaceDE w:val="0"/>
-        <w:autoSpaceDN w:val="0"/>
-        <w:adjustRightInd w:val="0"/>
-        <w:spacing w:after="0" w:line="240" w:lineRule="auto"/>
-        <w:ind w:left="360"/>
-        <w:rPr>
-          <w:rFonts w:ascii="Consolas" w:hAnsi="Consolas" w:cs="Consolas"/>
-          <w:color w:val="000000"/>
-          <w:sz w:val="19"/>
-          <w:szCs w:val="19"/>
-          <w:highlight w:val="white"/>
-        </w:rPr>
-      </w:pPr>
-      <w:r>
-        <w:rPr>
-          <w:rFonts w:ascii="Consolas" w:hAnsi="Consolas" w:cs="Consolas"/>
-          <w:color w:val="000000"/>
-          <w:sz w:val="19"/>
-          <w:szCs w:val="19"/>
-          <w:highlight w:val="white"/>
-        </w:rPr>
-        <w:t xml:space="preserve">        </w:t>
-      </w:r>
-      <w:r>
-        <w:rPr>
-          <w:rFonts w:ascii="Consolas" w:hAnsi="Consolas" w:cs="Consolas"/>
-          <w:color w:val="0000FF"/>
-          <w:sz w:val="19"/>
-          <w:szCs w:val="19"/>
-          <w:highlight w:val="white"/>
-        </w:rPr>
-        <w:t>&lt;/</w:t>
-      </w:r>
-      <w:r>
-        <w:rPr>
-          <w:rFonts w:ascii="Consolas" w:hAnsi="Consolas" w:cs="Consolas"/>
-          <w:color w:val="A31515"/>
-          <w:sz w:val="19"/>
-          <w:szCs w:val="19"/>
-          <w:highlight w:val="white"/>
-        </w:rPr>
-        <w:t>AppBar</w:t>
-      </w:r>
-      <w:r>
-        <w:rPr>
-          <w:rFonts w:ascii="Consolas" w:hAnsi="Consolas" w:cs="Consolas"/>
-          <w:color w:val="0000FF"/>
-          <w:sz w:val="19"/>
-          <w:szCs w:val="19"/>
-          <w:highlight w:val="white"/>
-        </w:rPr>
-        <w:t>&gt;</w:t>
-      </w:r>
-    </w:p>
-    <w:p>
-      <w:pPr>
-        <w:autoSpaceDE w:val="0"/>
-        <w:autoSpaceDN w:val="0"/>
-        <w:adjustRightInd w:val="0"/>
-        <w:spacing w:after="0" w:line="240" w:lineRule="auto"/>
-        <w:ind w:left="360"/>
-        <w:rPr>
-          <w:rFonts w:ascii="Consolas" w:hAnsi="Consolas" w:cs="Consolas"/>
-          <w:color w:val="000000"/>
-          <w:sz w:val="19"/>
-          <w:szCs w:val="19"/>
-          <w:highlight w:val="white"/>
-        </w:rPr>
-      </w:pPr>
-      <w:r>
-        <w:rPr>
-          <w:rFonts w:ascii="Consolas" w:hAnsi="Consolas" w:cs="Consolas"/>
-          <w:color w:val="000000"/>
-          <w:sz w:val="19"/>
-          <w:szCs w:val="19"/>
-          <w:highlight w:val="white"/>
+        <w:t>When you click on the Debug with Native Only button, you’ll see this dialog appear:</w:t>
+      </w:r>
+    </w:p>
+    <w:p>
+      <w:pPr>
+        <w:ind w:left="720"/>
+        <w:rPr>
+          <w:highlight w:val="white"/>
+        </w:rPr>
+      </w:pPr>
+      <w:r>
+        <w:rPr>
+          <w:noProof/>
         </w:rPr>
         <w:lastRenderedPageBreak/>
-        <w:t xml:space="preserve">    </w:t>
-      </w:r>
-      <w:r>
-        <w:rPr>
-          <w:rFonts w:ascii="Consolas" w:hAnsi="Consolas" w:cs="Consolas"/>
-          <w:color w:val="0000FF"/>
-          <w:sz w:val="19"/>
-          <w:szCs w:val="19"/>
-          <w:highlight w:val="white"/>
-        </w:rPr>
-        <w:t>&lt;/</w:t>
-      </w:r>
-      <w:r>
-        <w:rPr>
-          <w:rFonts w:ascii="Consolas" w:hAnsi="Consolas" w:cs="Consolas"/>
-          <w:color w:val="A31515"/>
-          <w:sz w:val="19"/>
-          <w:szCs w:val="19"/>
-          <w:highlight w:val="white"/>
-        </w:rPr>
-        <w:t>Page.BottomAppBar</w:t>
-      </w:r>
-      <w:r>
-        <w:rPr>
-          <w:rFonts w:ascii="Consolas" w:hAnsi="Consolas" w:cs="Consolas"/>
-          <w:color w:val="0000FF"/>
-          <w:sz w:val="19"/>
-          <w:szCs w:val="19"/>
-          <w:highlight w:val="white"/>
-        </w:rPr>
-        <w:t>&gt;</w:t>
-      </w:r>
-    </w:p>
-    <w:p>
-      <w:pPr>
-        <w:pStyle w:val="ListParagraph"/>
-        <w:rPr>
-          <w:highlight w:val="white"/>
-        </w:rPr>
-      </w:pPr>
-    </w:p>
-    <w:p>
-      <w:pPr>
-        <w:pStyle w:val="ListParagraph"/>
-        <w:numPr>
-          <w:ilvl w:val="0"/>
-          <w:numId w:val="8"/>
-        </w:numPr>
-        <w:rPr>
-          <w:highlight w:val="white"/>
-        </w:rPr>
-      </w:pPr>
-      <w:r>
-        <w:rPr>
-          <w:highlight w:val="white"/>
-        </w:rPr>
-        <w:t>Add some code to the event handler:</w:t>
-      </w:r>
-    </w:p>
-    <w:p>
-      <w:pPr>
-        <w:autoSpaceDE w:val="0"/>
-        <w:autoSpaceDN w:val="0"/>
-        <w:adjustRightInd w:val="0"/>
-        <w:spacing w:after="0" w:line="240" w:lineRule="auto"/>
-        <w:ind w:left="720"/>
-        <w:rPr>
-          <w:rFonts w:ascii="Consolas" w:hAnsi="Consolas" w:cs="Consolas"/>
-          <w:color w:val="000000"/>
-          <w:sz w:val="19"/>
-          <w:szCs w:val="19"/>
-          <w:highlight w:val="white"/>
-        </w:rPr>
-      </w:pPr>
-      <w:r>
-        <w:rPr>
-          <w:rFonts w:ascii="Consolas" w:hAnsi="Consolas" w:cs="Consolas"/>
-          <w:color w:val="0000FF"/>
-          <w:sz w:val="19"/>
-          <w:szCs w:val="19"/>
-          <w:highlight w:val="white"/>
-        </w:rPr>
-        <w:t>void</w:t>
-      </w:r>
-      <w:r>
-        <w:rPr>
-          <w:rFonts w:ascii="Consolas" w:hAnsi="Consolas" w:cs="Consolas"/>
-          <w:color w:val="000000"/>
-          <w:sz w:val="19"/>
-          <w:szCs w:val="19"/>
-          <w:highlight w:val="white"/>
-        </w:rPr>
-        <w:t xml:space="preserve"> CrashApp::</w:t>
-      </w:r>
-      <w:r>
-        <w:rPr>
-          <w:rFonts w:ascii="Consolas" w:hAnsi="Consolas" w:cs="Consolas"/>
-          <w:color w:val="2B91AF"/>
-          <w:sz w:val="19"/>
-          <w:szCs w:val="19"/>
-          <w:highlight w:val="white"/>
-        </w:rPr>
-        <w:t>MainPage</w:t>
-      </w:r>
-      <w:r>
-        <w:rPr>
-          <w:rFonts w:ascii="Consolas" w:hAnsi="Consolas" w:cs="Consolas"/>
-          <w:color w:val="000000"/>
-          <w:sz w:val="19"/>
-          <w:szCs w:val="19"/>
-          <w:highlight w:val="white"/>
-        </w:rPr>
-        <w:t>::Save_Click(Platform::</w:t>
-      </w:r>
-      <w:r>
-        <w:rPr>
-          <w:rFonts w:ascii="Consolas" w:hAnsi="Consolas" w:cs="Consolas"/>
-          <w:color w:val="2B91AF"/>
-          <w:sz w:val="19"/>
-          <w:szCs w:val="19"/>
-          <w:highlight w:val="white"/>
-        </w:rPr>
-        <w:t>Object</w:t>
-      </w:r>
-      <w:r>
-        <w:rPr>
-          <w:rFonts w:ascii="Consolas" w:hAnsi="Consolas" w:cs="Consolas"/>
-          <w:color w:val="000000"/>
-          <w:sz w:val="19"/>
-          <w:szCs w:val="19"/>
-          <w:highlight w:val="white"/>
-        </w:rPr>
-        <w:t xml:space="preserve">^ </w:t>
-      </w:r>
-      <w:r>
-        <w:rPr>
-          <w:rFonts w:ascii="Consolas" w:hAnsi="Consolas" w:cs="Consolas"/>
-          <w:color w:val="808080"/>
-          <w:sz w:val="19"/>
-          <w:szCs w:val="19"/>
-          <w:highlight w:val="white"/>
-        </w:rPr>
-        <w:t>sender</w:t>
-      </w:r>
-      <w:r>
-        <w:rPr>
-          <w:rFonts w:ascii="Consolas" w:hAnsi="Consolas" w:cs="Consolas"/>
-          <w:color w:val="000000"/>
-          <w:sz w:val="19"/>
-          <w:szCs w:val="19"/>
-          <w:highlight w:val="white"/>
-        </w:rPr>
-        <w:t>,</w:t>
-      </w:r>
-      <w:r>
-        <w:rPr>
-          <w:rFonts w:ascii="Consolas" w:hAnsi="Consolas" w:cs="Consolas"/>
-          <w:color w:val="000000"/>
-          <w:sz w:val="19"/>
-          <w:szCs w:val="19"/>
-          <w:highlight w:val="white"/>
-        </w:rPr>
-        <w:br/>
-        <w:t xml:space="preserve">                                    Windows::UI::Xaml::</w:t>
-      </w:r>
-      <w:r>
-        <w:rPr>
-          <w:rFonts w:ascii="Consolas" w:hAnsi="Consolas" w:cs="Consolas"/>
-          <w:color w:val="2B91AF"/>
-          <w:sz w:val="19"/>
-          <w:szCs w:val="19"/>
-          <w:highlight w:val="white"/>
-        </w:rPr>
-        <w:t>RoutedEventArgs</w:t>
-      </w:r>
-      <w:r>
-        <w:rPr>
-          <w:rFonts w:ascii="Consolas" w:hAnsi="Consolas" w:cs="Consolas"/>
-          <w:color w:val="000000"/>
-          <w:sz w:val="19"/>
-          <w:szCs w:val="19"/>
-          <w:highlight w:val="white"/>
-        </w:rPr>
-        <w:t xml:space="preserve">^ </w:t>
-      </w:r>
-      <w:r>
-        <w:rPr>
-          <w:rFonts w:ascii="Consolas" w:hAnsi="Consolas" w:cs="Consolas"/>
-          <w:color w:val="808080"/>
-          <w:sz w:val="19"/>
-          <w:szCs w:val="19"/>
-          <w:highlight w:val="white"/>
-        </w:rPr>
-        <w:t>e</w:t>
-      </w:r>
-      <w:r>
-        <w:rPr>
-          <w:rFonts w:ascii="Consolas" w:hAnsi="Consolas" w:cs="Consolas"/>
-          <w:color w:val="000000"/>
-          <w:sz w:val="19"/>
-          <w:szCs w:val="19"/>
-          <w:highlight w:val="white"/>
-        </w:rPr>
-        <w:t>)</w:t>
-      </w:r>
-    </w:p>
-    <w:p>
-      <w:pPr>
-        <w:autoSpaceDE w:val="0"/>
-        <w:autoSpaceDN w:val="0"/>
-        <w:adjustRightInd w:val="0"/>
-        <w:spacing w:after="0" w:line="240" w:lineRule="auto"/>
-        <w:ind w:left="720"/>
-        <w:rPr>
-          <w:rFonts w:ascii="Consolas" w:hAnsi="Consolas" w:cs="Consolas"/>
-          <w:color w:val="000000"/>
-          <w:sz w:val="19"/>
-          <w:szCs w:val="19"/>
-          <w:highlight w:val="white"/>
-        </w:rPr>
-      </w:pPr>
-      <w:r>
-        <w:rPr>
-          <w:rFonts w:ascii="Consolas" w:hAnsi="Consolas" w:cs="Consolas"/>
-          <w:color w:val="000000"/>
-          <w:sz w:val="19"/>
-          <w:szCs w:val="19"/>
-          <w:highlight w:val="white"/>
-        </w:rPr>
-        <w:t>{</w:t>
-      </w:r>
-    </w:p>
-    <w:p>
-      <w:pPr>
-        <w:autoSpaceDE w:val="0"/>
-        <w:autoSpaceDN w:val="0"/>
-        <w:adjustRightInd w:val="0"/>
-        <w:spacing w:after="0" w:line="240" w:lineRule="auto"/>
-        <w:ind w:left="720"/>
-        <w:rPr>
-          <w:rFonts w:ascii="Consolas" w:hAnsi="Consolas" w:cs="Consolas"/>
-          <w:color w:val="000000"/>
-          <w:sz w:val="19"/>
-          <w:szCs w:val="19"/>
-          <w:highlight w:val="white"/>
-        </w:rPr>
-      </w:pPr>
-      <w:r>
-        <w:rPr>
-          <w:rFonts w:ascii="Consolas" w:hAnsi="Consolas" w:cs="Consolas"/>
-          <w:color w:val="0000FF"/>
-          <w:sz w:val="19"/>
-          <w:szCs w:val="19"/>
-          <w:highlight w:val="white"/>
-        </w:rPr>
-        <w:t xml:space="preserve">    int</w:t>
-      </w:r>
-      <w:r>
-        <w:rPr>
-          <w:rFonts w:ascii="Consolas" w:hAnsi="Consolas" w:cs="Consolas"/>
-          <w:color w:val="000000"/>
-          <w:sz w:val="19"/>
-          <w:szCs w:val="19"/>
-          <w:highlight w:val="white"/>
-        </w:rPr>
-        <w:t xml:space="preserve"> *j = 0;</w:t>
-      </w:r>
-    </w:p>
-    <w:p>
-      <w:pPr>
-        <w:autoSpaceDE w:val="0"/>
-        <w:autoSpaceDN w:val="0"/>
-        <w:adjustRightInd w:val="0"/>
-        <w:spacing w:after="0" w:line="240" w:lineRule="auto"/>
-        <w:ind w:left="720"/>
-        <w:rPr>
-          <w:rFonts w:ascii="Consolas" w:hAnsi="Consolas" w:cs="Consolas"/>
-          <w:color w:val="000000"/>
-          <w:sz w:val="19"/>
-          <w:szCs w:val="19"/>
-          <w:highlight w:val="white"/>
-        </w:rPr>
-      </w:pPr>
-      <w:r>
-        <w:rPr>
-          <w:rFonts w:ascii="Consolas" w:hAnsi="Consolas" w:cs="Consolas"/>
-          <w:color w:val="000000"/>
-          <w:sz w:val="19"/>
-          <w:szCs w:val="19"/>
-          <w:highlight w:val="white"/>
-        </w:rPr>
-        <w:t xml:space="preserve">    *j = 42;</w:t>
-      </w:r>
-    </w:p>
-    <w:p>
-      <w:pPr>
-        <w:autoSpaceDE w:val="0"/>
-        <w:autoSpaceDN w:val="0"/>
-        <w:adjustRightInd w:val="0"/>
-        <w:spacing w:after="0" w:line="240" w:lineRule="auto"/>
-        <w:ind w:left="720"/>
-        <w:rPr>
-          <w:rFonts w:ascii="Consolas" w:hAnsi="Consolas" w:cs="Consolas"/>
-          <w:color w:val="000000"/>
-          <w:sz w:val="19"/>
-          <w:szCs w:val="19"/>
-          <w:highlight w:val="white"/>
-        </w:rPr>
-      </w:pPr>
-      <w:r>
-        <w:rPr>
-          <w:rFonts w:ascii="Consolas" w:hAnsi="Consolas" w:cs="Consolas"/>
-          <w:color w:val="000000"/>
-          <w:sz w:val="19"/>
-          <w:szCs w:val="19"/>
-          <w:highlight w:val="white"/>
-        </w:rPr>
-        <w:t>}</w:t>
-      </w:r>
-      <w:r>
-        <w:rPr>
-          <w:rFonts w:ascii="Consolas" w:hAnsi="Consolas" w:cs="Consolas"/>
-          <w:color w:val="000000"/>
-          <w:sz w:val="19"/>
-          <w:szCs w:val="19"/>
-          <w:highlight w:val="white"/>
-        </w:rPr>
-        <w:br/>
-      </w:r>
-    </w:p>
-    <w:p>
-      <w:pPr>
-        <w:pStyle w:val="ListParagraph"/>
-        <w:numPr>
-          <w:ilvl w:val="0"/>
-          <w:numId w:val="8"/>
-        </w:numPr>
-        <w:rPr>
-          <w:highlight w:val="white"/>
-        </w:rPr>
-      </w:pPr>
-      <w:r>
-        <w:rPr>
-          <w:highlight w:val="white"/>
-        </w:rPr>
-        <w:t>Run the app and click on the Save AppBar button. You should see this:</w:t>
-      </w:r>
-    </w:p>
-    <w:p>
-      <w:pPr>
-        <w:ind w:left="720"/>
-        <w:rPr>
-          <w:highlight w:val="white"/>
-        </w:rPr>
-      </w:pPr>
-      <w:r>
-        <w:rPr>
-          <w:noProof/>
-        </w:rPr>
         <w:drawing>
-          <wp:inline distT="0" distB="0" distL="0" distR="0" wp14:anchorId="651FC18B" wp14:editId="0E50CCE9">
-            <wp:extent cx="3778370" cy="2151288"/>
-            <wp:effectExtent l="0" t="0" r="0" b="1905"/>
-            <wp:docPr id="34" name="Picture 34"/>
+          <wp:inline distT="0" distB="0" distL="0" distR="0" wp14:anchorId="21C0F88A" wp14:editId="030B94A9">
+            <wp:extent cx="3640347" cy="2072702"/>
+            <wp:effectExtent l="0" t="0" r="0" b="3810"/>
+            <wp:docPr id="33" name="Picture 33"/>
             <wp:cNvGraphicFramePr>
               <a:graphicFrameLocks xmlns:a="http://schemas.openxmlformats.org/drawingml/2006/main" noChangeAspect="1"/>
             </wp:cNvGraphicFramePr>
@@ -24888,7 +24747,7 @@
                   <pic:spPr>
                     <a:xfrm>
                       <a:off x="0" y="0"/>
-                      <a:ext cx="3777468" cy="2150774"/>
+                      <a:ext cx="3639478" cy="2072207"/>
                     </a:xfrm>
                     <a:prstGeom prst="rect">
                       <a:avLst/>
@@ -24900,12 +24759,6 @@
           </wp:inline>
         </w:drawing>
       </w:r>
-      <w:r>
-        <w:rPr>
-          <w:highlight w:val="white"/>
-        </w:rPr>
-        <w:br/>
-      </w:r>
     </w:p>
     <w:p>
       <w:pPr>
@@ -24922,25 +24775,7 @@
         <w:rPr>
           <w:highlight w:val="white"/>
         </w:rPr>
-        <w:t>Now, let’s run the app outside of Visual Studio (you can do so using CTRL-F5). Recall that we have the local dumps feature enabled from our earlier session debugging a Javascript app.</w:t>
-      </w:r>
-    </w:p>
-    <w:p>
-      <w:pPr>
-        <w:pStyle w:val="ListParagraph"/>
-        <w:numPr>
-          <w:ilvl w:val="0"/>
-          <w:numId w:val="8"/>
-        </w:numPr>
-        <w:rPr>
-          <w:highlight w:val="white"/>
-        </w:rPr>
-      </w:pPr>
-      <w:r>
-        <w:rPr>
-          <w:highlight w:val="white"/>
-        </w:rPr>
-        <w:t>You’ll find the dump in your c:\temp directory. It will be named CrashApp.exe.NNNN.dmp. Open the dump using Visual Studio:</w:t>
+        <w:t>This is the same as if the app had crashed locally under the debugger. Notice how the call stack is the same as in the live debugging session:</w:t>
       </w:r>
     </w:p>
     <w:p>
@@ -24954,12 +24789,11 @@
         <w:rPr>
           <w:noProof/>
         </w:rPr>
-        <w:lastRenderedPageBreak/>
         <w:drawing>
-          <wp:inline distT="0" distB="0" distL="0" distR="0" wp14:anchorId="4CD1D133" wp14:editId="2853611A">
-            <wp:extent cx="5943600" cy="3143885"/>
-            <wp:effectExtent l="0" t="0" r="0" b="0"/>
-            <wp:docPr id="32" name="Picture 32"/>
+          <wp:inline distT="0" distB="0" distL="0" distR="0" wp14:anchorId="6E52D8A8" wp14:editId="7B4E86E3">
+            <wp:extent cx="5218981" cy="1865117"/>
+            <wp:effectExtent l="0" t="0" r="1270" b="1905"/>
+            <wp:docPr id="35" name="Picture 35"/>
             <wp:cNvGraphicFramePr>
               <a:graphicFrameLocks xmlns:a="http://schemas.openxmlformats.org/drawingml/2006/main" noChangeAspect="1"/>
             </wp:cNvGraphicFramePr>
@@ -24979,139 +24813,6 @@
                   <pic:spPr>
                     <a:xfrm>
                       <a:off x="0" y="0"/>
-                      <a:ext cx="5943600" cy="3143885"/>
-                    </a:xfrm>
-                    <a:prstGeom prst="rect">
-                      <a:avLst/>
-                    </a:prstGeom>
-                  </pic:spPr>
-                </pic:pic>
-              </a:graphicData>
-            </a:graphic>
-          </wp:inline>
-        </w:drawing>
-      </w:r>
-    </w:p>
-    <w:p>
-      <w:pPr>
-        <w:pStyle w:val="ListParagraph"/>
-        <w:numPr>
-          <w:ilvl w:val="0"/>
-          <w:numId w:val="8"/>
-        </w:numPr>
-        <w:rPr>
-          <w:highlight w:val="white"/>
-        </w:rPr>
-      </w:pPr>
-      <w:r>
-        <w:rPr>
-          <w:highlight w:val="white"/>
-        </w:rPr>
-        <w:t>When you click on the Debug with Native Only button, you’ll see this dialog appear:</w:t>
-      </w:r>
-    </w:p>
-    <w:p>
-      <w:pPr>
-        <w:ind w:left="720"/>
-        <w:rPr>
-          <w:highlight w:val="white"/>
-        </w:rPr>
-      </w:pPr>
-      <w:r>
-        <w:rPr>
-          <w:noProof/>
-        </w:rPr>
-        <w:drawing>
-          <wp:inline distT="0" distB="0" distL="0" distR="0" wp14:anchorId="21C0F88A" wp14:editId="030B94A9">
-            <wp:extent cx="3640347" cy="2072702"/>
-            <wp:effectExtent l="0" t="0" r="0" b="3810"/>
-            <wp:docPr id="33" name="Picture 33"/>
-            <wp:cNvGraphicFramePr>
-              <a:graphicFrameLocks xmlns:a="http://schemas.openxmlformats.org/drawingml/2006/main" noChangeAspect="1"/>
-            </wp:cNvGraphicFramePr>
-            <a:graphic xmlns:a="http://schemas.openxmlformats.org/drawingml/2006/main">
-              <a:graphicData uri="http://schemas.openxmlformats.org/drawingml/2006/picture">
-                <pic:pic xmlns:pic="http://schemas.openxmlformats.org/drawingml/2006/picture">
-                  <pic:nvPicPr>
-                    <pic:cNvPr id="0" name=""/>
-                    <pic:cNvPicPr/>
-                  </pic:nvPicPr>
-                  <pic:blipFill>
-                    <a:blip r:embed="rId58"/>
-                    <a:stretch>
-                      <a:fillRect/>
-                    </a:stretch>
-                  </pic:blipFill>
-                  <pic:spPr>
-                    <a:xfrm>
-                      <a:off x="0" y="0"/>
-                      <a:ext cx="3639478" cy="2072207"/>
-                    </a:xfrm>
-                    <a:prstGeom prst="rect">
-                      <a:avLst/>
-                    </a:prstGeom>
-                  </pic:spPr>
-                </pic:pic>
-              </a:graphicData>
-            </a:graphic>
-          </wp:inline>
-        </w:drawing>
-      </w:r>
-    </w:p>
-    <w:p>
-      <w:pPr>
-        <w:pStyle w:val="ListParagraph"/>
-        <w:numPr>
-          <w:ilvl w:val="0"/>
-          <w:numId w:val="8"/>
-        </w:numPr>
-        <w:rPr>
-          <w:highlight w:val="white"/>
-        </w:rPr>
-      </w:pPr>
-      <w:r>
-        <w:rPr>
-          <w:highlight w:val="white"/>
-        </w:rPr>
-        <w:t>This is the same as if the app had crashed locally under the debugger. Notice how the call stack is the same as in the live debugging session:</w:t>
-      </w:r>
-    </w:p>
-    <w:p>
-      <w:pPr>
-        <w:ind w:left="720"/>
-        <w:rPr>
-          <w:highlight w:val="white"/>
-        </w:rPr>
-      </w:pPr>
-      <w:r>
-        <w:rPr>
-          <w:noProof/>
-        </w:rPr>
-        <w:lastRenderedPageBreak/>
-        <w:drawing>
-          <wp:inline distT="0" distB="0" distL="0" distR="0" wp14:anchorId="6E52D8A8" wp14:editId="7B4E86E3">
-            <wp:extent cx="5218981" cy="1865117"/>
-            <wp:effectExtent l="0" t="0" r="1270" b="1905"/>
-            <wp:docPr id="35" name="Picture 35"/>
-            <wp:cNvGraphicFramePr>
-              <a:graphicFrameLocks xmlns:a="http://schemas.openxmlformats.org/drawingml/2006/main" noChangeAspect="1"/>
-            </wp:cNvGraphicFramePr>
-            <a:graphic xmlns:a="http://schemas.openxmlformats.org/drawingml/2006/main">
-              <a:graphicData uri="http://schemas.openxmlformats.org/drawingml/2006/picture">
-                <pic:pic xmlns:pic="http://schemas.openxmlformats.org/drawingml/2006/picture">
-                  <pic:nvPicPr>
-                    <pic:cNvPr id="0" name=""/>
-                    <pic:cNvPicPr/>
-                  </pic:nvPicPr>
-                  <pic:blipFill>
-                    <a:blip r:embed="rId59"/>
-                    <a:stretch>
-                      <a:fillRect/>
-                    </a:stretch>
-                  </pic:blipFill>
-                  <pic:spPr>
-                    <a:xfrm>
-                      <a:off x="0" y="0"/>
                       <a:ext cx="5223843" cy="1866855"/>
                     </a:xfrm>
                     <a:prstGeom prst="rect">
@@ -25317,6 +25018,7 @@
         <w:rPr>
           <w:highlight w:val="white"/>
         </w:rPr>
+        <w:lastRenderedPageBreak/>
         <w:t>Now let’s install onto ARM device for. First we need to install Remote Tools for Visual Studio 2012 RC. This will be pre-staged on the device since this tool isn’t readily available now.</w:t>
       </w:r>
     </w:p>
@@ -25367,7 +25069,6 @@
         <w:rPr>
           <w:noProof/>
         </w:rPr>
-        <w:lastRenderedPageBreak/>
         <w:drawing>
           <wp:inline distT="0" distB="0" distL="0" distR="0" wp14:anchorId="0E99ABED" wp14:editId="38656782">
             <wp:extent cx="4140835" cy="4382135"/>
@@ -25386,7 +25087,7 @@
                     </pic:cNvPicPr>
                   </pic:nvPicPr>
                   <pic:blipFill>
-                    <a:blip r:embed="rId60">
+                    <a:blip r:embed="rId58">
                       <a:extLst>
                         <a:ext uri="{28A0092B-C50C-407E-A947-70E740481C1C}">
                           <a14:useLocalDpi xmlns:a14="http://schemas.microsoft.com/office/drawing/2010/main" val="0"/>
@@ -25463,7 +25164,7 @@
                     <pic:cNvPicPr/>
                   </pic:nvPicPr>
                   <pic:blipFill>
-                    <a:blip r:embed="rId61"/>
+                    <a:blip r:embed="rId59"/>
                     <a:stretch>
                       <a:fillRect/>
                     </a:stretch>
@@ -25530,7 +25231,7 @@
                     <pic:cNvPicPr/>
                   </pic:nvPicPr>
                   <pic:blipFill>
-                    <a:blip r:embed="rId62"/>
+                    <a:blip r:embed="rId60"/>
                     <a:stretch>
                       <a:fillRect/>
                     </a:stretch>
@@ -25614,7 +25315,7 @@
                     <pic:cNvPicPr/>
                   </pic:nvPicPr>
                   <pic:blipFill>
-                    <a:blip r:embed="rId63"/>
+                    <a:blip r:embed="rId61"/>
                     <a:stretch>
                       <a:fillRect/>
                     </a:stretch>
@@ -28246,7 +27947,7 @@
 </file>
 
 <file path=customXml/itemProps1.xml><?xml version="1.0" encoding="utf-8"?>
-<ds:datastoreItem xmlns:ds="http://schemas.openxmlformats.org/officeDocument/2006/customXml" ds:itemID="{CF180730-6A75-4D07-AD70-F2B4DB043E49}">
+<ds:datastoreItem xmlns:ds="http://schemas.openxmlformats.org/officeDocument/2006/customXml" ds:itemID="{A2741E01-1D11-420B-ABE4-33D024F3A091}">
   <ds:schemaRefs>
     <ds:schemaRef ds:uri="http://schemas.openxmlformats.org/officeDocument/2006/bibliography"/>
   </ds:schemaRefs>

</xml_diff>